<commit_message>
added tchebysheff in formula sheet and statslibrary
</commit_message>
<xml_diff>
--- a/Project 2/Documents/Formula Sheet.docx
+++ b/Project 2/Documents/Formula Sheet.docx
@@ -535,6 +535,469 @@
           </m:r>
         </m:oMath>
       </m:oMathPara>
+    </w:p>
+    <w:p>
+      <w:pPr>
+        <w:rPr>
+          <w:rFonts w:ascii="Roboto" w:eastAsiaTheme="minorEastAsia" w:hAnsi="Roboto"/>
+          <w:sz w:val="24"/>
+          <w:szCs w:val="24"/>
+        </w:rPr>
+      </w:pPr>
+    </w:p>
+    <w:p>
+      <w:pPr>
+        <w:rPr>
+          <w:rFonts w:ascii="Roboto" w:eastAsiaTheme="minorEastAsia" w:hAnsi="Roboto"/>
+          <w:b/>
+          <w:bCs/>
+          <w:sz w:val="24"/>
+          <w:szCs w:val="24"/>
+        </w:rPr>
+      </w:pPr>
+      <w:r>
+        <w:rPr>
+          <w:rFonts w:ascii="Roboto" w:eastAsiaTheme="minorEastAsia" w:hAnsi="Roboto"/>
+          <w:b/>
+          <w:bCs/>
+          <w:sz w:val="24"/>
+          <w:szCs w:val="24"/>
+        </w:rPr>
+        <w:t>Tcheby</w:t>
+      </w:r>
+      <w:r>
+        <w:rPr>
+          <w:rFonts w:ascii="Roboto" w:eastAsiaTheme="minorEastAsia" w:hAnsi="Roboto"/>
+          <w:b/>
+          <w:bCs/>
+          <w:sz w:val="24"/>
+          <w:szCs w:val="24"/>
+        </w:rPr>
+        <w:t>s</w:t>
+      </w:r>
+      <w:r>
+        <w:rPr>
+          <w:rFonts w:ascii="Roboto" w:eastAsiaTheme="minorEastAsia" w:hAnsi="Roboto"/>
+          <w:b/>
+          <w:bCs/>
+          <w:sz w:val="24"/>
+          <w:szCs w:val="24"/>
+        </w:rPr>
+        <w:t>heff’</w:t>
+      </w:r>
+      <w:r>
+        <w:rPr>
+          <w:rFonts w:ascii="Roboto" w:eastAsiaTheme="minorEastAsia" w:hAnsi="Roboto"/>
+          <w:b/>
+          <w:bCs/>
+          <w:sz w:val="24"/>
+          <w:szCs w:val="24"/>
+        </w:rPr>
+        <w:t>s</w:t>
+      </w:r>
+      <w:r>
+        <w:rPr>
+          <w:rFonts w:ascii="Roboto" w:eastAsiaTheme="minorEastAsia" w:hAnsi="Roboto"/>
+          <w:b/>
+          <w:bCs/>
+          <w:sz w:val="24"/>
+          <w:szCs w:val="24"/>
+        </w:rPr>
+        <w:t xml:space="preserve"> Theorem</w:t>
+      </w:r>
+    </w:p>
+    <w:p>
+      <w:pPr>
+        <w:rPr>
+          <w:rFonts w:ascii="Roboto" w:eastAsiaTheme="minorEastAsia" w:hAnsi="Roboto"/>
+          <w:sz w:val="24"/>
+          <w:szCs w:val="24"/>
+        </w:rPr>
+      </w:pPr>
+      <w:r>
+        <w:rPr>
+          <w:rFonts w:ascii="Roboto" w:eastAsiaTheme="minorEastAsia" w:hAnsi="Roboto"/>
+          <w:sz w:val="24"/>
+          <w:szCs w:val="24"/>
+        </w:rPr>
+        <w:tab/>
+        <w:t xml:space="preserve">Let Y be a random variable with mean </w:t>
+      </w:r>
+      <m:oMath>
+        <m:r>
+          <w:rPr>
+            <w:rFonts w:ascii="Cambria Math" w:eastAsiaTheme="minorEastAsia" w:hAnsi="Cambria Math"/>
+            <w:sz w:val="24"/>
+            <w:szCs w:val="24"/>
+          </w:rPr>
+          <m:t>μ</m:t>
+        </m:r>
+      </m:oMath>
+      <w:r>
+        <w:rPr>
+          <w:rFonts w:ascii="Roboto" w:eastAsiaTheme="minorEastAsia" w:hAnsi="Roboto"/>
+          <w:sz w:val="24"/>
+          <w:szCs w:val="24"/>
+        </w:rPr>
+        <w:t xml:space="preserve"> and finite variance </w:t>
+      </w:r>
+      <m:oMath>
+        <m:sSup>
+          <m:sSupPr>
+            <m:ctrlPr>
+              <w:rPr>
+                <w:rFonts w:ascii="Cambria Math" w:eastAsiaTheme="minorEastAsia" w:hAnsi="Cambria Math"/>
+                <w:i/>
+                <w:sz w:val="24"/>
+                <w:szCs w:val="24"/>
+              </w:rPr>
+            </m:ctrlPr>
+          </m:sSupPr>
+          <m:e>
+            <m:r>
+              <w:rPr>
+                <w:rFonts w:ascii="Cambria Math" w:eastAsiaTheme="minorEastAsia" w:hAnsi="Cambria Math"/>
+                <w:sz w:val="24"/>
+                <w:szCs w:val="24"/>
+              </w:rPr>
+              <m:t>σ</m:t>
+            </m:r>
+          </m:e>
+          <m:sup>
+            <m:r>
+              <w:rPr>
+                <w:rFonts w:ascii="Cambria Math" w:eastAsiaTheme="minorEastAsia" w:hAnsi="Cambria Math"/>
+                <w:sz w:val="24"/>
+                <w:szCs w:val="24"/>
+              </w:rPr>
+              <m:t>2</m:t>
+            </m:r>
+          </m:sup>
+        </m:sSup>
+      </m:oMath>
+      <w:r>
+        <w:rPr>
+          <w:rFonts w:ascii="Roboto" w:eastAsiaTheme="minorEastAsia" w:hAnsi="Roboto"/>
+          <w:sz w:val="24"/>
+          <w:szCs w:val="24"/>
+        </w:rPr>
+        <w:t>. Then, for any con</w:t>
+      </w:r>
+      <w:r>
+        <w:rPr>
+          <w:rFonts w:ascii="Roboto" w:eastAsiaTheme="minorEastAsia" w:hAnsi="Roboto"/>
+          <w:sz w:val="24"/>
+          <w:szCs w:val="24"/>
+        </w:rPr>
+        <w:t>s</w:t>
+      </w:r>
+      <w:r>
+        <w:rPr>
+          <w:rFonts w:ascii="Roboto" w:eastAsiaTheme="minorEastAsia" w:hAnsi="Roboto"/>
+          <w:sz w:val="24"/>
+          <w:szCs w:val="24"/>
+        </w:rPr>
+        <w:t>tant k &gt; 0,</w:t>
+      </w:r>
+    </w:p>
+    <w:p>
+      <w:pPr>
+        <w:rPr>
+          <w:rFonts w:ascii="Roboto" w:eastAsiaTheme="minorEastAsia" w:hAnsi="Roboto"/>
+          <w:iCs/>
+          <w:sz w:val="24"/>
+          <w:szCs w:val="24"/>
+        </w:rPr>
+      </w:pPr>
+      <m:oMathPara>
+        <m:oMath>
+          <m:r>
+            <m:rPr>
+              <m:sty m:val="p"/>
+            </m:rPr>
+            <w:rPr>
+              <w:rFonts w:ascii="Cambria Math" w:eastAsiaTheme="minorEastAsia" w:hAnsi="Cambria Math"/>
+              <w:sz w:val="24"/>
+              <w:szCs w:val="24"/>
+            </w:rPr>
+            <m:t>P</m:t>
+          </m:r>
+          <m:d>
+            <m:dPr>
+              <m:ctrlPr>
+                <w:rPr>
+                  <w:rFonts w:ascii="Cambria Math" w:eastAsiaTheme="minorEastAsia" w:hAnsi="Cambria Math"/>
+                  <w:iCs/>
+                  <w:sz w:val="24"/>
+                  <w:szCs w:val="24"/>
+                </w:rPr>
+              </m:ctrlPr>
+            </m:dPr>
+            <m:e>
+              <m:d>
+                <m:dPr>
+                  <m:begChr m:val="|"/>
+                  <m:endChr m:val="|"/>
+                  <m:ctrlPr>
+                    <w:rPr>
+                      <w:rFonts w:ascii="Cambria Math" w:eastAsiaTheme="minorEastAsia" w:hAnsi="Cambria Math"/>
+                      <w:i/>
+                      <w:iCs/>
+                      <w:sz w:val="24"/>
+                      <w:szCs w:val="24"/>
+                    </w:rPr>
+                  </m:ctrlPr>
+                </m:dPr>
+                <m:e>
+                  <m:r>
+                    <w:rPr>
+                      <w:rFonts w:ascii="Cambria Math" w:eastAsiaTheme="minorEastAsia" w:hAnsi="Cambria Math"/>
+                      <w:sz w:val="24"/>
+                      <w:szCs w:val="24"/>
+                    </w:rPr>
+                    <m:t>Y-μ</m:t>
+                  </m:r>
+                </m:e>
+              </m:d>
+              <m:r>
+                <w:rPr>
+                  <w:rFonts w:ascii="Cambria Math" w:eastAsiaTheme="minorEastAsia" w:hAnsi="Cambria Math"/>
+                  <w:sz w:val="24"/>
+                  <w:szCs w:val="24"/>
+                </w:rPr>
+                <m:t>&lt;kσ</m:t>
+              </m:r>
+            </m:e>
+          </m:d>
+          <m:r>
+            <w:rPr>
+              <w:rFonts w:ascii="Cambria Math" w:eastAsiaTheme="minorEastAsia" w:hAnsi="Cambria Math"/>
+              <w:sz w:val="24"/>
+              <w:szCs w:val="24"/>
+            </w:rPr>
+            <m:t xml:space="preserve">≥1- </m:t>
+          </m:r>
+          <m:f>
+            <m:fPr>
+              <m:ctrlPr>
+                <w:rPr>
+                  <w:rFonts w:ascii="Cambria Math" w:eastAsiaTheme="minorEastAsia" w:hAnsi="Cambria Math"/>
+                  <w:i/>
+                  <w:iCs/>
+                  <w:sz w:val="24"/>
+                  <w:szCs w:val="24"/>
+                </w:rPr>
+              </m:ctrlPr>
+            </m:fPr>
+            <m:num>
+              <m:r>
+                <w:rPr>
+                  <w:rFonts w:ascii="Cambria Math" w:eastAsiaTheme="minorEastAsia" w:hAnsi="Cambria Math"/>
+                  <w:sz w:val="24"/>
+                  <w:szCs w:val="24"/>
+                </w:rPr>
+                <m:t>1</m:t>
+              </m:r>
+            </m:num>
+            <m:den>
+              <m:sSup>
+                <m:sSupPr>
+                  <m:ctrlPr>
+                    <w:rPr>
+                      <w:rFonts w:ascii="Cambria Math" w:eastAsiaTheme="minorEastAsia" w:hAnsi="Cambria Math"/>
+                      <w:i/>
+                      <w:iCs/>
+                      <w:sz w:val="24"/>
+                      <w:szCs w:val="24"/>
+                    </w:rPr>
+                  </m:ctrlPr>
+                </m:sSupPr>
+                <m:e>
+                  <m:r>
+                    <w:rPr>
+                      <w:rFonts w:ascii="Cambria Math" w:eastAsiaTheme="minorEastAsia" w:hAnsi="Cambria Math"/>
+                      <w:sz w:val="24"/>
+                      <w:szCs w:val="24"/>
+                    </w:rPr>
+                    <m:t>k</m:t>
+                  </m:r>
+                </m:e>
+                <m:sup>
+                  <m:r>
+                    <w:rPr>
+                      <w:rFonts w:ascii="Cambria Math" w:eastAsiaTheme="minorEastAsia" w:hAnsi="Cambria Math"/>
+                      <w:sz w:val="24"/>
+                      <w:szCs w:val="24"/>
+                    </w:rPr>
+                    <m:t>2</m:t>
+                  </m:r>
+                </m:sup>
+              </m:sSup>
+            </m:den>
+          </m:f>
+          <m:r>
+            <w:rPr>
+              <w:rFonts w:ascii="Cambria Math" w:eastAsiaTheme="minorEastAsia" w:hAnsi="Cambria Math"/>
+              <w:sz w:val="24"/>
+              <w:szCs w:val="24"/>
+            </w:rPr>
+            <m:t xml:space="preserve">    or    </m:t>
+          </m:r>
+          <m:r>
+            <m:rPr>
+              <m:sty m:val="p"/>
+            </m:rPr>
+            <w:rPr>
+              <w:rFonts w:ascii="Cambria Math" w:eastAsiaTheme="minorEastAsia" w:hAnsi="Cambria Math"/>
+              <w:sz w:val="24"/>
+              <w:szCs w:val="24"/>
+            </w:rPr>
+            <m:t>P</m:t>
+          </m:r>
+          <m:d>
+            <m:dPr>
+              <m:ctrlPr>
+                <w:rPr>
+                  <w:rFonts w:ascii="Cambria Math" w:eastAsiaTheme="minorEastAsia" w:hAnsi="Cambria Math"/>
+                  <w:iCs/>
+                  <w:sz w:val="24"/>
+                  <w:szCs w:val="24"/>
+                </w:rPr>
+              </m:ctrlPr>
+            </m:dPr>
+            <m:e>
+              <m:d>
+                <m:dPr>
+                  <m:begChr m:val="|"/>
+                  <m:endChr m:val="|"/>
+                  <m:ctrlPr>
+                    <w:rPr>
+                      <w:rFonts w:ascii="Cambria Math" w:eastAsiaTheme="minorEastAsia" w:hAnsi="Cambria Math"/>
+                      <w:i/>
+                      <w:iCs/>
+                      <w:sz w:val="24"/>
+                      <w:szCs w:val="24"/>
+                    </w:rPr>
+                  </m:ctrlPr>
+                </m:dPr>
+                <m:e>
+                  <m:r>
+                    <w:rPr>
+                      <w:rFonts w:ascii="Cambria Math" w:eastAsiaTheme="minorEastAsia" w:hAnsi="Cambria Math"/>
+                      <w:sz w:val="24"/>
+                      <w:szCs w:val="24"/>
+                    </w:rPr>
+                    <m:t>Y-μ</m:t>
+                  </m:r>
+                </m:e>
+              </m:d>
+              <m:r>
+                <w:rPr>
+                  <w:rFonts w:ascii="Cambria Math" w:eastAsiaTheme="minorEastAsia" w:hAnsi="Cambria Math"/>
+                  <w:sz w:val="24"/>
+                  <w:szCs w:val="24"/>
+                </w:rPr>
+                <m:t>≥</m:t>
+              </m:r>
+              <m:r>
+                <w:rPr>
+                  <w:rFonts w:ascii="Cambria Math" w:eastAsiaTheme="minorEastAsia" w:hAnsi="Cambria Math"/>
+                  <w:sz w:val="24"/>
+                  <w:szCs w:val="24"/>
+                </w:rPr>
+                <m:t>kσ</m:t>
+              </m:r>
+            </m:e>
+          </m:d>
+          <m:r>
+            <w:rPr>
+              <w:rFonts w:ascii="Cambria Math" w:eastAsiaTheme="minorEastAsia" w:hAnsi="Cambria Math"/>
+              <w:sz w:val="24"/>
+              <w:szCs w:val="24"/>
+            </w:rPr>
+            <m:t>≤</m:t>
+          </m:r>
+          <m:f>
+            <m:fPr>
+              <m:ctrlPr>
+                <w:rPr>
+                  <w:rFonts w:ascii="Cambria Math" w:eastAsiaTheme="minorEastAsia" w:hAnsi="Cambria Math"/>
+                  <w:i/>
+                  <w:iCs/>
+                  <w:sz w:val="24"/>
+                  <w:szCs w:val="24"/>
+                </w:rPr>
+              </m:ctrlPr>
+            </m:fPr>
+            <m:num>
+              <m:r>
+                <w:rPr>
+                  <w:rFonts w:ascii="Cambria Math" w:eastAsiaTheme="minorEastAsia" w:hAnsi="Cambria Math"/>
+                  <w:sz w:val="24"/>
+                  <w:szCs w:val="24"/>
+                </w:rPr>
+                <m:t>1</m:t>
+              </m:r>
+            </m:num>
+            <m:den>
+              <m:sSup>
+                <m:sSupPr>
+                  <m:ctrlPr>
+                    <w:rPr>
+                      <w:rFonts w:ascii="Cambria Math" w:eastAsiaTheme="minorEastAsia" w:hAnsi="Cambria Math"/>
+                      <w:i/>
+                      <w:iCs/>
+                      <w:sz w:val="24"/>
+                      <w:szCs w:val="24"/>
+                    </w:rPr>
+                  </m:ctrlPr>
+                </m:sSupPr>
+                <m:e>
+                  <m:r>
+                    <w:rPr>
+                      <w:rFonts w:ascii="Cambria Math" w:eastAsiaTheme="minorEastAsia" w:hAnsi="Cambria Math"/>
+                      <w:sz w:val="24"/>
+                      <w:szCs w:val="24"/>
+                    </w:rPr>
+                    <m:t>k</m:t>
+                  </m:r>
+                </m:e>
+                <m:sup>
+                  <m:r>
+                    <w:rPr>
+                      <w:rFonts w:ascii="Cambria Math" w:eastAsiaTheme="minorEastAsia" w:hAnsi="Cambria Math"/>
+                      <w:sz w:val="24"/>
+                      <w:szCs w:val="24"/>
+                    </w:rPr>
+                    <m:t>2</m:t>
+                  </m:r>
+                </m:sup>
+              </m:sSup>
+            </m:den>
+          </m:f>
+        </m:oMath>
+      </m:oMathPara>
+    </w:p>
+    <w:p>
+      <w:pPr>
+        <w:rPr>
+          <w:rFonts w:ascii="Roboto" w:eastAsiaTheme="minorEastAsia" w:hAnsi="Roboto"/>
+          <w:iCs/>
+          <w:sz w:val="24"/>
+          <w:szCs w:val="24"/>
+        </w:rPr>
+      </w:pPr>
+    </w:p>
+    <w:p>
+      <w:pPr>
+        <w:rPr>
+          <w:rFonts w:ascii="Roboto" w:eastAsiaTheme="minorEastAsia" w:hAnsi="Roboto"/>
+          <w:b/>
+          <w:bCs/>
+          <w:sz w:val="24"/>
+          <w:szCs w:val="24"/>
+        </w:rPr>
+      </w:pPr>
     </w:p>
     <w:sectPr>
       <w:pgSz w:w="12240" w:h="15840"/>

</xml_diff>

<commit_message>
made hashmap program and manual, updated formula sheet for continous distribution
</commit_message>
<xml_diff>
--- a/Project 2/Documents/Formula Sheet.docx
+++ b/Project 2/Documents/Formula Sheet.docx
@@ -897,15 +897,7 @@
                   <w:sz w:val="24"/>
                   <w:szCs w:val="24"/>
                 </w:rPr>
-                <m:t>≥</m:t>
-              </m:r>
-              <m:r>
-                <w:rPr>
-                  <w:rFonts w:ascii="Cambria Math" w:eastAsiaTheme="minorEastAsia" w:hAnsi="Cambria Math"/>
-                  <w:sz w:val="24"/>
-                  <w:szCs w:val="24"/>
-                </w:rPr>
-                <m:t>kσ</m:t>
+                <m:t>≥kσ</m:t>
               </m:r>
             </m:e>
           </m:d>
@@ -998,6 +990,1376 @@
           <w:szCs w:val="24"/>
         </w:rPr>
       </w:pPr>
+      <w:r>
+        <w:rPr>
+          <w:rFonts w:ascii="Roboto" w:eastAsiaTheme="minorEastAsia" w:hAnsi="Roboto"/>
+          <w:b/>
+          <w:bCs/>
+          <w:sz w:val="24"/>
+          <w:szCs w:val="24"/>
+        </w:rPr>
+        <w:t>Di</w:t>
+      </w:r>
+      <w:r>
+        <w:rPr>
+          <w:rFonts w:ascii="Roboto" w:eastAsiaTheme="minorEastAsia" w:hAnsi="Roboto"/>
+          <w:b/>
+          <w:bCs/>
+          <w:sz w:val="24"/>
+          <w:szCs w:val="24"/>
+        </w:rPr>
+        <w:t>s</w:t>
+      </w:r>
+      <w:r>
+        <w:rPr>
+          <w:rFonts w:ascii="Roboto" w:eastAsiaTheme="minorEastAsia" w:hAnsi="Roboto"/>
+          <w:b/>
+          <w:bCs/>
+          <w:sz w:val="24"/>
+          <w:szCs w:val="24"/>
+        </w:rPr>
+        <w:t>tribution Function (cdf)</w:t>
+      </w:r>
+    </w:p>
+    <w:p>
+      <w:pPr>
+        <w:rPr>
+          <w:rFonts w:ascii="Roboto" w:eastAsiaTheme="minorEastAsia" w:hAnsi="Roboto"/>
+          <w:sz w:val="24"/>
+          <w:szCs w:val="24"/>
+        </w:rPr>
+      </w:pPr>
+      <m:oMathPara>
+        <m:oMath>
+          <m:r>
+            <w:rPr>
+              <w:rFonts w:ascii="Cambria Math" w:eastAsiaTheme="minorEastAsia" w:hAnsi="Cambria Math"/>
+              <w:sz w:val="24"/>
+              <w:szCs w:val="24"/>
+            </w:rPr>
+            <m:t>F</m:t>
+          </m:r>
+          <m:d>
+            <m:dPr>
+              <m:ctrlPr>
+                <w:rPr>
+                  <w:rFonts w:ascii="Cambria Math" w:eastAsiaTheme="minorEastAsia" w:hAnsi="Cambria Math"/>
+                  <w:i/>
+                  <w:sz w:val="24"/>
+                  <w:szCs w:val="24"/>
+                </w:rPr>
+              </m:ctrlPr>
+            </m:dPr>
+            <m:e>
+              <m:r>
+                <w:rPr>
+                  <w:rFonts w:ascii="Cambria Math" w:eastAsiaTheme="minorEastAsia" w:hAnsi="Cambria Math"/>
+                  <w:sz w:val="24"/>
+                  <w:szCs w:val="24"/>
+                </w:rPr>
+                <m:t>y</m:t>
+              </m:r>
+            </m:e>
+          </m:d>
+          <m:r>
+            <w:rPr>
+              <w:rFonts w:ascii="Cambria Math" w:eastAsiaTheme="minorEastAsia" w:hAnsi="Cambria Math"/>
+              <w:sz w:val="24"/>
+              <w:szCs w:val="24"/>
+            </w:rPr>
+            <m:t>=P</m:t>
+          </m:r>
+          <m:d>
+            <m:dPr>
+              <m:ctrlPr>
+                <w:rPr>
+                  <w:rFonts w:ascii="Cambria Math" w:eastAsiaTheme="minorEastAsia" w:hAnsi="Cambria Math"/>
+                  <w:i/>
+                  <w:sz w:val="24"/>
+                  <w:szCs w:val="24"/>
+                </w:rPr>
+              </m:ctrlPr>
+            </m:dPr>
+            <m:e>
+              <m:r>
+                <w:rPr>
+                  <w:rFonts w:ascii="Cambria Math" w:eastAsiaTheme="minorEastAsia" w:hAnsi="Cambria Math"/>
+                  <w:sz w:val="24"/>
+                  <w:szCs w:val="24"/>
+                </w:rPr>
+                <m:t>Y≤y</m:t>
+              </m:r>
+            </m:e>
+          </m:d>
+          <m:r>
+            <w:rPr>
+              <w:rFonts w:ascii="Cambria Math" w:eastAsiaTheme="minorEastAsia" w:hAnsi="Cambria Math"/>
+              <w:sz w:val="24"/>
+              <w:szCs w:val="24"/>
+            </w:rPr>
+            <m:t xml:space="preserve"> for-</m:t>
+          </m:r>
+          <m:r>
+            <w:rPr>
+              <w:rFonts w:ascii="Cambria Math" w:eastAsiaTheme="minorEastAsia" w:hAnsi="Cambria Math"/>
+              <w:sz w:val="24"/>
+              <w:szCs w:val="24"/>
+            </w:rPr>
+            <m:t>∞&lt;y&lt;∞</m:t>
+          </m:r>
+        </m:oMath>
+      </m:oMathPara>
+    </w:p>
+    <w:p>
+      <w:pPr>
+        <w:rPr>
+          <w:rFonts w:ascii="Roboto" w:eastAsiaTheme="minorEastAsia" w:hAnsi="Roboto"/>
+          <w:iCs/>
+          <w:sz w:val="24"/>
+          <w:szCs w:val="24"/>
+        </w:rPr>
+      </w:pPr>
+    </w:p>
+    <w:p>
+      <w:pPr>
+        <w:rPr>
+          <w:rFonts w:ascii="Roboto" w:eastAsiaTheme="minorEastAsia" w:hAnsi="Roboto"/>
+          <w:b/>
+          <w:bCs/>
+          <w:sz w:val="24"/>
+          <w:szCs w:val="24"/>
+        </w:rPr>
+      </w:pPr>
+      <w:r>
+        <w:rPr>
+          <w:rFonts w:ascii="Roboto" w:eastAsiaTheme="minorEastAsia" w:hAnsi="Roboto"/>
+          <w:b/>
+          <w:bCs/>
+          <w:sz w:val="24"/>
+          <w:szCs w:val="24"/>
+        </w:rPr>
+        <w:t>Propertie</w:t>
+      </w:r>
+      <w:r>
+        <w:rPr>
+          <w:rFonts w:ascii="Roboto" w:eastAsiaTheme="minorEastAsia" w:hAnsi="Roboto"/>
+          <w:b/>
+          <w:bCs/>
+          <w:sz w:val="24"/>
+          <w:szCs w:val="24"/>
+        </w:rPr>
+        <w:t>s</w:t>
+      </w:r>
+      <w:r>
+        <w:rPr>
+          <w:rFonts w:ascii="Roboto" w:eastAsiaTheme="minorEastAsia" w:hAnsi="Roboto"/>
+          <w:b/>
+          <w:bCs/>
+          <w:sz w:val="24"/>
+          <w:szCs w:val="24"/>
+        </w:rPr>
+        <w:t xml:space="preserve"> of a </w:t>
+      </w:r>
+      <w:r>
+        <w:rPr>
+          <w:rFonts w:ascii="Roboto" w:eastAsiaTheme="minorEastAsia" w:hAnsi="Roboto"/>
+          <w:b/>
+          <w:bCs/>
+          <w:sz w:val="24"/>
+          <w:szCs w:val="24"/>
+        </w:rPr>
+        <w:t>Di</w:t>
+      </w:r>
+      <w:r>
+        <w:rPr>
+          <w:rFonts w:ascii="Roboto" w:eastAsiaTheme="minorEastAsia" w:hAnsi="Roboto"/>
+          <w:b/>
+          <w:bCs/>
+          <w:sz w:val="24"/>
+          <w:szCs w:val="24"/>
+        </w:rPr>
+        <w:t>s</w:t>
+      </w:r>
+      <w:r>
+        <w:rPr>
+          <w:rFonts w:ascii="Roboto" w:eastAsiaTheme="minorEastAsia" w:hAnsi="Roboto"/>
+          <w:b/>
+          <w:bCs/>
+          <w:sz w:val="24"/>
+          <w:szCs w:val="24"/>
+        </w:rPr>
+        <w:t xml:space="preserve">tribution Function </w:t>
+      </w:r>
+    </w:p>
+    <w:p>
+      <w:pPr>
+        <w:pStyle w:val="ListParagraph"/>
+        <w:numPr>
+          <w:ilvl w:val="0"/>
+          <w:numId w:val="2"/>
+        </w:numPr>
+        <w:rPr>
+          <w:rFonts w:ascii="Roboto" w:eastAsiaTheme="minorEastAsia" w:hAnsi="Roboto"/>
+          <w:sz w:val="24"/>
+          <w:szCs w:val="24"/>
+        </w:rPr>
+      </w:pPr>
+      <m:oMath>
+        <m:r>
+          <w:rPr>
+            <w:rFonts w:ascii="Cambria Math" w:eastAsiaTheme="minorEastAsia" w:hAnsi="Cambria Math"/>
+            <w:sz w:val="24"/>
+            <w:szCs w:val="24"/>
+          </w:rPr>
+          <m:t>F</m:t>
+        </m:r>
+        <m:d>
+          <m:dPr>
+            <m:ctrlPr>
+              <w:rPr>
+                <w:rFonts w:ascii="Cambria Math" w:eastAsiaTheme="minorEastAsia" w:hAnsi="Cambria Math"/>
+                <w:i/>
+                <w:sz w:val="24"/>
+                <w:szCs w:val="24"/>
+              </w:rPr>
+            </m:ctrlPr>
+          </m:dPr>
+          <m:e>
+            <m:r>
+              <w:rPr>
+                <w:rFonts w:ascii="Cambria Math" w:eastAsiaTheme="minorEastAsia" w:hAnsi="Cambria Math"/>
+                <w:sz w:val="24"/>
+                <w:szCs w:val="24"/>
+              </w:rPr>
+              <m:t>-∞</m:t>
+            </m:r>
+          </m:e>
+        </m:d>
+        <m:r>
+          <w:rPr>
+            <w:rFonts w:ascii="Cambria Math" w:eastAsiaTheme="minorEastAsia" w:hAnsi="Cambria Math"/>
+            <w:sz w:val="24"/>
+            <w:szCs w:val="24"/>
+          </w:rPr>
+          <m:t>≡</m:t>
+        </m:r>
+        <m:func>
+          <m:funcPr>
+            <m:ctrlPr>
+              <w:rPr>
+                <w:rFonts w:ascii="Cambria Math" w:eastAsiaTheme="minorEastAsia" w:hAnsi="Cambria Math"/>
+                <w:i/>
+                <w:sz w:val="24"/>
+                <w:szCs w:val="24"/>
+              </w:rPr>
+            </m:ctrlPr>
+          </m:funcPr>
+          <m:fName>
+            <m:limLow>
+              <m:limLowPr>
+                <m:ctrlPr>
+                  <w:rPr>
+                    <w:rFonts w:ascii="Cambria Math" w:eastAsiaTheme="minorEastAsia" w:hAnsi="Cambria Math"/>
+                    <w:i/>
+                    <w:sz w:val="24"/>
+                    <w:szCs w:val="24"/>
+                  </w:rPr>
+                </m:ctrlPr>
+              </m:limLowPr>
+              <m:e>
+                <m:r>
+                  <m:rPr>
+                    <m:sty m:val="p"/>
+                  </m:rPr>
+                  <w:rPr>
+                    <w:rFonts w:ascii="Cambria Math" w:hAnsi="Cambria Math"/>
+                  </w:rPr>
+                  <m:t>lim</m:t>
+                </m:r>
+              </m:e>
+              <m:lim>
+                <m:r>
+                  <w:rPr>
+                    <w:rFonts w:ascii="Cambria Math" w:eastAsiaTheme="minorEastAsia" w:hAnsi="Cambria Math"/>
+                    <w:sz w:val="24"/>
+                    <w:szCs w:val="24"/>
+                  </w:rPr>
+                  <m:t>y→-∞</m:t>
+                </m:r>
+              </m:lim>
+            </m:limLow>
+          </m:fName>
+          <m:e>
+            <m:r>
+              <w:rPr>
+                <w:rFonts w:ascii="Cambria Math" w:eastAsiaTheme="minorEastAsia" w:hAnsi="Cambria Math"/>
+                <w:sz w:val="24"/>
+                <w:szCs w:val="24"/>
+              </w:rPr>
+              <m:t>F</m:t>
+            </m:r>
+            <m:d>
+              <m:dPr>
+                <m:ctrlPr>
+                  <w:rPr>
+                    <w:rFonts w:ascii="Cambria Math" w:eastAsiaTheme="minorEastAsia" w:hAnsi="Cambria Math"/>
+                    <w:i/>
+                    <w:sz w:val="24"/>
+                    <w:szCs w:val="24"/>
+                  </w:rPr>
+                </m:ctrlPr>
+              </m:dPr>
+              <m:e>
+                <m:r>
+                  <w:rPr>
+                    <w:rFonts w:ascii="Cambria Math" w:eastAsiaTheme="minorEastAsia" w:hAnsi="Cambria Math"/>
+                    <w:sz w:val="24"/>
+                    <w:szCs w:val="24"/>
+                  </w:rPr>
+                  <m:t>y</m:t>
+                </m:r>
+              </m:e>
+            </m:d>
+            <m:r>
+              <w:rPr>
+                <w:rFonts w:ascii="Cambria Math" w:eastAsiaTheme="minorEastAsia" w:hAnsi="Cambria Math"/>
+                <w:sz w:val="24"/>
+                <w:szCs w:val="24"/>
+              </w:rPr>
+              <m:t>=0</m:t>
+            </m:r>
+          </m:e>
+        </m:func>
+      </m:oMath>
+    </w:p>
+    <w:p>
+      <w:pPr>
+        <w:pStyle w:val="ListParagraph"/>
+        <w:numPr>
+          <w:ilvl w:val="0"/>
+          <w:numId w:val="2"/>
+        </w:numPr>
+        <w:rPr>
+          <w:rFonts w:ascii="Roboto" w:eastAsiaTheme="minorEastAsia" w:hAnsi="Roboto"/>
+          <w:sz w:val="24"/>
+          <w:szCs w:val="24"/>
+        </w:rPr>
+      </w:pPr>
+      <m:oMath>
+        <m:r>
+          <w:rPr>
+            <w:rFonts w:ascii="Cambria Math" w:eastAsiaTheme="minorEastAsia" w:hAnsi="Cambria Math"/>
+            <w:sz w:val="24"/>
+            <w:szCs w:val="24"/>
+          </w:rPr>
+          <m:t>F</m:t>
+        </m:r>
+        <m:d>
+          <m:dPr>
+            <m:ctrlPr>
+              <w:rPr>
+                <w:rFonts w:ascii="Cambria Math" w:eastAsiaTheme="minorEastAsia" w:hAnsi="Cambria Math"/>
+                <w:i/>
+                <w:sz w:val="24"/>
+                <w:szCs w:val="24"/>
+              </w:rPr>
+            </m:ctrlPr>
+          </m:dPr>
+          <m:e>
+            <m:r>
+              <w:rPr>
+                <w:rFonts w:ascii="Cambria Math" w:eastAsiaTheme="minorEastAsia" w:hAnsi="Cambria Math"/>
+                <w:sz w:val="24"/>
+                <w:szCs w:val="24"/>
+              </w:rPr>
+              <m:t>∞</m:t>
+            </m:r>
+          </m:e>
+        </m:d>
+        <m:r>
+          <w:rPr>
+            <w:rFonts w:ascii="Cambria Math" w:eastAsiaTheme="minorEastAsia" w:hAnsi="Cambria Math"/>
+            <w:sz w:val="24"/>
+            <w:szCs w:val="24"/>
+          </w:rPr>
+          <m:t>≡</m:t>
+        </m:r>
+        <m:func>
+          <m:funcPr>
+            <m:ctrlPr>
+              <w:rPr>
+                <w:rFonts w:ascii="Cambria Math" w:eastAsiaTheme="minorEastAsia" w:hAnsi="Cambria Math"/>
+                <w:i/>
+                <w:sz w:val="24"/>
+                <w:szCs w:val="24"/>
+              </w:rPr>
+            </m:ctrlPr>
+          </m:funcPr>
+          <m:fName>
+            <m:limLow>
+              <m:limLowPr>
+                <m:ctrlPr>
+                  <w:rPr>
+                    <w:rFonts w:ascii="Cambria Math" w:eastAsiaTheme="minorEastAsia" w:hAnsi="Cambria Math"/>
+                    <w:i/>
+                    <w:sz w:val="24"/>
+                    <w:szCs w:val="24"/>
+                  </w:rPr>
+                </m:ctrlPr>
+              </m:limLowPr>
+              <m:e>
+                <m:r>
+                  <m:rPr>
+                    <m:sty m:val="p"/>
+                  </m:rPr>
+                  <w:rPr>
+                    <w:rFonts w:ascii="Cambria Math" w:hAnsi="Cambria Math"/>
+                  </w:rPr>
+                  <m:t>lim</m:t>
+                </m:r>
+              </m:e>
+              <m:lim>
+                <m:r>
+                  <w:rPr>
+                    <w:rFonts w:ascii="Cambria Math" w:eastAsiaTheme="minorEastAsia" w:hAnsi="Cambria Math"/>
+                    <w:sz w:val="24"/>
+                    <w:szCs w:val="24"/>
+                  </w:rPr>
+                  <m:t>y→∞</m:t>
+                </m:r>
+              </m:lim>
+            </m:limLow>
+          </m:fName>
+          <m:e>
+            <m:r>
+              <w:rPr>
+                <w:rFonts w:ascii="Cambria Math" w:eastAsiaTheme="minorEastAsia" w:hAnsi="Cambria Math"/>
+                <w:sz w:val="24"/>
+                <w:szCs w:val="24"/>
+              </w:rPr>
+              <m:t>F</m:t>
+            </m:r>
+            <m:d>
+              <m:dPr>
+                <m:ctrlPr>
+                  <w:rPr>
+                    <w:rFonts w:ascii="Cambria Math" w:eastAsiaTheme="minorEastAsia" w:hAnsi="Cambria Math"/>
+                    <w:i/>
+                    <w:sz w:val="24"/>
+                    <w:szCs w:val="24"/>
+                  </w:rPr>
+                </m:ctrlPr>
+              </m:dPr>
+              <m:e>
+                <m:r>
+                  <w:rPr>
+                    <w:rFonts w:ascii="Cambria Math" w:eastAsiaTheme="minorEastAsia" w:hAnsi="Cambria Math"/>
+                    <w:sz w:val="24"/>
+                    <w:szCs w:val="24"/>
+                  </w:rPr>
+                  <m:t>y</m:t>
+                </m:r>
+              </m:e>
+            </m:d>
+            <m:r>
+              <w:rPr>
+                <w:rFonts w:ascii="Cambria Math" w:eastAsiaTheme="minorEastAsia" w:hAnsi="Cambria Math"/>
+                <w:sz w:val="24"/>
+                <w:szCs w:val="24"/>
+              </w:rPr>
+              <m:t>=</m:t>
+            </m:r>
+            <m:r>
+              <w:rPr>
+                <w:rFonts w:ascii="Cambria Math" w:eastAsiaTheme="minorEastAsia" w:hAnsi="Cambria Math"/>
+                <w:sz w:val="24"/>
+                <w:szCs w:val="24"/>
+              </w:rPr>
+              <m:t>1</m:t>
+            </m:r>
+          </m:e>
+        </m:func>
+      </m:oMath>
+    </w:p>
+    <w:p>
+      <w:pPr>
+        <w:pStyle w:val="ListParagraph"/>
+        <w:numPr>
+          <w:ilvl w:val="0"/>
+          <w:numId w:val="2"/>
+        </w:numPr>
+        <w:rPr>
+          <w:rFonts w:ascii="Roboto" w:eastAsiaTheme="minorEastAsia" w:hAnsi="Roboto"/>
+          <w:sz w:val="24"/>
+          <w:szCs w:val="24"/>
+        </w:rPr>
+      </w:pPr>
+      <m:oMath>
+        <m:r>
+          <w:rPr>
+            <w:rFonts w:ascii="Cambria Math" w:eastAsiaTheme="minorEastAsia" w:hAnsi="Cambria Math"/>
+            <w:sz w:val="24"/>
+            <w:szCs w:val="24"/>
+          </w:rPr>
+          <m:t>F</m:t>
+        </m:r>
+        <m:d>
+          <m:dPr>
+            <m:ctrlPr>
+              <w:rPr>
+                <w:rFonts w:ascii="Cambria Math" w:eastAsiaTheme="minorEastAsia" w:hAnsi="Cambria Math"/>
+                <w:i/>
+                <w:sz w:val="24"/>
+                <w:szCs w:val="24"/>
+              </w:rPr>
+            </m:ctrlPr>
+          </m:dPr>
+          <m:e>
+            <m:r>
+              <w:rPr>
+                <w:rFonts w:ascii="Cambria Math" w:eastAsiaTheme="minorEastAsia" w:hAnsi="Cambria Math"/>
+                <w:sz w:val="24"/>
+                <w:szCs w:val="24"/>
+              </w:rPr>
+              <m:t>y</m:t>
+            </m:r>
+          </m:e>
+        </m:d>
+      </m:oMath>
+      <w:r>
+        <w:rPr>
+          <w:rFonts w:ascii="Roboto" w:eastAsiaTheme="minorEastAsia" w:hAnsi="Roboto"/>
+          <w:sz w:val="24"/>
+          <w:szCs w:val="24"/>
+        </w:rPr>
+        <w:t xml:space="preserve"> i</w:t>
+      </w:r>
+      <w:r>
+        <w:rPr>
+          <w:rFonts w:ascii="Roboto" w:eastAsiaTheme="minorEastAsia" w:hAnsi="Roboto"/>
+          <w:sz w:val="24"/>
+          <w:szCs w:val="24"/>
+        </w:rPr>
+        <w:t>s</w:t>
+      </w:r>
+      <w:r>
+        <w:rPr>
+          <w:rFonts w:ascii="Roboto" w:eastAsiaTheme="minorEastAsia" w:hAnsi="Roboto"/>
+          <w:sz w:val="24"/>
+          <w:szCs w:val="24"/>
+        </w:rPr>
+        <w:t xml:space="preserve"> a nondecrea</w:t>
+      </w:r>
+      <w:r>
+        <w:rPr>
+          <w:rFonts w:ascii="Roboto" w:eastAsiaTheme="minorEastAsia" w:hAnsi="Roboto"/>
+          <w:sz w:val="24"/>
+          <w:szCs w:val="24"/>
+        </w:rPr>
+        <w:t>s</w:t>
+      </w:r>
+      <w:r>
+        <w:rPr>
+          <w:rFonts w:ascii="Roboto" w:eastAsiaTheme="minorEastAsia" w:hAnsi="Roboto"/>
+          <w:sz w:val="24"/>
+          <w:szCs w:val="24"/>
+        </w:rPr>
+        <w:t>ing function of y. (If y</w:t>
+      </w:r>
+      <w:r>
+        <w:rPr>
+          <w:rFonts w:ascii="Roboto" w:eastAsiaTheme="minorEastAsia" w:hAnsi="Roboto"/>
+          <w:sz w:val="24"/>
+          <w:szCs w:val="24"/>
+          <w:vertAlign w:val="subscript"/>
+        </w:rPr>
+        <w:t>1</w:t>
+      </w:r>
+      <w:r>
+        <w:rPr>
+          <w:rFonts w:ascii="Roboto" w:eastAsiaTheme="minorEastAsia" w:hAnsi="Roboto"/>
+          <w:sz w:val="24"/>
+          <w:szCs w:val="24"/>
+        </w:rPr>
+        <w:t xml:space="preserve"> and y</w:t>
+      </w:r>
+      <w:r>
+        <w:rPr>
+          <w:rFonts w:ascii="Roboto" w:eastAsiaTheme="minorEastAsia" w:hAnsi="Roboto"/>
+          <w:sz w:val="24"/>
+          <w:szCs w:val="24"/>
+          <w:vertAlign w:val="subscript"/>
+        </w:rPr>
+        <w:t>2</w:t>
+      </w:r>
+      <w:r>
+        <w:rPr>
+          <w:rFonts w:ascii="Roboto" w:eastAsiaTheme="minorEastAsia" w:hAnsi="Roboto"/>
+          <w:sz w:val="24"/>
+          <w:szCs w:val="24"/>
+        </w:rPr>
+        <w:t xml:space="preserve"> are any value</w:t>
+      </w:r>
+      <w:r>
+        <w:rPr>
+          <w:rFonts w:ascii="Roboto" w:eastAsiaTheme="minorEastAsia" w:hAnsi="Roboto"/>
+          <w:sz w:val="24"/>
+          <w:szCs w:val="24"/>
+        </w:rPr>
+        <w:t>s</w:t>
+      </w:r>
+      <w:r>
+        <w:rPr>
+          <w:rFonts w:ascii="Roboto" w:eastAsiaTheme="minorEastAsia" w:hAnsi="Roboto"/>
+          <w:sz w:val="24"/>
+          <w:szCs w:val="24"/>
+        </w:rPr>
+        <w:t xml:space="preserve"> </w:t>
+      </w:r>
+      <w:r>
+        <w:rPr>
+          <w:rFonts w:ascii="Roboto" w:eastAsiaTheme="minorEastAsia" w:hAnsi="Roboto"/>
+          <w:sz w:val="24"/>
+          <w:szCs w:val="24"/>
+        </w:rPr>
+        <w:t>s</w:t>
+      </w:r>
+      <w:r>
+        <w:rPr>
+          <w:rFonts w:ascii="Roboto" w:eastAsiaTheme="minorEastAsia" w:hAnsi="Roboto"/>
+          <w:sz w:val="24"/>
+          <w:szCs w:val="24"/>
+        </w:rPr>
+        <w:t>uch that y</w:t>
+      </w:r>
+      <w:r>
+        <w:rPr>
+          <w:rFonts w:ascii="Roboto" w:eastAsiaTheme="minorEastAsia" w:hAnsi="Roboto"/>
+          <w:sz w:val="24"/>
+          <w:szCs w:val="24"/>
+          <w:vertAlign w:val="subscript"/>
+        </w:rPr>
+        <w:t>1</w:t>
+      </w:r>
+      <w:r>
+        <w:rPr>
+          <w:rFonts w:ascii="Roboto" w:eastAsiaTheme="minorEastAsia" w:hAnsi="Roboto"/>
+          <w:sz w:val="24"/>
+          <w:szCs w:val="24"/>
+        </w:rPr>
+        <w:t xml:space="preserve"> &lt; y</w:t>
+      </w:r>
+      <w:r>
+        <w:rPr>
+          <w:rFonts w:ascii="Roboto" w:eastAsiaTheme="minorEastAsia" w:hAnsi="Roboto"/>
+          <w:sz w:val="24"/>
+          <w:szCs w:val="24"/>
+          <w:vertAlign w:val="subscript"/>
+        </w:rPr>
+        <w:t>2</w:t>
+      </w:r>
+      <w:r>
+        <w:rPr>
+          <w:rFonts w:ascii="Roboto" w:eastAsiaTheme="minorEastAsia" w:hAnsi="Roboto"/>
+          <w:sz w:val="24"/>
+          <w:szCs w:val="24"/>
+        </w:rPr>
+        <w:t xml:space="preserve">, then </w:t>
+      </w:r>
+      <m:oMath>
+        <m:r>
+          <w:rPr>
+            <w:rFonts w:ascii="Cambria Math" w:eastAsiaTheme="minorEastAsia" w:hAnsi="Cambria Math"/>
+            <w:sz w:val="24"/>
+            <w:szCs w:val="24"/>
+          </w:rPr>
+          <m:t>F</m:t>
+        </m:r>
+        <m:d>
+          <m:dPr>
+            <m:ctrlPr>
+              <w:rPr>
+                <w:rFonts w:ascii="Cambria Math" w:eastAsiaTheme="minorEastAsia" w:hAnsi="Cambria Math"/>
+                <w:i/>
+                <w:sz w:val="24"/>
+                <w:szCs w:val="24"/>
+              </w:rPr>
+            </m:ctrlPr>
+          </m:dPr>
+          <m:e>
+            <m:sSub>
+              <m:sSubPr>
+                <m:ctrlPr>
+                  <w:rPr>
+                    <w:rFonts w:ascii="Cambria Math" w:eastAsiaTheme="minorEastAsia" w:hAnsi="Cambria Math"/>
+                    <w:i/>
+                    <w:sz w:val="24"/>
+                    <w:szCs w:val="24"/>
+                  </w:rPr>
+                </m:ctrlPr>
+              </m:sSubPr>
+              <m:e>
+                <m:r>
+                  <w:rPr>
+                    <w:rFonts w:ascii="Cambria Math" w:eastAsiaTheme="minorEastAsia" w:hAnsi="Cambria Math"/>
+                    <w:sz w:val="24"/>
+                    <w:szCs w:val="24"/>
+                  </w:rPr>
+                  <m:t>y</m:t>
+                </m:r>
+              </m:e>
+              <m:sub>
+                <m:r>
+                  <w:rPr>
+                    <w:rFonts w:ascii="Cambria Math" w:eastAsiaTheme="minorEastAsia" w:hAnsi="Cambria Math"/>
+                    <w:sz w:val="24"/>
+                    <w:szCs w:val="24"/>
+                  </w:rPr>
+                  <m:t>1</m:t>
+                </m:r>
+              </m:sub>
+            </m:sSub>
+          </m:e>
+        </m:d>
+        <m:r>
+          <w:rPr>
+            <w:rFonts w:ascii="Cambria Math" w:eastAsiaTheme="minorEastAsia" w:hAnsi="Cambria Math"/>
+            <w:sz w:val="24"/>
+            <w:szCs w:val="24"/>
+          </w:rPr>
+          <m:t>≤F</m:t>
+        </m:r>
+        <m:d>
+          <m:dPr>
+            <m:ctrlPr>
+              <w:rPr>
+                <w:rFonts w:ascii="Cambria Math" w:eastAsiaTheme="minorEastAsia" w:hAnsi="Cambria Math"/>
+                <w:i/>
+                <w:sz w:val="24"/>
+                <w:szCs w:val="24"/>
+              </w:rPr>
+            </m:ctrlPr>
+          </m:dPr>
+          <m:e>
+            <m:sSub>
+              <m:sSubPr>
+                <m:ctrlPr>
+                  <w:rPr>
+                    <w:rFonts w:ascii="Cambria Math" w:eastAsiaTheme="minorEastAsia" w:hAnsi="Cambria Math"/>
+                    <w:i/>
+                    <w:sz w:val="24"/>
+                    <w:szCs w:val="24"/>
+                  </w:rPr>
+                </m:ctrlPr>
+              </m:sSubPr>
+              <m:e>
+                <m:r>
+                  <w:rPr>
+                    <w:rFonts w:ascii="Cambria Math" w:eastAsiaTheme="minorEastAsia" w:hAnsi="Cambria Math"/>
+                    <w:sz w:val="24"/>
+                    <w:szCs w:val="24"/>
+                  </w:rPr>
+                  <m:t>y</m:t>
+                </m:r>
+              </m:e>
+              <m:sub>
+                <m:r>
+                  <w:rPr>
+                    <w:rFonts w:ascii="Cambria Math" w:eastAsiaTheme="minorEastAsia" w:hAnsi="Cambria Math"/>
+                    <w:sz w:val="24"/>
+                    <w:szCs w:val="24"/>
+                  </w:rPr>
+                  <m:t>2</m:t>
+                </m:r>
+              </m:sub>
+            </m:sSub>
+          </m:e>
+        </m:d>
+      </m:oMath>
+      <w:r>
+        <w:rPr>
+          <w:rFonts w:ascii="Roboto" w:eastAsiaTheme="minorEastAsia" w:hAnsi="Roboto"/>
+          <w:sz w:val="24"/>
+          <w:szCs w:val="24"/>
+        </w:rPr>
+        <w:t xml:space="preserve"> )</w:t>
+      </w:r>
+    </w:p>
+    <w:p>
+      <w:pPr>
+        <w:rPr>
+          <w:rFonts w:ascii="Roboto" w:eastAsiaTheme="minorEastAsia" w:hAnsi="Roboto"/>
+          <w:b/>
+          <w:bCs/>
+          <w:sz w:val="24"/>
+          <w:szCs w:val="24"/>
+        </w:rPr>
+      </w:pPr>
+    </w:p>
+    <w:p>
+      <w:pPr>
+        <w:rPr>
+          <w:rFonts w:ascii="Roboto" w:eastAsiaTheme="minorEastAsia" w:hAnsi="Roboto"/>
+          <w:b/>
+          <w:bCs/>
+          <w:sz w:val="24"/>
+          <w:szCs w:val="24"/>
+        </w:rPr>
+      </w:pPr>
+      <w:r>
+        <w:rPr>
+          <w:rFonts w:ascii="Roboto" w:eastAsiaTheme="minorEastAsia" w:hAnsi="Roboto"/>
+          <w:b/>
+          <w:bCs/>
+          <w:sz w:val="24"/>
+          <w:szCs w:val="24"/>
+        </w:rPr>
+        <w:t>Pr</w:t>
+      </w:r>
+      <w:r>
+        <w:rPr>
+          <w:rFonts w:ascii="Roboto" w:eastAsiaTheme="minorEastAsia" w:hAnsi="Roboto"/>
+          <w:b/>
+          <w:bCs/>
+          <w:sz w:val="24"/>
+          <w:szCs w:val="24"/>
+        </w:rPr>
+        <w:t>obability</w:t>
+      </w:r>
+      <w:r>
+        <w:rPr>
+          <w:rFonts w:ascii="Roboto" w:eastAsiaTheme="minorEastAsia" w:hAnsi="Roboto"/>
+          <w:b/>
+          <w:bCs/>
+          <w:sz w:val="24"/>
+          <w:szCs w:val="24"/>
+        </w:rPr>
+        <w:t xml:space="preserve"> of D</w:t>
+      </w:r>
+      <w:r>
+        <w:rPr>
+          <w:rFonts w:ascii="Roboto" w:eastAsiaTheme="minorEastAsia" w:hAnsi="Roboto"/>
+          <w:b/>
+          <w:bCs/>
+          <w:sz w:val="24"/>
+          <w:szCs w:val="24"/>
+        </w:rPr>
+        <w:t>en</w:t>
+      </w:r>
+      <w:r>
+        <w:rPr>
+          <w:rFonts w:ascii="Roboto" w:eastAsiaTheme="minorEastAsia" w:hAnsi="Roboto"/>
+          <w:b/>
+          <w:bCs/>
+          <w:sz w:val="24"/>
+          <w:szCs w:val="24"/>
+        </w:rPr>
+        <w:t>s</w:t>
+      </w:r>
+      <w:r>
+        <w:rPr>
+          <w:rFonts w:ascii="Roboto" w:eastAsiaTheme="minorEastAsia" w:hAnsi="Roboto"/>
+          <w:b/>
+          <w:bCs/>
+          <w:sz w:val="24"/>
+          <w:szCs w:val="24"/>
+        </w:rPr>
+        <w:t>ity</w:t>
+      </w:r>
+      <w:r>
+        <w:rPr>
+          <w:rFonts w:ascii="Roboto" w:eastAsiaTheme="minorEastAsia" w:hAnsi="Roboto"/>
+          <w:b/>
+          <w:bCs/>
+          <w:sz w:val="24"/>
+          <w:szCs w:val="24"/>
+        </w:rPr>
+        <w:t xml:space="preserve"> Function </w:t>
+      </w:r>
+    </w:p>
+    <w:p>
+      <w:pPr>
+        <w:rPr>
+          <w:rFonts w:ascii="Roboto" w:eastAsiaTheme="minorEastAsia" w:hAnsi="Roboto"/>
+          <w:sz w:val="24"/>
+          <w:szCs w:val="24"/>
+        </w:rPr>
+      </w:pPr>
+      <w:r>
+        <w:rPr>
+          <w:rFonts w:ascii="Roboto" w:eastAsiaTheme="minorEastAsia" w:hAnsi="Roboto"/>
+          <w:sz w:val="24"/>
+          <w:szCs w:val="24"/>
+        </w:rPr>
+        <w:tab/>
+        <w:t xml:space="preserve">Let </w:t>
+      </w:r>
+      <m:oMath>
+        <m:r>
+          <w:rPr>
+            <w:rFonts w:ascii="Cambria Math" w:eastAsiaTheme="minorEastAsia" w:hAnsi="Cambria Math"/>
+            <w:sz w:val="24"/>
+            <w:szCs w:val="24"/>
+          </w:rPr>
+          <m:t>F</m:t>
+        </m:r>
+        <m:d>
+          <m:dPr>
+            <m:ctrlPr>
+              <w:rPr>
+                <w:rFonts w:ascii="Cambria Math" w:eastAsiaTheme="minorEastAsia" w:hAnsi="Cambria Math"/>
+                <w:i/>
+                <w:sz w:val="24"/>
+                <w:szCs w:val="24"/>
+              </w:rPr>
+            </m:ctrlPr>
+          </m:dPr>
+          <m:e>
+            <m:r>
+              <w:rPr>
+                <w:rFonts w:ascii="Cambria Math" w:eastAsiaTheme="minorEastAsia" w:hAnsi="Cambria Math"/>
+                <w:sz w:val="24"/>
+                <w:szCs w:val="24"/>
+              </w:rPr>
+              <m:t>y</m:t>
+            </m:r>
+          </m:e>
+        </m:d>
+      </m:oMath>
+      <w:r>
+        <w:rPr>
+          <w:rFonts w:ascii="Roboto" w:eastAsiaTheme="minorEastAsia" w:hAnsi="Roboto"/>
+          <w:sz w:val="24"/>
+          <w:szCs w:val="24"/>
+        </w:rPr>
+        <w:t xml:space="preserve"> be the di</w:t>
+      </w:r>
+      <w:r>
+        <w:rPr>
+          <w:rFonts w:ascii="Roboto" w:eastAsiaTheme="minorEastAsia" w:hAnsi="Roboto"/>
+          <w:sz w:val="24"/>
+          <w:szCs w:val="24"/>
+        </w:rPr>
+        <w:t>s</w:t>
+      </w:r>
+      <w:r>
+        <w:rPr>
+          <w:rFonts w:ascii="Roboto" w:eastAsiaTheme="minorEastAsia" w:hAnsi="Roboto"/>
+          <w:sz w:val="24"/>
+          <w:szCs w:val="24"/>
+        </w:rPr>
+        <w:t>tribution function for a continuous random variable Y. Then f(y), given by,</w:t>
+      </w:r>
+    </w:p>
+    <w:p>
+      <w:pPr>
+        <w:rPr>
+          <w:rFonts w:ascii="Roboto" w:eastAsiaTheme="minorEastAsia" w:hAnsi="Roboto"/>
+          <w:sz w:val="24"/>
+          <w:szCs w:val="24"/>
+        </w:rPr>
+      </w:pPr>
+      <m:oMathPara>
+        <m:oMath>
+          <m:r>
+            <w:rPr>
+              <w:rFonts w:ascii="Cambria Math" w:eastAsiaTheme="minorEastAsia" w:hAnsi="Cambria Math"/>
+              <w:sz w:val="24"/>
+              <w:szCs w:val="24"/>
+            </w:rPr>
+            <m:t>f</m:t>
+          </m:r>
+          <m:d>
+            <m:dPr>
+              <m:ctrlPr>
+                <w:rPr>
+                  <w:rFonts w:ascii="Cambria Math" w:eastAsiaTheme="minorEastAsia" w:hAnsi="Cambria Math"/>
+                  <w:i/>
+                  <w:sz w:val="24"/>
+                  <w:szCs w:val="24"/>
+                </w:rPr>
+              </m:ctrlPr>
+            </m:dPr>
+            <m:e>
+              <m:r>
+                <w:rPr>
+                  <w:rFonts w:ascii="Cambria Math" w:eastAsiaTheme="minorEastAsia" w:hAnsi="Cambria Math"/>
+                  <w:sz w:val="24"/>
+                  <w:szCs w:val="24"/>
+                </w:rPr>
+                <m:t>y</m:t>
+              </m:r>
+            </m:e>
+          </m:d>
+          <m:r>
+            <w:rPr>
+              <w:rFonts w:ascii="Cambria Math" w:eastAsiaTheme="minorEastAsia" w:hAnsi="Cambria Math"/>
+              <w:sz w:val="24"/>
+              <w:szCs w:val="24"/>
+            </w:rPr>
+            <m:t>=</m:t>
+          </m:r>
+          <m:f>
+            <m:fPr>
+              <m:ctrlPr>
+                <w:rPr>
+                  <w:rFonts w:ascii="Cambria Math" w:eastAsiaTheme="minorEastAsia" w:hAnsi="Cambria Math"/>
+                  <w:i/>
+                  <w:sz w:val="24"/>
+                  <w:szCs w:val="24"/>
+                </w:rPr>
+              </m:ctrlPr>
+            </m:fPr>
+            <m:num>
+              <m:r>
+                <w:rPr>
+                  <w:rFonts w:ascii="Cambria Math" w:eastAsiaTheme="minorEastAsia" w:hAnsi="Cambria Math"/>
+                  <w:sz w:val="24"/>
+                  <w:szCs w:val="24"/>
+                </w:rPr>
+                <m:t>dF</m:t>
+              </m:r>
+              <m:d>
+                <m:dPr>
+                  <m:ctrlPr>
+                    <w:rPr>
+                      <w:rFonts w:ascii="Cambria Math" w:eastAsiaTheme="minorEastAsia" w:hAnsi="Cambria Math"/>
+                      <w:i/>
+                      <w:sz w:val="24"/>
+                      <w:szCs w:val="24"/>
+                    </w:rPr>
+                  </m:ctrlPr>
+                </m:dPr>
+                <m:e>
+                  <m:r>
+                    <w:rPr>
+                      <w:rFonts w:ascii="Cambria Math" w:eastAsiaTheme="minorEastAsia" w:hAnsi="Cambria Math"/>
+                      <w:sz w:val="24"/>
+                      <w:szCs w:val="24"/>
+                    </w:rPr>
+                    <m:t>y</m:t>
+                  </m:r>
+                </m:e>
+              </m:d>
+            </m:num>
+            <m:den>
+              <m:r>
+                <w:rPr>
+                  <w:rFonts w:ascii="Cambria Math" w:eastAsiaTheme="minorEastAsia" w:hAnsi="Cambria Math"/>
+                  <w:sz w:val="24"/>
+                  <w:szCs w:val="24"/>
+                </w:rPr>
+                <m:t>dy</m:t>
+              </m:r>
+            </m:den>
+          </m:f>
+          <m:r>
+            <w:rPr>
+              <w:rFonts w:ascii="Cambria Math" w:eastAsiaTheme="minorEastAsia" w:hAnsi="Cambria Math"/>
+              <w:sz w:val="24"/>
+              <w:szCs w:val="24"/>
+            </w:rPr>
+            <m:t>=</m:t>
+          </m:r>
+          <m:sSup>
+            <m:sSupPr>
+              <m:ctrlPr>
+                <w:rPr>
+                  <w:rFonts w:ascii="Cambria Math" w:eastAsiaTheme="minorEastAsia" w:hAnsi="Cambria Math"/>
+                  <w:i/>
+                  <w:sz w:val="24"/>
+                  <w:szCs w:val="24"/>
+                </w:rPr>
+              </m:ctrlPr>
+            </m:sSupPr>
+            <m:e>
+              <m:r>
+                <w:rPr>
+                  <w:rFonts w:ascii="Cambria Math" w:eastAsiaTheme="minorEastAsia" w:hAnsi="Cambria Math"/>
+                  <w:sz w:val="24"/>
+                  <w:szCs w:val="24"/>
+                </w:rPr>
+                <m:t>F</m:t>
+              </m:r>
+            </m:e>
+            <m:sup>
+              <m:r>
+                <w:rPr>
+                  <w:rFonts w:ascii="Cambria Math" w:eastAsiaTheme="minorEastAsia" w:hAnsi="Cambria Math"/>
+                  <w:sz w:val="24"/>
+                  <w:szCs w:val="24"/>
+                </w:rPr>
+                <m:t>'</m:t>
+              </m:r>
+            </m:sup>
+          </m:sSup>
+          <m:d>
+            <m:dPr>
+              <m:ctrlPr>
+                <w:rPr>
+                  <w:rFonts w:ascii="Cambria Math" w:eastAsiaTheme="minorEastAsia" w:hAnsi="Cambria Math"/>
+                  <w:i/>
+                  <w:sz w:val="24"/>
+                  <w:szCs w:val="24"/>
+                </w:rPr>
+              </m:ctrlPr>
+            </m:dPr>
+            <m:e>
+              <m:r>
+                <w:rPr>
+                  <w:rFonts w:ascii="Cambria Math" w:eastAsiaTheme="minorEastAsia" w:hAnsi="Cambria Math"/>
+                  <w:sz w:val="24"/>
+                  <w:szCs w:val="24"/>
+                </w:rPr>
+                <m:t>y</m:t>
+              </m:r>
+            </m:e>
+          </m:d>
+        </m:oMath>
+      </m:oMathPara>
+    </w:p>
+    <w:p>
+      <w:pPr>
+        <w:rPr>
+          <w:rFonts w:ascii="Roboto" w:eastAsiaTheme="minorEastAsia" w:hAnsi="Roboto"/>
+          <w:b/>
+          <w:bCs/>
+          <w:sz w:val="24"/>
+          <w:szCs w:val="24"/>
+        </w:rPr>
+      </w:pPr>
+      <w:r>
+        <w:rPr>
+          <w:rFonts w:ascii="Roboto" w:eastAsiaTheme="minorEastAsia" w:hAnsi="Roboto"/>
+          <w:b/>
+          <w:bCs/>
+          <w:sz w:val="24"/>
+          <w:szCs w:val="24"/>
+        </w:rPr>
+        <w:lastRenderedPageBreak/>
+        <w:t>Pro</w:t>
+      </w:r>
+      <w:r>
+        <w:rPr>
+          <w:rFonts w:ascii="Roboto" w:eastAsiaTheme="minorEastAsia" w:hAnsi="Roboto"/>
+          <w:b/>
+          <w:bCs/>
+          <w:sz w:val="24"/>
+          <w:szCs w:val="24"/>
+        </w:rPr>
+        <w:t>pertie</w:t>
+      </w:r>
+      <w:r>
+        <w:rPr>
+          <w:rFonts w:ascii="Roboto" w:eastAsiaTheme="minorEastAsia" w:hAnsi="Roboto"/>
+          <w:b/>
+          <w:bCs/>
+          <w:sz w:val="24"/>
+          <w:szCs w:val="24"/>
+        </w:rPr>
+        <w:t>s</w:t>
+      </w:r>
+      <w:r>
+        <w:rPr>
+          <w:rFonts w:ascii="Roboto" w:eastAsiaTheme="minorEastAsia" w:hAnsi="Roboto"/>
+          <w:b/>
+          <w:bCs/>
+          <w:sz w:val="24"/>
+          <w:szCs w:val="24"/>
+        </w:rPr>
+        <w:t xml:space="preserve"> of </w:t>
+      </w:r>
+      <w:r>
+        <w:rPr>
+          <w:rFonts w:ascii="Roboto" w:eastAsiaTheme="minorEastAsia" w:hAnsi="Roboto"/>
+          <w:b/>
+          <w:bCs/>
+          <w:sz w:val="24"/>
+          <w:szCs w:val="24"/>
+        </w:rPr>
+        <w:t xml:space="preserve">a </w:t>
+      </w:r>
+      <w:r>
+        <w:rPr>
+          <w:rFonts w:ascii="Roboto" w:eastAsiaTheme="minorEastAsia" w:hAnsi="Roboto"/>
+          <w:b/>
+          <w:bCs/>
+          <w:sz w:val="24"/>
+          <w:szCs w:val="24"/>
+        </w:rPr>
+        <w:t>Den</w:t>
+      </w:r>
+      <w:r>
+        <w:rPr>
+          <w:rFonts w:ascii="Roboto" w:eastAsiaTheme="minorEastAsia" w:hAnsi="Roboto"/>
+          <w:b/>
+          <w:bCs/>
+          <w:sz w:val="24"/>
+          <w:szCs w:val="24"/>
+        </w:rPr>
+        <w:t>s</w:t>
+      </w:r>
+      <w:r>
+        <w:rPr>
+          <w:rFonts w:ascii="Roboto" w:eastAsiaTheme="minorEastAsia" w:hAnsi="Roboto"/>
+          <w:b/>
+          <w:bCs/>
+          <w:sz w:val="24"/>
+          <w:szCs w:val="24"/>
+        </w:rPr>
+        <w:t xml:space="preserve">ity Function </w:t>
+      </w:r>
+    </w:p>
+    <w:p>
+      <w:pPr>
+        <w:pStyle w:val="ListParagraph"/>
+        <w:numPr>
+          <w:ilvl w:val="0"/>
+          <w:numId w:val="3"/>
+        </w:numPr>
+        <w:rPr>
+          <w:rFonts w:ascii="Roboto" w:eastAsiaTheme="minorEastAsia" w:hAnsi="Roboto"/>
+          <w:sz w:val="24"/>
+          <w:szCs w:val="24"/>
+        </w:rPr>
+      </w:pPr>
+      <m:oMath>
+        <m:r>
+          <w:rPr>
+            <w:rFonts w:ascii="Cambria Math" w:eastAsiaTheme="minorEastAsia" w:hAnsi="Cambria Math"/>
+            <w:sz w:val="24"/>
+            <w:szCs w:val="24"/>
+          </w:rPr>
+          <m:t>f</m:t>
+        </m:r>
+        <m:d>
+          <m:dPr>
+            <m:ctrlPr>
+              <w:rPr>
+                <w:rFonts w:ascii="Cambria Math" w:eastAsiaTheme="minorEastAsia" w:hAnsi="Cambria Math"/>
+                <w:i/>
+                <w:sz w:val="24"/>
+                <w:szCs w:val="24"/>
+              </w:rPr>
+            </m:ctrlPr>
+          </m:dPr>
+          <m:e>
+            <m:r>
+              <w:rPr>
+                <w:rFonts w:ascii="Cambria Math" w:eastAsiaTheme="minorEastAsia" w:hAnsi="Cambria Math"/>
+                <w:sz w:val="24"/>
+                <w:szCs w:val="24"/>
+              </w:rPr>
+              <m:t>y</m:t>
+            </m:r>
+          </m:e>
+        </m:d>
+        <m:r>
+          <w:rPr>
+            <w:rFonts w:ascii="Cambria Math" w:eastAsiaTheme="minorEastAsia" w:hAnsi="Cambria Math"/>
+            <w:sz w:val="24"/>
+            <w:szCs w:val="24"/>
+          </w:rPr>
+          <m:t>≥0 for all y, -∞&lt;y&lt;∞</m:t>
+        </m:r>
+      </m:oMath>
+    </w:p>
+    <w:p>
+      <w:pPr>
+        <w:pStyle w:val="ListParagraph"/>
+        <w:numPr>
+          <w:ilvl w:val="0"/>
+          <w:numId w:val="3"/>
+        </w:numPr>
+        <w:rPr>
+          <w:rFonts w:ascii="Roboto" w:eastAsiaTheme="minorEastAsia" w:hAnsi="Roboto"/>
+          <w:sz w:val="24"/>
+          <w:szCs w:val="24"/>
+        </w:rPr>
+      </w:pPr>
+      <m:oMath>
+        <m:nary>
+          <m:naryPr>
+            <m:limLoc m:val="subSup"/>
+            <m:ctrlPr>
+              <w:rPr>
+                <w:rFonts w:ascii="Cambria Math" w:eastAsiaTheme="minorEastAsia" w:hAnsi="Cambria Math"/>
+                <w:i/>
+                <w:sz w:val="24"/>
+                <w:szCs w:val="24"/>
+              </w:rPr>
+            </m:ctrlPr>
+          </m:naryPr>
+          <m:sub>
+            <m:r>
+              <w:rPr>
+                <w:rFonts w:ascii="Cambria Math" w:eastAsiaTheme="minorEastAsia" w:hAnsi="Cambria Math"/>
+                <w:sz w:val="24"/>
+                <w:szCs w:val="24"/>
+              </w:rPr>
+              <m:t>-∞</m:t>
+            </m:r>
+          </m:sub>
+          <m:sup>
+            <m:r>
+              <w:rPr>
+                <w:rFonts w:ascii="Cambria Math" w:eastAsiaTheme="minorEastAsia" w:hAnsi="Cambria Math"/>
+                <w:sz w:val="24"/>
+                <w:szCs w:val="24"/>
+              </w:rPr>
+              <m:t>∞</m:t>
+            </m:r>
+          </m:sup>
+          <m:e>
+            <m:r>
+              <w:rPr>
+                <w:rFonts w:ascii="Cambria Math" w:eastAsiaTheme="minorEastAsia" w:hAnsi="Cambria Math"/>
+                <w:sz w:val="24"/>
+                <w:szCs w:val="24"/>
+              </w:rPr>
+              <m:t>f</m:t>
+            </m:r>
+            <m:d>
+              <m:dPr>
+                <m:ctrlPr>
+                  <w:rPr>
+                    <w:rFonts w:ascii="Cambria Math" w:eastAsiaTheme="minorEastAsia" w:hAnsi="Cambria Math"/>
+                    <w:i/>
+                    <w:sz w:val="24"/>
+                    <w:szCs w:val="24"/>
+                  </w:rPr>
+                </m:ctrlPr>
+              </m:dPr>
+              <m:e>
+                <m:r>
+                  <w:rPr>
+                    <w:rFonts w:ascii="Cambria Math" w:eastAsiaTheme="minorEastAsia" w:hAnsi="Cambria Math"/>
+                    <w:sz w:val="24"/>
+                    <w:szCs w:val="24"/>
+                  </w:rPr>
+                  <m:t>y</m:t>
+                </m:r>
+              </m:e>
+            </m:d>
+            <m:r>
+              <w:rPr>
+                <w:rFonts w:ascii="Cambria Math" w:eastAsiaTheme="minorEastAsia" w:hAnsi="Cambria Math"/>
+                <w:sz w:val="24"/>
+                <w:szCs w:val="24"/>
+              </w:rPr>
+              <m:t>dy</m:t>
+            </m:r>
+          </m:e>
+        </m:nary>
+        <m:r>
+          <w:rPr>
+            <w:rFonts w:ascii="Cambria Math" w:eastAsiaTheme="minorEastAsia" w:hAnsi="Cambria Math"/>
+            <w:sz w:val="24"/>
+            <w:szCs w:val="24"/>
+          </w:rPr>
+          <m:t>=1</m:t>
+        </m:r>
+      </m:oMath>
     </w:p>
     <w:sectPr>
       <w:pgSz w:w="12240" w:h="15840"/>
@@ -1100,8 +2462,192 @@
       </w:pPr>
     </w:lvl>
   </w:abstractNum>
+  <w:abstractNum w:abstractNumId="1" w15:restartNumberingAfterBreak="0">
+    <w:nsid w:val="4B0E09AD"/>
+    <w:multiLevelType w:val="hybridMultilevel"/>
+    <w:tmpl w:val="AFF0305C"/>
+    <w:lvl w:ilvl="0" w:tplc="0409000F">
+      <w:start w:val="1"/>
+      <w:numFmt w:val="decimal"/>
+      <w:lvlText w:val="%1."/>
+      <w:lvlJc w:val="left"/>
+      <w:pPr>
+        <w:ind w:left="720" w:hanging="360"/>
+      </w:pPr>
+      <w:rPr>
+        <w:rFonts w:hint="default"/>
+      </w:rPr>
+    </w:lvl>
+    <w:lvl w:ilvl="1" w:tplc="04090019" w:tentative="1">
+      <w:start w:val="1"/>
+      <w:numFmt w:val="lowerLetter"/>
+      <w:lvlText w:val="%2."/>
+      <w:lvlJc w:val="left"/>
+      <w:pPr>
+        <w:ind w:left="1440" w:hanging="360"/>
+      </w:pPr>
+    </w:lvl>
+    <w:lvl w:ilvl="2" w:tplc="0409001B" w:tentative="1">
+      <w:start w:val="1"/>
+      <w:numFmt w:val="lowerRoman"/>
+      <w:lvlText w:val="%3."/>
+      <w:lvlJc w:val="right"/>
+      <w:pPr>
+        <w:ind w:left="2160" w:hanging="180"/>
+      </w:pPr>
+    </w:lvl>
+    <w:lvl w:ilvl="3" w:tplc="0409000F" w:tentative="1">
+      <w:start w:val="1"/>
+      <w:numFmt w:val="decimal"/>
+      <w:lvlText w:val="%4."/>
+      <w:lvlJc w:val="left"/>
+      <w:pPr>
+        <w:ind w:left="2880" w:hanging="360"/>
+      </w:pPr>
+    </w:lvl>
+    <w:lvl w:ilvl="4" w:tplc="04090019" w:tentative="1">
+      <w:start w:val="1"/>
+      <w:numFmt w:val="lowerLetter"/>
+      <w:lvlText w:val="%5."/>
+      <w:lvlJc w:val="left"/>
+      <w:pPr>
+        <w:ind w:left="3600" w:hanging="360"/>
+      </w:pPr>
+    </w:lvl>
+    <w:lvl w:ilvl="5" w:tplc="0409001B" w:tentative="1">
+      <w:start w:val="1"/>
+      <w:numFmt w:val="lowerRoman"/>
+      <w:lvlText w:val="%6."/>
+      <w:lvlJc w:val="right"/>
+      <w:pPr>
+        <w:ind w:left="4320" w:hanging="180"/>
+      </w:pPr>
+    </w:lvl>
+    <w:lvl w:ilvl="6" w:tplc="0409000F" w:tentative="1">
+      <w:start w:val="1"/>
+      <w:numFmt w:val="decimal"/>
+      <w:lvlText w:val="%7."/>
+      <w:lvlJc w:val="left"/>
+      <w:pPr>
+        <w:ind w:left="5040" w:hanging="360"/>
+      </w:pPr>
+    </w:lvl>
+    <w:lvl w:ilvl="7" w:tplc="04090019" w:tentative="1">
+      <w:start w:val="1"/>
+      <w:numFmt w:val="lowerLetter"/>
+      <w:lvlText w:val="%8."/>
+      <w:lvlJc w:val="left"/>
+      <w:pPr>
+        <w:ind w:left="5760" w:hanging="360"/>
+      </w:pPr>
+    </w:lvl>
+    <w:lvl w:ilvl="8" w:tplc="0409001B" w:tentative="1">
+      <w:start w:val="1"/>
+      <w:numFmt w:val="lowerRoman"/>
+      <w:lvlText w:val="%9."/>
+      <w:lvlJc w:val="right"/>
+      <w:pPr>
+        <w:ind w:left="6480" w:hanging="180"/>
+      </w:pPr>
+    </w:lvl>
+  </w:abstractNum>
+  <w:abstractNum w:abstractNumId="2" w15:restartNumberingAfterBreak="0">
+    <w:nsid w:val="7CFD588F"/>
+    <w:multiLevelType w:val="hybridMultilevel"/>
+    <w:tmpl w:val="FA2035BC"/>
+    <w:lvl w:ilvl="0" w:tplc="0409000F">
+      <w:start w:val="1"/>
+      <w:numFmt w:val="decimal"/>
+      <w:lvlText w:val="%1."/>
+      <w:lvlJc w:val="left"/>
+      <w:pPr>
+        <w:ind w:left="720" w:hanging="360"/>
+      </w:pPr>
+      <w:rPr>
+        <w:rFonts w:hint="default"/>
+      </w:rPr>
+    </w:lvl>
+    <w:lvl w:ilvl="1" w:tplc="04090019" w:tentative="1">
+      <w:start w:val="1"/>
+      <w:numFmt w:val="lowerLetter"/>
+      <w:lvlText w:val="%2."/>
+      <w:lvlJc w:val="left"/>
+      <w:pPr>
+        <w:ind w:left="1440" w:hanging="360"/>
+      </w:pPr>
+    </w:lvl>
+    <w:lvl w:ilvl="2" w:tplc="0409001B" w:tentative="1">
+      <w:start w:val="1"/>
+      <w:numFmt w:val="lowerRoman"/>
+      <w:lvlText w:val="%3."/>
+      <w:lvlJc w:val="right"/>
+      <w:pPr>
+        <w:ind w:left="2160" w:hanging="180"/>
+      </w:pPr>
+    </w:lvl>
+    <w:lvl w:ilvl="3" w:tplc="0409000F" w:tentative="1">
+      <w:start w:val="1"/>
+      <w:numFmt w:val="decimal"/>
+      <w:lvlText w:val="%4."/>
+      <w:lvlJc w:val="left"/>
+      <w:pPr>
+        <w:ind w:left="2880" w:hanging="360"/>
+      </w:pPr>
+    </w:lvl>
+    <w:lvl w:ilvl="4" w:tplc="04090019" w:tentative="1">
+      <w:start w:val="1"/>
+      <w:numFmt w:val="lowerLetter"/>
+      <w:lvlText w:val="%5."/>
+      <w:lvlJc w:val="left"/>
+      <w:pPr>
+        <w:ind w:left="3600" w:hanging="360"/>
+      </w:pPr>
+    </w:lvl>
+    <w:lvl w:ilvl="5" w:tplc="0409001B" w:tentative="1">
+      <w:start w:val="1"/>
+      <w:numFmt w:val="lowerRoman"/>
+      <w:lvlText w:val="%6."/>
+      <w:lvlJc w:val="right"/>
+      <w:pPr>
+        <w:ind w:left="4320" w:hanging="180"/>
+      </w:pPr>
+    </w:lvl>
+    <w:lvl w:ilvl="6" w:tplc="0409000F" w:tentative="1">
+      <w:start w:val="1"/>
+      <w:numFmt w:val="decimal"/>
+      <w:lvlText w:val="%7."/>
+      <w:lvlJc w:val="left"/>
+      <w:pPr>
+        <w:ind w:left="5040" w:hanging="360"/>
+      </w:pPr>
+    </w:lvl>
+    <w:lvl w:ilvl="7" w:tplc="04090019" w:tentative="1">
+      <w:start w:val="1"/>
+      <w:numFmt w:val="lowerLetter"/>
+      <w:lvlText w:val="%8."/>
+      <w:lvlJc w:val="left"/>
+      <w:pPr>
+        <w:ind w:left="5760" w:hanging="360"/>
+      </w:pPr>
+    </w:lvl>
+    <w:lvl w:ilvl="8" w:tplc="0409001B" w:tentative="1">
+      <w:start w:val="1"/>
+      <w:numFmt w:val="lowerRoman"/>
+      <w:lvlText w:val="%9."/>
+      <w:lvlJc w:val="right"/>
+      <w:pPr>
+        <w:ind w:left="6480" w:hanging="180"/>
+      </w:pPr>
+    </w:lvl>
+  </w:abstractNum>
   <w:num w:numId="1" w16cid:durableId="496188405">
     <w:abstractNumId w:val="0"/>
+  </w:num>
+  <w:num w:numId="2" w16cid:durableId="243806967">
+    <w:abstractNumId w:val="2"/>
+  </w:num>
+  <w:num w:numId="3" w16cid:durableId="1786844513">
+    <w:abstractNumId w:val="1"/>
   </w:num>
 </w:numbering>
 </file>

</xml_diff>

<commit_message>
updated formula sheet, statslibrary, and setup maven project for Jfree and Apache
</commit_message>
<xml_diff>
--- a/Project 2/Documents/Formula Sheet.docx
+++ b/Project 2/Documents/Formula Sheet.docx
@@ -307,7 +307,17 @@
           <w:sz w:val="24"/>
           <w:szCs w:val="24"/>
         </w:rPr>
-        <w:t>tribution Variance</w:t>
+        <w:t xml:space="preserve">tribution </w:t>
+      </w:r>
+      <w:r>
+        <w:rPr>
+          <w:rFonts w:ascii="Roboto" w:eastAsiaTheme="minorEastAsia" w:hAnsi="Roboto"/>
+          <w:b/>
+          <w:bCs/>
+          <w:sz w:val="24"/>
+          <w:szCs w:val="24"/>
+        </w:rPr>
+        <w:t>Expected</w:t>
       </w:r>
     </w:p>
     <w:p>
@@ -440,17 +450,7 @@
           <w:sz w:val="24"/>
           <w:szCs w:val="24"/>
         </w:rPr>
-        <w:t>S</w:t>
-      </w:r>
-      <w:r>
-        <w:rPr>
-          <w:rFonts w:ascii="Roboto" w:eastAsiaTheme="minorEastAsia" w:hAnsi="Roboto"/>
-          <w:b/>
-          <w:bCs/>
-          <w:sz w:val="24"/>
-          <w:szCs w:val="24"/>
-        </w:rPr>
-        <w:t>tandard Deviation</w:t>
+        <w:t>Variance</w:t>
       </w:r>
     </w:p>
     <w:p>
@@ -540,6 +540,191 @@
       <w:pPr>
         <w:rPr>
           <w:rFonts w:ascii="Roboto" w:eastAsiaTheme="minorEastAsia" w:hAnsi="Roboto"/>
+          <w:b/>
+          <w:bCs/>
+          <w:sz w:val="24"/>
+          <w:szCs w:val="24"/>
+        </w:rPr>
+      </w:pPr>
+    </w:p>
+    <w:p>
+      <w:pPr>
+        <w:rPr>
+          <w:rFonts w:ascii="Roboto" w:eastAsiaTheme="minorEastAsia" w:hAnsi="Roboto"/>
+          <w:b/>
+          <w:bCs/>
+          <w:sz w:val="24"/>
+          <w:szCs w:val="24"/>
+        </w:rPr>
+      </w:pPr>
+      <w:r>
+        <w:rPr>
+          <w:rFonts w:ascii="Roboto" w:eastAsiaTheme="minorEastAsia" w:hAnsi="Roboto"/>
+          <w:b/>
+          <w:bCs/>
+          <w:sz w:val="24"/>
+          <w:szCs w:val="24"/>
+        </w:rPr>
+        <w:t>Poi</w:t>
+      </w:r>
+      <w:r>
+        <w:rPr>
+          <w:rFonts w:ascii="Roboto" w:eastAsiaTheme="minorEastAsia" w:hAnsi="Roboto"/>
+          <w:b/>
+          <w:bCs/>
+          <w:sz w:val="24"/>
+          <w:szCs w:val="24"/>
+        </w:rPr>
+        <w:t>ss</w:t>
+      </w:r>
+      <w:r>
+        <w:rPr>
+          <w:rFonts w:ascii="Roboto" w:eastAsiaTheme="minorEastAsia" w:hAnsi="Roboto"/>
+          <w:b/>
+          <w:bCs/>
+          <w:sz w:val="24"/>
+          <w:szCs w:val="24"/>
+        </w:rPr>
+        <w:t>on Di</w:t>
+      </w:r>
+      <w:r>
+        <w:rPr>
+          <w:rFonts w:ascii="Roboto" w:eastAsiaTheme="minorEastAsia" w:hAnsi="Roboto"/>
+          <w:b/>
+          <w:bCs/>
+          <w:sz w:val="24"/>
+          <w:szCs w:val="24"/>
+        </w:rPr>
+        <w:t>s</w:t>
+      </w:r>
+      <w:r>
+        <w:rPr>
+          <w:rFonts w:ascii="Roboto" w:eastAsiaTheme="minorEastAsia" w:hAnsi="Roboto"/>
+          <w:b/>
+          <w:bCs/>
+          <w:sz w:val="24"/>
+          <w:szCs w:val="24"/>
+        </w:rPr>
+        <w:t xml:space="preserve">tribution </w:t>
+      </w:r>
+      <w:r>
+        <w:rPr>
+          <w:rFonts w:ascii="Roboto" w:eastAsiaTheme="minorEastAsia" w:hAnsi="Roboto"/>
+          <w:b/>
+          <w:bCs/>
+          <w:sz w:val="24"/>
+          <w:szCs w:val="24"/>
+        </w:rPr>
+        <w:t>S</w:t>
+      </w:r>
+      <w:r>
+        <w:rPr>
+          <w:rFonts w:ascii="Roboto" w:eastAsiaTheme="minorEastAsia" w:hAnsi="Roboto"/>
+          <w:b/>
+          <w:bCs/>
+          <w:sz w:val="24"/>
+          <w:szCs w:val="24"/>
+        </w:rPr>
+        <w:t>tandard Deviation</w:t>
+      </w:r>
+    </w:p>
+    <w:p>
+      <w:pPr>
+        <w:rPr>
+          <w:rFonts w:ascii="Roboto" w:eastAsiaTheme="minorEastAsia" w:hAnsi="Roboto"/>
+          <w:sz w:val="24"/>
+          <w:szCs w:val="24"/>
+        </w:rPr>
+      </w:pPr>
+      <m:oMathPara>
+        <m:oMath>
+          <m:rad>
+            <m:radPr>
+              <m:degHide m:val="1"/>
+              <m:ctrlPr>
+                <w:rPr>
+                  <w:rFonts w:ascii="Cambria Math" w:eastAsiaTheme="minorEastAsia" w:hAnsi="Cambria Math"/>
+                  <w:i/>
+                  <w:sz w:val="24"/>
+                  <w:szCs w:val="24"/>
+                </w:rPr>
+              </m:ctrlPr>
+            </m:radPr>
+            <m:deg/>
+            <m:e>
+              <m:sSup>
+                <m:sSupPr>
+                  <m:ctrlPr>
+                    <w:rPr>
+                      <w:rFonts w:ascii="Cambria Math" w:eastAsiaTheme="minorEastAsia" w:hAnsi="Cambria Math"/>
+                      <w:i/>
+                      <w:sz w:val="24"/>
+                      <w:szCs w:val="24"/>
+                    </w:rPr>
+                  </m:ctrlPr>
+                </m:sSupPr>
+                <m:e>
+                  <m:r>
+                    <w:rPr>
+                      <w:rFonts w:ascii="Cambria Math" w:eastAsiaTheme="minorEastAsia" w:hAnsi="Cambria Math"/>
+                      <w:sz w:val="24"/>
+                      <w:szCs w:val="24"/>
+                    </w:rPr>
+                    <m:t>σ</m:t>
+                  </m:r>
+                </m:e>
+                <m:sup>
+                  <m:r>
+                    <w:rPr>
+                      <w:rFonts w:ascii="Cambria Math" w:eastAsiaTheme="minorEastAsia" w:hAnsi="Cambria Math"/>
+                      <w:sz w:val="24"/>
+                      <w:szCs w:val="24"/>
+                    </w:rPr>
+                    <m:t>2</m:t>
+                  </m:r>
+                </m:sup>
+              </m:sSup>
+            </m:e>
+          </m:rad>
+          <m:r>
+            <w:rPr>
+              <w:rFonts w:ascii="Cambria Math" w:eastAsiaTheme="minorEastAsia" w:hAnsi="Cambria Math"/>
+              <w:sz w:val="24"/>
+              <w:szCs w:val="24"/>
+            </w:rPr>
+            <m:t>=</m:t>
+          </m:r>
+          <m:rad>
+            <m:radPr>
+              <m:degHide m:val="1"/>
+              <m:ctrlPr>
+                <w:rPr>
+                  <w:rFonts w:ascii="Cambria Math" w:eastAsiaTheme="minorEastAsia" w:hAnsi="Cambria Math"/>
+                  <w:i/>
+                  <w:sz w:val="24"/>
+                  <w:szCs w:val="24"/>
+                </w:rPr>
+              </m:ctrlPr>
+            </m:radPr>
+            <m:deg/>
+            <m:e>
+              <m:r>
+                <w:rPr>
+                  <w:rFonts w:ascii="Cambria Math" w:eastAsiaTheme="minorEastAsia" w:hAnsi="Cambria Math"/>
+                  <w:sz w:val="24"/>
+                  <w:szCs w:val="24"/>
+                </w:rPr>
+                <m:t>λ</m:t>
+              </m:r>
+            </m:e>
+          </m:rad>
+        </m:oMath>
+      </m:oMathPara>
+    </w:p>
+    <w:p>
+      <w:pPr>
+        <w:rPr>
+          <w:rFonts w:ascii="Roboto" w:eastAsiaTheme="minorEastAsia" w:hAnsi="Roboto"/>
           <w:sz w:val="24"/>
           <w:szCs w:val="24"/>
         </w:rPr>
@@ -685,7 +870,6 @@
         </w:rPr>
         <w:t>. Then, for any con</w:t>
       </w:r>
-      <w:proofErr w:type="spellStart"/>
       <w:r>
         <w:rPr>
           <w:rFonts w:ascii="Roboto" w:eastAsiaTheme="minorEastAsia" w:hAnsi="Roboto"/>
@@ -700,16 +884,7 @@
           <w:sz w:val="24"/>
           <w:szCs w:val="24"/>
         </w:rPr>
-        <w:t>tant</w:t>
-      </w:r>
-      <w:proofErr w:type="spellEnd"/>
-      <w:r>
-        <w:rPr>
-          <w:rFonts w:ascii="Roboto" w:eastAsiaTheme="minorEastAsia" w:hAnsi="Roboto"/>
-          <w:sz w:val="24"/>
-          <w:szCs w:val="24"/>
-        </w:rPr>
-        <w:t xml:space="preserve"> k &gt; 0,</w:t>
+        <w:t>tant k &gt; 0,</w:t>
       </w:r>
     </w:p>
     <w:p>
@@ -1542,7 +1717,6 @@
         </w:rPr>
         <w:t xml:space="preserve"> i</w:t>
       </w:r>
-      <w:proofErr w:type="spellStart"/>
       <w:r>
         <w:rPr>
           <w:rFonts w:ascii="Roboto" w:eastAsiaTheme="minorEastAsia" w:hAnsi="Roboto"/>
@@ -1551,7 +1725,6 @@
         </w:rPr>
         <w:t>s</w:t>
       </w:r>
-      <w:proofErr w:type="spellEnd"/>
       <w:r>
         <w:rPr>
           <w:rFonts w:ascii="Roboto" w:eastAsiaTheme="minorEastAsia" w:hAnsi="Roboto"/>
@@ -1834,14 +2007,26 @@
           <w:szCs w:val="24"/>
         </w:rPr>
       </w:pPr>
-      <w:r>
-        <w:rPr>
-          <w:rFonts w:ascii="Roboto" w:eastAsiaTheme="minorEastAsia" w:hAnsi="Roboto"/>
-          <w:b/>
-          <w:bCs/>
-          <w:sz w:val="24"/>
-          <w:szCs w:val="24"/>
-        </w:rPr>
+    </w:p>
+    <w:p>
+      <w:pPr>
+        <w:rPr>
+          <w:rFonts w:ascii="Roboto" w:eastAsiaTheme="minorEastAsia" w:hAnsi="Roboto"/>
+          <w:b/>
+          <w:bCs/>
+          <w:sz w:val="24"/>
+          <w:szCs w:val="24"/>
+        </w:rPr>
+      </w:pPr>
+      <w:r>
+        <w:rPr>
+          <w:rFonts w:ascii="Roboto" w:eastAsiaTheme="minorEastAsia" w:hAnsi="Roboto"/>
+          <w:b/>
+          <w:bCs/>
+          <w:sz w:val="24"/>
+          <w:szCs w:val="24"/>
+        </w:rPr>
+        <w:lastRenderedPageBreak/>
         <w:t>Probability of Den</w:t>
       </w:r>
       <w:r>
@@ -1922,7 +2107,6 @@
         </w:rPr>
         <w:t xml:space="preserve"> be the di</w:t>
       </w:r>
-      <w:proofErr w:type="spellStart"/>
       <w:r>
         <w:rPr>
           <w:rFonts w:ascii="Roboto" w:eastAsiaTheme="minorEastAsia" w:hAnsi="Roboto"/>
@@ -1937,16 +2121,7 @@
           <w:sz w:val="24"/>
           <w:szCs w:val="24"/>
         </w:rPr>
-        <w:t>tribution</w:t>
-      </w:r>
-      <w:proofErr w:type="spellEnd"/>
-      <w:r>
-        <w:rPr>
-          <w:rFonts w:ascii="Roboto" w:eastAsiaTheme="minorEastAsia" w:hAnsi="Roboto"/>
-          <w:sz w:val="24"/>
-          <w:szCs w:val="24"/>
-        </w:rPr>
-        <w:t xml:space="preserve"> function for a continuous random variable Y. Then f(y), given by,</w:t>
+        <w:t>tribution function for a continuous random variable Y. Then f(y), given by,</w:t>
       </w:r>
     </w:p>
     <w:p>
@@ -2126,15 +2301,25 @@
           <w:szCs w:val="24"/>
         </w:rPr>
       </w:pPr>
-      <w:r>
-        <w:rPr>
-          <w:rFonts w:ascii="Roboto" w:eastAsiaTheme="minorEastAsia" w:hAnsi="Roboto"/>
-          <w:b/>
-          <w:bCs/>
-          <w:sz w:val="24"/>
-          <w:szCs w:val="24"/>
-        </w:rPr>
-        <w:lastRenderedPageBreak/>
+    </w:p>
+    <w:p>
+      <w:pPr>
+        <w:rPr>
+          <w:rFonts w:ascii="Roboto" w:eastAsiaTheme="minorEastAsia" w:hAnsi="Roboto"/>
+          <w:b/>
+          <w:bCs/>
+          <w:sz w:val="24"/>
+          <w:szCs w:val="24"/>
+        </w:rPr>
+      </w:pPr>
+      <w:r>
+        <w:rPr>
+          <w:rFonts w:ascii="Roboto" w:eastAsiaTheme="minorEastAsia" w:hAnsi="Roboto"/>
+          <w:b/>
+          <w:bCs/>
+          <w:sz w:val="24"/>
+          <w:szCs w:val="24"/>
+        </w:rPr>
         <w:t>Propertie</w:t>
       </w:r>
       <w:r>
@@ -2700,15 +2885,7 @@
             <w:sz w:val="24"/>
             <w:szCs w:val="24"/>
           </w:rPr>
-          <m:t xml:space="preserve">≥0 for all </m:t>
-        </m:r>
-        <m:r>
-          <w:rPr>
-            <w:rFonts w:ascii="Cambria Math" w:eastAsiaTheme="minorEastAsia" w:hAnsi="Cambria Math"/>
-            <w:sz w:val="24"/>
-            <w:szCs w:val="24"/>
-          </w:rPr>
-          <m:t>x</m:t>
+          <m:t>≥0 for all x</m:t>
         </m:r>
       </m:oMath>
     </w:p>
@@ -2805,15 +2982,7 @@
             <w:sz w:val="24"/>
             <w:szCs w:val="24"/>
           </w:rPr>
-          <m:t>=</m:t>
-        </m:r>
-        <m:r>
-          <w:rPr>
-            <w:rFonts w:ascii="Cambria Math" w:eastAsiaTheme="minorEastAsia" w:hAnsi="Cambria Math"/>
-            <w:sz w:val="24"/>
-            <w:szCs w:val="24"/>
-          </w:rPr>
-          <m:t xml:space="preserve"> area under the entire grapg of f</m:t>
+          <m:t>= area under the entire grapg of f</m:t>
         </m:r>
         <m:d>
           <m:dPr>
@@ -2843,7 +3012,1392 @@
             <w:sz w:val="24"/>
             <w:szCs w:val="24"/>
           </w:rPr>
-          <m:t xml:space="preserve"> =</m:t>
+          <m:t xml:space="preserve"> =1</m:t>
+        </m:r>
+      </m:oMath>
+    </w:p>
+    <w:p>
+      <w:pPr>
+        <w:rPr>
+          <w:rFonts w:ascii="Roboto" w:eastAsiaTheme="minorEastAsia" w:hAnsi="Roboto"/>
+          <w:sz w:val="24"/>
+          <w:szCs w:val="24"/>
+        </w:rPr>
+      </w:pPr>
+    </w:p>
+    <w:p>
+      <w:pPr>
+        <w:rPr>
+          <w:rFonts w:ascii="Roboto" w:eastAsiaTheme="minorEastAsia" w:hAnsi="Roboto"/>
+          <w:b/>
+          <w:bCs/>
+          <w:sz w:val="24"/>
+          <w:szCs w:val="24"/>
+        </w:rPr>
+      </w:pPr>
+      <w:r>
+        <w:rPr>
+          <w:rFonts w:ascii="Roboto" w:eastAsiaTheme="minorEastAsia" w:hAnsi="Roboto"/>
+          <w:b/>
+          <w:bCs/>
+          <w:sz w:val="24"/>
+          <w:szCs w:val="24"/>
+        </w:rPr>
+        <w:t>Expected for Continuo</w:t>
+      </w:r>
+      <w:r>
+        <w:rPr>
+          <w:rFonts w:ascii="Roboto" w:eastAsiaTheme="minorEastAsia" w:hAnsi="Roboto"/>
+          <w:b/>
+          <w:bCs/>
+          <w:sz w:val="24"/>
+          <w:szCs w:val="24"/>
+        </w:rPr>
+        <w:t>us</w:t>
+      </w:r>
+      <w:r>
+        <w:rPr>
+          <w:rFonts w:ascii="Roboto" w:eastAsiaTheme="minorEastAsia" w:hAnsi="Roboto"/>
+          <w:b/>
+          <w:bCs/>
+          <w:sz w:val="24"/>
+          <w:szCs w:val="24"/>
+        </w:rPr>
+        <w:t xml:space="preserve"> Random Variable</w:t>
+      </w:r>
+      <w:r>
+        <w:rPr>
+          <w:rFonts w:ascii="Roboto" w:eastAsiaTheme="minorEastAsia" w:hAnsi="Roboto"/>
+          <w:b/>
+          <w:bCs/>
+          <w:sz w:val="24"/>
+          <w:szCs w:val="24"/>
+        </w:rPr>
+        <w:t>s</w:t>
+      </w:r>
+    </w:p>
+    <w:p>
+      <w:pPr>
+        <w:rPr>
+          <w:rFonts w:ascii="Roboto" w:eastAsiaTheme="minorEastAsia" w:hAnsi="Roboto"/>
+          <w:sz w:val="24"/>
+          <w:szCs w:val="24"/>
+        </w:rPr>
+      </w:pPr>
+      <m:oMathPara>
+        <m:oMath>
+          <m:r>
+            <w:rPr>
+              <w:rFonts w:ascii="Cambria Math" w:eastAsiaTheme="minorEastAsia" w:hAnsi="Cambria Math"/>
+              <w:sz w:val="24"/>
+              <w:szCs w:val="24"/>
+            </w:rPr>
+            <m:t>E</m:t>
+          </m:r>
+          <m:d>
+            <m:dPr>
+              <m:ctrlPr>
+                <w:rPr>
+                  <w:rFonts w:ascii="Cambria Math" w:eastAsiaTheme="minorEastAsia" w:hAnsi="Cambria Math"/>
+                  <w:i/>
+                  <w:sz w:val="24"/>
+                  <w:szCs w:val="24"/>
+                </w:rPr>
+              </m:ctrlPr>
+            </m:dPr>
+            <m:e>
+              <m:r>
+                <w:rPr>
+                  <w:rFonts w:ascii="Cambria Math" w:eastAsiaTheme="minorEastAsia" w:hAnsi="Cambria Math"/>
+                  <w:sz w:val="24"/>
+                  <w:szCs w:val="24"/>
+                </w:rPr>
+                <m:t>Y</m:t>
+              </m:r>
+            </m:e>
+          </m:d>
+          <m:r>
+            <w:rPr>
+              <w:rFonts w:ascii="Cambria Math" w:eastAsiaTheme="minorEastAsia" w:hAnsi="Cambria Math"/>
+              <w:sz w:val="24"/>
+              <w:szCs w:val="24"/>
+            </w:rPr>
+            <m:t>=</m:t>
+          </m:r>
+          <m:nary>
+            <m:naryPr>
+              <m:limLoc m:val="subSup"/>
+              <m:ctrlPr>
+                <w:rPr>
+                  <w:rFonts w:ascii="Cambria Math" w:eastAsiaTheme="minorEastAsia" w:hAnsi="Cambria Math"/>
+                  <w:i/>
+                  <w:sz w:val="24"/>
+                  <w:szCs w:val="24"/>
+                </w:rPr>
+              </m:ctrlPr>
+            </m:naryPr>
+            <m:sub>
+              <m:r>
+                <w:rPr>
+                  <w:rFonts w:ascii="Cambria Math" w:eastAsiaTheme="minorEastAsia" w:hAnsi="Cambria Math"/>
+                  <w:sz w:val="24"/>
+                  <w:szCs w:val="24"/>
+                </w:rPr>
+                <m:t>-∞</m:t>
+              </m:r>
+            </m:sub>
+            <m:sup>
+              <m:r>
+                <w:rPr>
+                  <w:rFonts w:ascii="Cambria Math" w:eastAsiaTheme="minorEastAsia" w:hAnsi="Cambria Math"/>
+                  <w:sz w:val="24"/>
+                  <w:szCs w:val="24"/>
+                </w:rPr>
+                <m:t>∞</m:t>
+              </m:r>
+            </m:sup>
+            <m:e>
+              <m:r>
+                <w:rPr>
+                  <w:rFonts w:ascii="Cambria Math" w:eastAsiaTheme="minorEastAsia" w:hAnsi="Cambria Math"/>
+                  <w:sz w:val="24"/>
+                  <w:szCs w:val="24"/>
+                </w:rPr>
+                <m:t>yf</m:t>
+              </m:r>
+              <m:d>
+                <m:dPr>
+                  <m:ctrlPr>
+                    <w:rPr>
+                      <w:rFonts w:ascii="Cambria Math" w:eastAsiaTheme="minorEastAsia" w:hAnsi="Cambria Math"/>
+                      <w:i/>
+                      <w:sz w:val="24"/>
+                      <w:szCs w:val="24"/>
+                    </w:rPr>
+                  </m:ctrlPr>
+                </m:dPr>
+                <m:e>
+                  <m:r>
+                    <w:rPr>
+                      <w:rFonts w:ascii="Cambria Math" w:eastAsiaTheme="minorEastAsia" w:hAnsi="Cambria Math"/>
+                      <w:sz w:val="24"/>
+                      <w:szCs w:val="24"/>
+                    </w:rPr>
+                    <m:t>y</m:t>
+                  </m:r>
+                </m:e>
+              </m:d>
+              <m:r>
+                <w:rPr>
+                  <w:rFonts w:ascii="Cambria Math" w:eastAsiaTheme="minorEastAsia" w:hAnsi="Cambria Math"/>
+                  <w:sz w:val="24"/>
+                  <w:szCs w:val="24"/>
+                </w:rPr>
+                <m:t>dy                            a</m:t>
+              </m:r>
+              <m:r>
+                <w:rPr>
+                  <w:rFonts w:ascii="Cambria Math" w:eastAsiaTheme="minorEastAsia" w:hAnsi="Cambria Math"/>
+                  <w:sz w:val="24"/>
+                  <w:szCs w:val="24"/>
+                </w:rPr>
+                <m:t>s</m:t>
+              </m:r>
+              <m:r>
+                <w:rPr>
+                  <w:rFonts w:ascii="Cambria Math" w:eastAsiaTheme="minorEastAsia" w:hAnsi="Cambria Math"/>
+                  <w:sz w:val="24"/>
+                  <w:szCs w:val="24"/>
+                </w:rPr>
+                <m:t xml:space="preserve"> long a</m:t>
+              </m:r>
+              <m:r>
+                <w:rPr>
+                  <w:rFonts w:ascii="Cambria Math" w:eastAsiaTheme="minorEastAsia" w:hAnsi="Cambria Math"/>
+                  <w:sz w:val="24"/>
+                  <w:szCs w:val="24"/>
+                </w:rPr>
+                <m:t>s</m:t>
+              </m:r>
+              <m:r>
+                <w:rPr>
+                  <w:rFonts w:ascii="Cambria Math" w:eastAsiaTheme="minorEastAsia" w:hAnsi="Cambria Math"/>
+                  <w:sz w:val="24"/>
+                  <w:szCs w:val="24"/>
+                </w:rPr>
+                <m:t xml:space="preserve"> the integral exi</m:t>
+              </m:r>
+              <m:r>
+                <w:rPr>
+                  <w:rFonts w:ascii="Cambria Math" w:eastAsiaTheme="minorEastAsia" w:hAnsi="Cambria Math"/>
+                  <w:sz w:val="24"/>
+                  <w:szCs w:val="24"/>
+                </w:rPr>
+                <m:t>s</m:t>
+              </m:r>
+              <m:r>
+                <w:rPr>
+                  <w:rFonts w:ascii="Cambria Math" w:eastAsiaTheme="minorEastAsia" w:hAnsi="Cambria Math"/>
+                  <w:sz w:val="24"/>
+                  <w:szCs w:val="24"/>
+                </w:rPr>
+                <m:t>t</m:t>
+              </m:r>
+              <m:r>
+                <w:rPr>
+                  <w:rFonts w:ascii="Cambria Math" w:eastAsiaTheme="minorEastAsia" w:hAnsi="Cambria Math"/>
+                  <w:sz w:val="24"/>
+                  <w:szCs w:val="24"/>
+                </w:rPr>
+                <m:t>s</m:t>
+              </m:r>
+            </m:e>
+          </m:nary>
+        </m:oMath>
+      </m:oMathPara>
+    </w:p>
+    <w:p>
+      <w:pPr>
+        <w:rPr>
+          <w:rFonts w:ascii="Roboto" w:eastAsiaTheme="minorEastAsia" w:hAnsi="Roboto"/>
+          <w:sz w:val="24"/>
+          <w:szCs w:val="24"/>
+        </w:rPr>
+      </w:pPr>
+    </w:p>
+    <w:p>
+      <w:pPr>
+        <w:rPr>
+          <w:rFonts w:ascii="Roboto" w:eastAsiaTheme="minorEastAsia" w:hAnsi="Roboto"/>
+          <w:b/>
+          <w:bCs/>
+          <w:sz w:val="24"/>
+          <w:szCs w:val="24"/>
+        </w:rPr>
+      </w:pPr>
+      <w:r>
+        <w:rPr>
+          <w:rFonts w:ascii="Roboto" w:eastAsiaTheme="minorEastAsia" w:hAnsi="Roboto"/>
+          <w:b/>
+          <w:bCs/>
+          <w:sz w:val="24"/>
+          <w:szCs w:val="24"/>
+        </w:rPr>
+        <w:t>Theorem 4.4 (Expected for a function in</w:t>
+      </w:r>
+      <w:r>
+        <w:t>stead</w:t>
+      </w:r>
+      <w:r>
+        <w:rPr>
+          <w:rFonts w:ascii="Roboto" w:eastAsiaTheme="minorEastAsia" w:hAnsi="Roboto"/>
+          <w:b/>
+          <w:bCs/>
+          <w:sz w:val="24"/>
+          <w:szCs w:val="24"/>
+        </w:rPr>
+        <w:t xml:space="preserve"> of the random variable)</w:t>
+      </w:r>
+    </w:p>
+    <w:p>
+      <w:pPr>
+        <w:rPr>
+          <w:rFonts w:ascii="Roboto" w:eastAsiaTheme="minorEastAsia" w:hAnsi="Roboto"/>
+          <w:sz w:val="24"/>
+          <w:szCs w:val="24"/>
+        </w:rPr>
+      </w:pPr>
+      <m:oMathPara>
+        <m:oMath>
+          <m:r>
+            <w:rPr>
+              <w:rFonts w:ascii="Cambria Math" w:eastAsiaTheme="minorEastAsia" w:hAnsi="Cambria Math"/>
+              <w:sz w:val="24"/>
+              <w:szCs w:val="24"/>
+            </w:rPr>
+            <m:t>E</m:t>
+          </m:r>
+          <m:d>
+            <m:dPr>
+              <m:ctrlPr>
+                <w:rPr>
+                  <w:rFonts w:ascii="Cambria Math" w:eastAsiaTheme="minorEastAsia" w:hAnsi="Cambria Math"/>
+                  <w:i/>
+                  <w:sz w:val="24"/>
+                  <w:szCs w:val="24"/>
+                </w:rPr>
+              </m:ctrlPr>
+            </m:dPr>
+            <m:e>
+              <m:r>
+                <w:rPr>
+                  <w:rFonts w:ascii="Cambria Math" w:eastAsiaTheme="minorEastAsia" w:hAnsi="Cambria Math"/>
+                  <w:sz w:val="24"/>
+                  <w:szCs w:val="24"/>
+                </w:rPr>
+                <m:t>g</m:t>
+              </m:r>
+              <m:d>
+                <m:dPr>
+                  <m:ctrlPr>
+                    <w:rPr>
+                      <w:rFonts w:ascii="Cambria Math" w:eastAsiaTheme="minorEastAsia" w:hAnsi="Cambria Math"/>
+                      <w:i/>
+                      <w:sz w:val="24"/>
+                      <w:szCs w:val="24"/>
+                    </w:rPr>
+                  </m:ctrlPr>
+                </m:dPr>
+                <m:e>
+                  <m:r>
+                    <w:rPr>
+                      <w:rFonts w:ascii="Cambria Math" w:eastAsiaTheme="minorEastAsia" w:hAnsi="Cambria Math"/>
+                      <w:sz w:val="24"/>
+                      <w:szCs w:val="24"/>
+                    </w:rPr>
+                    <m:t>y</m:t>
+                  </m:r>
+                </m:e>
+              </m:d>
+            </m:e>
+          </m:d>
+          <m:r>
+            <w:rPr>
+              <w:rFonts w:ascii="Cambria Math" w:eastAsiaTheme="minorEastAsia" w:hAnsi="Cambria Math"/>
+              <w:sz w:val="24"/>
+              <w:szCs w:val="24"/>
+            </w:rPr>
+            <m:t>=</m:t>
+          </m:r>
+          <m:nary>
+            <m:naryPr>
+              <m:limLoc m:val="subSup"/>
+              <m:ctrlPr>
+                <w:rPr>
+                  <w:rFonts w:ascii="Cambria Math" w:eastAsiaTheme="minorEastAsia" w:hAnsi="Cambria Math"/>
+                  <w:i/>
+                  <w:sz w:val="24"/>
+                  <w:szCs w:val="24"/>
+                </w:rPr>
+              </m:ctrlPr>
+            </m:naryPr>
+            <m:sub>
+              <m:r>
+                <w:rPr>
+                  <w:rFonts w:ascii="Cambria Math" w:eastAsiaTheme="minorEastAsia" w:hAnsi="Cambria Math"/>
+                  <w:sz w:val="24"/>
+                  <w:szCs w:val="24"/>
+                </w:rPr>
+                <m:t>-∞</m:t>
+              </m:r>
+            </m:sub>
+            <m:sup>
+              <m:r>
+                <w:rPr>
+                  <w:rFonts w:ascii="Cambria Math" w:eastAsiaTheme="minorEastAsia" w:hAnsi="Cambria Math"/>
+                  <w:sz w:val="24"/>
+                  <w:szCs w:val="24"/>
+                </w:rPr>
+                <m:t>∞</m:t>
+              </m:r>
+            </m:sup>
+            <m:e>
+              <m:r>
+                <w:rPr>
+                  <w:rFonts w:ascii="Cambria Math" w:eastAsiaTheme="minorEastAsia" w:hAnsi="Cambria Math"/>
+                  <w:sz w:val="24"/>
+                  <w:szCs w:val="24"/>
+                </w:rPr>
+                <m:t>g</m:t>
+              </m:r>
+              <m:d>
+                <m:dPr>
+                  <m:ctrlPr>
+                    <w:rPr>
+                      <w:rFonts w:ascii="Cambria Math" w:eastAsiaTheme="minorEastAsia" w:hAnsi="Cambria Math"/>
+                      <w:i/>
+                      <w:sz w:val="24"/>
+                      <w:szCs w:val="24"/>
+                    </w:rPr>
+                  </m:ctrlPr>
+                </m:dPr>
+                <m:e>
+                  <m:r>
+                    <w:rPr>
+                      <w:rFonts w:ascii="Cambria Math" w:eastAsiaTheme="minorEastAsia" w:hAnsi="Cambria Math"/>
+                      <w:sz w:val="24"/>
+                      <w:szCs w:val="24"/>
+                    </w:rPr>
+                    <m:t>y</m:t>
+                  </m:r>
+                </m:e>
+              </m:d>
+              <m:r>
+                <w:rPr>
+                  <w:rFonts w:ascii="Cambria Math" w:eastAsiaTheme="minorEastAsia" w:hAnsi="Cambria Math"/>
+                  <w:sz w:val="24"/>
+                  <w:szCs w:val="24"/>
+                </w:rPr>
+                <m:t>f</m:t>
+              </m:r>
+              <m:d>
+                <m:dPr>
+                  <m:ctrlPr>
+                    <w:rPr>
+                      <w:rFonts w:ascii="Cambria Math" w:eastAsiaTheme="minorEastAsia" w:hAnsi="Cambria Math"/>
+                      <w:i/>
+                      <w:sz w:val="24"/>
+                      <w:szCs w:val="24"/>
+                    </w:rPr>
+                  </m:ctrlPr>
+                </m:dPr>
+                <m:e>
+                  <m:r>
+                    <w:rPr>
+                      <w:rFonts w:ascii="Cambria Math" w:eastAsiaTheme="minorEastAsia" w:hAnsi="Cambria Math"/>
+                      <w:sz w:val="24"/>
+                      <w:szCs w:val="24"/>
+                    </w:rPr>
+                    <m:t>y</m:t>
+                  </m:r>
+                </m:e>
+              </m:d>
+              <m:r>
+                <w:rPr>
+                  <w:rFonts w:ascii="Cambria Math" w:eastAsiaTheme="minorEastAsia" w:hAnsi="Cambria Math"/>
+                  <w:sz w:val="24"/>
+                  <w:szCs w:val="24"/>
+                </w:rPr>
+                <m:t>dy                            a</m:t>
+              </m:r>
+              <m:r>
+                <w:rPr>
+                  <w:rFonts w:ascii="Cambria Math" w:eastAsiaTheme="minorEastAsia" w:hAnsi="Cambria Math"/>
+                  <w:sz w:val="24"/>
+                  <w:szCs w:val="24"/>
+                </w:rPr>
+                <m:t>s</m:t>
+              </m:r>
+              <m:r>
+                <w:rPr>
+                  <w:rFonts w:ascii="Cambria Math" w:eastAsiaTheme="minorEastAsia" w:hAnsi="Cambria Math"/>
+                  <w:sz w:val="24"/>
+                  <w:szCs w:val="24"/>
+                </w:rPr>
+                <m:t xml:space="preserve"> long a</m:t>
+              </m:r>
+              <m:r>
+                <w:rPr>
+                  <w:rFonts w:ascii="Cambria Math" w:eastAsiaTheme="minorEastAsia" w:hAnsi="Cambria Math"/>
+                  <w:sz w:val="24"/>
+                  <w:szCs w:val="24"/>
+                </w:rPr>
+                <m:t>s</m:t>
+              </m:r>
+              <m:r>
+                <w:rPr>
+                  <w:rFonts w:ascii="Cambria Math" w:eastAsiaTheme="minorEastAsia" w:hAnsi="Cambria Math"/>
+                  <w:sz w:val="24"/>
+                  <w:szCs w:val="24"/>
+                </w:rPr>
+                <m:t xml:space="preserve"> the integral exi</m:t>
+              </m:r>
+              <m:r>
+                <w:rPr>
+                  <w:rFonts w:ascii="Cambria Math" w:eastAsiaTheme="minorEastAsia" w:hAnsi="Cambria Math"/>
+                  <w:sz w:val="24"/>
+                  <w:szCs w:val="24"/>
+                </w:rPr>
+                <m:t>s</m:t>
+              </m:r>
+              <m:r>
+                <w:rPr>
+                  <w:rFonts w:ascii="Cambria Math" w:eastAsiaTheme="minorEastAsia" w:hAnsi="Cambria Math"/>
+                  <w:sz w:val="24"/>
+                  <w:szCs w:val="24"/>
+                </w:rPr>
+                <m:t>t</m:t>
+              </m:r>
+              <m:r>
+                <w:rPr>
+                  <w:rFonts w:ascii="Cambria Math" w:eastAsiaTheme="minorEastAsia" w:hAnsi="Cambria Math"/>
+                  <w:sz w:val="24"/>
+                  <w:szCs w:val="24"/>
+                </w:rPr>
+                <m:t>s</m:t>
+              </m:r>
+            </m:e>
+          </m:nary>
+        </m:oMath>
+      </m:oMathPara>
+    </w:p>
+    <w:p>
+      <w:pPr>
+        <w:rPr>
+          <w:rFonts w:ascii="Roboto" w:eastAsiaTheme="minorEastAsia" w:hAnsi="Roboto"/>
+          <w:sz w:val="24"/>
+          <w:szCs w:val="24"/>
+        </w:rPr>
+      </w:pPr>
+    </w:p>
+    <w:p>
+      <w:pPr>
+        <w:rPr>
+          <w:rFonts w:ascii="Roboto" w:eastAsiaTheme="minorEastAsia" w:hAnsi="Roboto"/>
+          <w:sz w:val="24"/>
+          <w:szCs w:val="24"/>
+        </w:rPr>
+      </w:pPr>
+    </w:p>
+    <w:p>
+      <w:pPr>
+        <w:rPr>
+          <w:rFonts w:ascii="Roboto" w:eastAsiaTheme="minorEastAsia" w:hAnsi="Roboto"/>
+          <w:sz w:val="24"/>
+          <w:szCs w:val="24"/>
+        </w:rPr>
+      </w:pPr>
+    </w:p>
+    <w:p>
+      <w:pPr>
+        <w:rPr>
+          <w:rFonts w:ascii="Roboto" w:eastAsiaTheme="minorEastAsia" w:hAnsi="Roboto"/>
+          <w:sz w:val="24"/>
+          <w:szCs w:val="24"/>
+        </w:rPr>
+      </w:pPr>
+    </w:p>
+    <w:p>
+      <w:pPr>
+        <w:rPr>
+          <w:rFonts w:ascii="Roboto" w:eastAsiaTheme="minorEastAsia" w:hAnsi="Roboto"/>
+          <w:b/>
+          <w:bCs/>
+          <w:sz w:val="24"/>
+          <w:szCs w:val="24"/>
+        </w:rPr>
+      </w:pPr>
+      <w:r>
+        <w:rPr>
+          <w:rFonts w:ascii="Roboto" w:eastAsiaTheme="minorEastAsia" w:hAnsi="Roboto"/>
+          <w:b/>
+          <w:bCs/>
+          <w:sz w:val="24"/>
+          <w:szCs w:val="24"/>
+        </w:rPr>
+        <w:t>Continuo</w:t>
+      </w:r>
+      <w:r>
+        <w:rPr>
+          <w:rFonts w:ascii="Roboto" w:eastAsiaTheme="minorEastAsia" w:hAnsi="Roboto"/>
+          <w:b/>
+          <w:bCs/>
+          <w:sz w:val="24"/>
+          <w:szCs w:val="24"/>
+        </w:rPr>
+        <w:t>us</w:t>
+      </w:r>
+      <w:r>
+        <w:rPr>
+          <w:rFonts w:ascii="Roboto" w:eastAsiaTheme="minorEastAsia" w:hAnsi="Roboto"/>
+          <w:b/>
+          <w:bCs/>
+          <w:sz w:val="24"/>
+          <w:szCs w:val="24"/>
+        </w:rPr>
+        <w:t xml:space="preserve"> Random Variable Axiom</w:t>
+      </w:r>
+      <w:r>
+        <w:rPr>
+          <w:rFonts w:ascii="Roboto" w:eastAsiaTheme="minorEastAsia" w:hAnsi="Roboto"/>
+          <w:b/>
+          <w:bCs/>
+          <w:sz w:val="24"/>
+          <w:szCs w:val="24"/>
+        </w:rPr>
+        <w:t>s</w:t>
+      </w:r>
+    </w:p>
+    <w:p>
+      <w:pPr>
+        <w:rPr>
+          <w:rFonts w:ascii="Roboto" w:eastAsiaTheme="minorEastAsia" w:hAnsi="Roboto"/>
+          <w:sz w:val="24"/>
+          <w:szCs w:val="24"/>
+        </w:rPr>
+      </w:pPr>
+      <w:r>
+        <w:rPr>
+          <w:rFonts w:ascii="Roboto" w:eastAsiaTheme="minorEastAsia" w:hAnsi="Roboto"/>
+          <w:sz w:val="24"/>
+          <w:szCs w:val="24"/>
+        </w:rPr>
+        <w:t>Let c be a con</w:t>
+      </w:r>
+      <w:r>
+        <w:rPr>
+          <w:rFonts w:ascii="Roboto" w:eastAsiaTheme="minorEastAsia" w:hAnsi="Roboto"/>
+          <w:sz w:val="24"/>
+          <w:szCs w:val="24"/>
+        </w:rPr>
+        <w:t>s</w:t>
+      </w:r>
+      <w:r>
+        <w:rPr>
+          <w:rFonts w:ascii="Roboto" w:eastAsiaTheme="minorEastAsia" w:hAnsi="Roboto"/>
+          <w:sz w:val="24"/>
+          <w:szCs w:val="24"/>
+        </w:rPr>
+        <w:t>tant and let</w:t>
+      </w:r>
+      <w:r>
+        <w:rPr>
+          <w:rFonts w:ascii="Roboto" w:eastAsiaTheme="minorEastAsia" w:hAnsi="Roboto"/>
+          <w:sz w:val="24"/>
+          <w:szCs w:val="24"/>
+        </w:rPr>
+        <w:t xml:space="preserve"> </w:t>
+      </w:r>
+      <m:oMath>
+        <m:r>
+          <w:rPr>
+            <w:rFonts w:ascii="Cambria Math" w:eastAsiaTheme="minorEastAsia" w:hAnsi="Cambria Math"/>
+            <w:sz w:val="24"/>
+            <w:szCs w:val="24"/>
+          </w:rPr>
+          <m:t>g</m:t>
+        </m:r>
+        <m:d>
+          <m:dPr>
+            <m:ctrlPr>
+              <w:rPr>
+                <w:rFonts w:ascii="Cambria Math" w:eastAsiaTheme="minorEastAsia" w:hAnsi="Cambria Math"/>
+                <w:i/>
+                <w:sz w:val="24"/>
+                <w:szCs w:val="24"/>
+              </w:rPr>
+            </m:ctrlPr>
+          </m:dPr>
+          <m:e>
+            <m:r>
+              <w:rPr>
+                <w:rFonts w:ascii="Cambria Math" w:eastAsiaTheme="minorEastAsia" w:hAnsi="Cambria Math"/>
+                <w:sz w:val="24"/>
+                <w:szCs w:val="24"/>
+              </w:rPr>
+              <m:t>Y</m:t>
+            </m:r>
+          </m:e>
+        </m:d>
+        <m:r>
+          <w:rPr>
+            <w:rFonts w:ascii="Cambria Math" w:eastAsiaTheme="minorEastAsia" w:hAnsi="Cambria Math"/>
+            <w:sz w:val="24"/>
+            <w:szCs w:val="24"/>
+          </w:rPr>
+          <m:t xml:space="preserve">, </m:t>
+        </m:r>
+        <m:sSub>
+          <m:sSubPr>
+            <m:ctrlPr>
+              <w:rPr>
+                <w:rFonts w:ascii="Cambria Math" w:eastAsiaTheme="minorEastAsia" w:hAnsi="Cambria Math"/>
+                <w:i/>
+                <w:sz w:val="24"/>
+                <w:szCs w:val="24"/>
+              </w:rPr>
+            </m:ctrlPr>
+          </m:sSubPr>
+          <m:e>
+            <m:r>
+              <w:rPr>
+                <w:rFonts w:ascii="Cambria Math" w:eastAsiaTheme="minorEastAsia" w:hAnsi="Cambria Math"/>
+                <w:sz w:val="24"/>
+                <w:szCs w:val="24"/>
+              </w:rPr>
+              <m:t>g</m:t>
+            </m:r>
+          </m:e>
+          <m:sub>
+            <m:r>
+              <w:rPr>
+                <w:rFonts w:ascii="Cambria Math" w:eastAsiaTheme="minorEastAsia" w:hAnsi="Cambria Math"/>
+                <w:sz w:val="24"/>
+                <w:szCs w:val="24"/>
+              </w:rPr>
+              <m:t>1</m:t>
+            </m:r>
+          </m:sub>
+        </m:sSub>
+        <m:d>
+          <m:dPr>
+            <m:ctrlPr>
+              <w:rPr>
+                <w:rFonts w:ascii="Cambria Math" w:eastAsiaTheme="minorEastAsia" w:hAnsi="Cambria Math"/>
+                <w:i/>
+                <w:sz w:val="24"/>
+                <w:szCs w:val="24"/>
+              </w:rPr>
+            </m:ctrlPr>
+          </m:dPr>
+          <m:e>
+            <m:r>
+              <w:rPr>
+                <w:rFonts w:ascii="Cambria Math" w:eastAsiaTheme="minorEastAsia" w:hAnsi="Cambria Math"/>
+                <w:sz w:val="24"/>
+                <w:szCs w:val="24"/>
+              </w:rPr>
+              <m:t>Y</m:t>
+            </m:r>
+          </m:e>
+        </m:d>
+        <m:r>
+          <w:rPr>
+            <w:rFonts w:ascii="Cambria Math" w:eastAsiaTheme="minorEastAsia" w:hAnsi="Cambria Math"/>
+            <w:sz w:val="24"/>
+            <w:szCs w:val="24"/>
+          </w:rPr>
+          <m:t xml:space="preserve">, </m:t>
+        </m:r>
+        <m:sSub>
+          <m:sSubPr>
+            <m:ctrlPr>
+              <w:rPr>
+                <w:rFonts w:ascii="Cambria Math" w:eastAsiaTheme="minorEastAsia" w:hAnsi="Cambria Math"/>
+                <w:i/>
+                <w:sz w:val="24"/>
+                <w:szCs w:val="24"/>
+              </w:rPr>
+            </m:ctrlPr>
+          </m:sSubPr>
+          <m:e>
+            <m:r>
+              <w:rPr>
+                <w:rFonts w:ascii="Cambria Math" w:eastAsiaTheme="minorEastAsia" w:hAnsi="Cambria Math"/>
+                <w:sz w:val="24"/>
+                <w:szCs w:val="24"/>
+              </w:rPr>
+              <m:t>g</m:t>
+            </m:r>
+          </m:e>
+          <m:sub>
+            <m:r>
+              <w:rPr>
+                <w:rFonts w:ascii="Cambria Math" w:eastAsiaTheme="minorEastAsia" w:hAnsi="Cambria Math"/>
+                <w:sz w:val="24"/>
+                <w:szCs w:val="24"/>
+              </w:rPr>
+              <m:t>2</m:t>
+            </m:r>
+          </m:sub>
+        </m:sSub>
+        <m:d>
+          <m:dPr>
+            <m:ctrlPr>
+              <w:rPr>
+                <w:rFonts w:ascii="Cambria Math" w:eastAsiaTheme="minorEastAsia" w:hAnsi="Cambria Math"/>
+                <w:i/>
+                <w:sz w:val="24"/>
+                <w:szCs w:val="24"/>
+              </w:rPr>
+            </m:ctrlPr>
+          </m:dPr>
+          <m:e>
+            <m:r>
+              <w:rPr>
+                <w:rFonts w:ascii="Cambria Math" w:eastAsiaTheme="minorEastAsia" w:hAnsi="Cambria Math"/>
+                <w:sz w:val="24"/>
+                <w:szCs w:val="24"/>
+              </w:rPr>
+              <m:t>Y</m:t>
+            </m:r>
+          </m:e>
+        </m:d>
+        <m:r>
+          <w:rPr>
+            <w:rFonts w:ascii="Cambria Math" w:eastAsiaTheme="minorEastAsia" w:hAnsi="Cambria Math"/>
+            <w:sz w:val="24"/>
+            <w:szCs w:val="24"/>
+          </w:rPr>
+          <m:t xml:space="preserve">,…, </m:t>
+        </m:r>
+        <m:sSub>
+          <m:sSubPr>
+            <m:ctrlPr>
+              <w:rPr>
+                <w:rFonts w:ascii="Cambria Math" w:eastAsiaTheme="minorEastAsia" w:hAnsi="Cambria Math"/>
+                <w:i/>
+                <w:sz w:val="24"/>
+                <w:szCs w:val="24"/>
+              </w:rPr>
+            </m:ctrlPr>
+          </m:sSubPr>
+          <m:e>
+            <m:r>
+              <w:rPr>
+                <w:rFonts w:ascii="Cambria Math" w:eastAsiaTheme="minorEastAsia" w:hAnsi="Cambria Math"/>
+                <w:sz w:val="24"/>
+                <w:szCs w:val="24"/>
+              </w:rPr>
+              <m:t>g</m:t>
+            </m:r>
+          </m:e>
+          <m:sub>
+            <m:r>
+              <w:rPr>
+                <w:rFonts w:ascii="Cambria Math" w:eastAsiaTheme="minorEastAsia" w:hAnsi="Cambria Math"/>
+                <w:sz w:val="24"/>
+                <w:szCs w:val="24"/>
+              </w:rPr>
+              <m:t>k</m:t>
+            </m:r>
+          </m:sub>
+        </m:sSub>
+        <m:d>
+          <m:dPr>
+            <m:ctrlPr>
+              <w:rPr>
+                <w:rFonts w:ascii="Cambria Math" w:eastAsiaTheme="minorEastAsia" w:hAnsi="Cambria Math"/>
+                <w:i/>
+                <w:sz w:val="24"/>
+                <w:szCs w:val="24"/>
+              </w:rPr>
+            </m:ctrlPr>
+          </m:dPr>
+          <m:e>
+            <m:r>
+              <w:rPr>
+                <w:rFonts w:ascii="Cambria Math" w:eastAsiaTheme="minorEastAsia" w:hAnsi="Cambria Math"/>
+                <w:sz w:val="24"/>
+                <w:szCs w:val="24"/>
+              </w:rPr>
+              <m:t>Y</m:t>
+            </m:r>
+          </m:e>
+        </m:d>
+      </m:oMath>
+      <w:r>
+        <w:rPr>
+          <w:rFonts w:ascii="Roboto" w:eastAsiaTheme="minorEastAsia" w:hAnsi="Roboto"/>
+          <w:sz w:val="24"/>
+          <w:szCs w:val="24"/>
+        </w:rPr>
+        <w:t xml:space="preserve">  be function</w:t>
+      </w:r>
+      <w:r>
+        <w:rPr>
+          <w:rFonts w:ascii="Roboto" w:eastAsiaTheme="minorEastAsia" w:hAnsi="Roboto"/>
+          <w:sz w:val="24"/>
+          <w:szCs w:val="24"/>
+        </w:rPr>
+        <w:t>s</w:t>
+      </w:r>
+      <w:r>
+        <w:rPr>
+          <w:rFonts w:ascii="Roboto" w:eastAsiaTheme="minorEastAsia" w:hAnsi="Roboto"/>
+          <w:sz w:val="24"/>
+          <w:szCs w:val="24"/>
+        </w:rPr>
+        <w:t xml:space="preserve"> of a continuou</w:t>
+      </w:r>
+      <w:r>
+        <w:rPr>
+          <w:rFonts w:ascii="Roboto" w:eastAsiaTheme="minorEastAsia" w:hAnsi="Roboto"/>
+          <w:sz w:val="24"/>
+          <w:szCs w:val="24"/>
+        </w:rPr>
+        <w:t>s</w:t>
+      </w:r>
+      <w:r>
+        <w:rPr>
+          <w:rFonts w:ascii="Roboto" w:eastAsiaTheme="minorEastAsia" w:hAnsi="Roboto"/>
+          <w:sz w:val="24"/>
+          <w:szCs w:val="24"/>
+        </w:rPr>
+        <w:t xml:space="preserve"> random variable Y. Then the following re</w:t>
+      </w:r>
+      <w:r>
+        <w:rPr>
+          <w:rFonts w:ascii="Roboto" w:eastAsiaTheme="minorEastAsia" w:hAnsi="Roboto"/>
+          <w:sz w:val="24"/>
+          <w:szCs w:val="24"/>
+        </w:rPr>
+        <w:t>s</w:t>
+      </w:r>
+      <w:r>
+        <w:rPr>
+          <w:rFonts w:ascii="Roboto" w:eastAsiaTheme="minorEastAsia" w:hAnsi="Roboto"/>
+          <w:sz w:val="24"/>
+          <w:szCs w:val="24"/>
+        </w:rPr>
+        <w:t>ult</w:t>
+      </w:r>
+      <w:r>
+        <w:rPr>
+          <w:rFonts w:ascii="Roboto" w:eastAsiaTheme="minorEastAsia" w:hAnsi="Roboto"/>
+          <w:sz w:val="24"/>
+          <w:szCs w:val="24"/>
+        </w:rPr>
+        <w:t>s</w:t>
+      </w:r>
+      <w:r>
+        <w:rPr>
+          <w:rFonts w:ascii="Roboto" w:eastAsiaTheme="minorEastAsia" w:hAnsi="Roboto"/>
+          <w:sz w:val="24"/>
+          <w:szCs w:val="24"/>
+        </w:rPr>
+        <w:t xml:space="preserve"> </w:t>
+      </w:r>
+      <w:r>
+        <w:rPr>
+          <w:rFonts w:ascii="Roboto" w:eastAsiaTheme="minorEastAsia" w:hAnsi="Roboto"/>
+          <w:sz w:val="24"/>
+          <w:szCs w:val="24"/>
+        </w:rPr>
+        <w:t>s</w:t>
+      </w:r>
+      <w:r>
+        <w:rPr>
+          <w:rFonts w:ascii="Roboto" w:eastAsiaTheme="minorEastAsia" w:hAnsi="Roboto"/>
+          <w:sz w:val="24"/>
+          <w:szCs w:val="24"/>
+        </w:rPr>
+        <w:t xml:space="preserve">hould hold: </w:t>
+      </w:r>
+    </w:p>
+    <w:p>
+      <w:pPr>
+        <w:pStyle w:val="ListParagraph"/>
+        <w:numPr>
+          <w:ilvl w:val="0"/>
+          <w:numId w:val="6"/>
+        </w:numPr>
+        <w:rPr>
+          <w:rFonts w:ascii="Roboto" w:eastAsiaTheme="minorEastAsia" w:hAnsi="Roboto"/>
+          <w:sz w:val="24"/>
+          <w:szCs w:val="24"/>
+        </w:rPr>
+      </w:pPr>
+      <m:oMath>
+        <m:r>
+          <w:rPr>
+            <w:rFonts w:ascii="Cambria Math" w:eastAsiaTheme="minorEastAsia" w:hAnsi="Cambria Math"/>
+            <w:sz w:val="24"/>
+            <w:szCs w:val="24"/>
+          </w:rPr>
+          <m:t>E</m:t>
+        </m:r>
+        <m:d>
+          <m:dPr>
+            <m:ctrlPr>
+              <w:rPr>
+                <w:rFonts w:ascii="Cambria Math" w:eastAsiaTheme="minorEastAsia" w:hAnsi="Cambria Math"/>
+                <w:i/>
+                <w:sz w:val="24"/>
+                <w:szCs w:val="24"/>
+              </w:rPr>
+            </m:ctrlPr>
+          </m:dPr>
+          <m:e>
+            <m:r>
+              <w:rPr>
+                <w:rFonts w:ascii="Cambria Math" w:eastAsiaTheme="minorEastAsia" w:hAnsi="Cambria Math"/>
+                <w:sz w:val="24"/>
+                <w:szCs w:val="24"/>
+              </w:rPr>
+              <m:t>c</m:t>
+            </m:r>
+          </m:e>
+        </m:d>
+        <m:r>
+          <w:rPr>
+            <w:rFonts w:ascii="Cambria Math" w:eastAsiaTheme="minorEastAsia" w:hAnsi="Cambria Math"/>
+            <w:sz w:val="24"/>
+            <w:szCs w:val="24"/>
+          </w:rPr>
+          <m:t>=c.</m:t>
+        </m:r>
+      </m:oMath>
+    </w:p>
+    <w:p>
+      <w:pPr>
+        <w:pStyle w:val="ListParagraph"/>
+        <w:numPr>
+          <w:ilvl w:val="0"/>
+          <w:numId w:val="6"/>
+        </w:numPr>
+        <w:rPr>
+          <w:rFonts w:ascii="Roboto" w:eastAsiaTheme="minorEastAsia" w:hAnsi="Roboto"/>
+          <w:sz w:val="24"/>
+          <w:szCs w:val="24"/>
+        </w:rPr>
+      </w:pPr>
+      <m:oMath>
+        <m:r>
+          <w:rPr>
+            <w:rFonts w:ascii="Cambria Math" w:eastAsiaTheme="minorEastAsia" w:hAnsi="Cambria Math"/>
+            <w:sz w:val="24"/>
+            <w:szCs w:val="24"/>
+          </w:rPr>
+          <m:t>E</m:t>
+        </m:r>
+        <m:d>
+          <m:dPr>
+            <m:begChr m:val="["/>
+            <m:endChr m:val="]"/>
+            <m:ctrlPr>
+              <w:rPr>
+                <w:rFonts w:ascii="Cambria Math" w:eastAsiaTheme="minorEastAsia" w:hAnsi="Cambria Math"/>
+                <w:i/>
+                <w:sz w:val="24"/>
+                <w:szCs w:val="24"/>
+              </w:rPr>
+            </m:ctrlPr>
+          </m:dPr>
+          <m:e>
+            <m:r>
+              <w:rPr>
+                <w:rFonts w:ascii="Cambria Math" w:eastAsiaTheme="minorEastAsia" w:hAnsi="Cambria Math"/>
+                <w:sz w:val="24"/>
+                <w:szCs w:val="24"/>
+              </w:rPr>
+              <m:t>cg</m:t>
+            </m:r>
+            <m:d>
+              <m:dPr>
+                <m:ctrlPr>
+                  <w:rPr>
+                    <w:rFonts w:ascii="Cambria Math" w:eastAsiaTheme="minorEastAsia" w:hAnsi="Cambria Math"/>
+                    <w:i/>
+                    <w:sz w:val="24"/>
+                    <w:szCs w:val="24"/>
+                  </w:rPr>
+                </m:ctrlPr>
+              </m:dPr>
+              <m:e>
+                <m:r>
+                  <w:rPr>
+                    <w:rFonts w:ascii="Cambria Math" w:eastAsiaTheme="minorEastAsia" w:hAnsi="Cambria Math"/>
+                    <w:sz w:val="24"/>
+                    <w:szCs w:val="24"/>
+                  </w:rPr>
+                  <m:t>Y</m:t>
+                </m:r>
+              </m:e>
+            </m:d>
+          </m:e>
+        </m:d>
+        <m:r>
+          <w:rPr>
+            <w:rFonts w:ascii="Cambria Math" w:eastAsiaTheme="minorEastAsia" w:hAnsi="Cambria Math"/>
+            <w:sz w:val="24"/>
+            <w:szCs w:val="24"/>
+          </w:rPr>
+          <m:t>=cE</m:t>
+        </m:r>
+        <m:d>
+          <m:dPr>
+            <m:begChr m:val="["/>
+            <m:endChr m:val="]"/>
+            <m:ctrlPr>
+              <w:rPr>
+                <w:rFonts w:ascii="Cambria Math" w:eastAsiaTheme="minorEastAsia" w:hAnsi="Cambria Math"/>
+                <w:i/>
+                <w:sz w:val="24"/>
+                <w:szCs w:val="24"/>
+              </w:rPr>
+            </m:ctrlPr>
+          </m:dPr>
+          <m:e>
+            <m:r>
+              <w:rPr>
+                <w:rFonts w:ascii="Cambria Math" w:eastAsiaTheme="minorEastAsia" w:hAnsi="Cambria Math"/>
+                <w:sz w:val="24"/>
+                <w:szCs w:val="24"/>
+              </w:rPr>
+              <m:t>g</m:t>
+            </m:r>
+            <m:d>
+              <m:dPr>
+                <m:ctrlPr>
+                  <w:rPr>
+                    <w:rFonts w:ascii="Cambria Math" w:eastAsiaTheme="minorEastAsia" w:hAnsi="Cambria Math"/>
+                    <w:i/>
+                    <w:sz w:val="24"/>
+                    <w:szCs w:val="24"/>
+                  </w:rPr>
+                </m:ctrlPr>
+              </m:dPr>
+              <m:e>
+                <m:r>
+                  <w:rPr>
+                    <w:rFonts w:ascii="Cambria Math" w:eastAsiaTheme="minorEastAsia" w:hAnsi="Cambria Math"/>
+                    <w:sz w:val="24"/>
+                    <w:szCs w:val="24"/>
+                  </w:rPr>
+                  <m:t>Y</m:t>
+                </m:r>
+              </m:e>
+            </m:d>
+          </m:e>
+        </m:d>
+      </m:oMath>
+      <w:r>
+        <w:rPr>
+          <w:rFonts w:ascii="Roboto" w:eastAsiaTheme="minorEastAsia" w:hAnsi="Roboto"/>
+          <w:sz w:val="24"/>
+          <w:szCs w:val="24"/>
+        </w:rPr>
+        <w:t>.</w:t>
+      </w:r>
+    </w:p>
+    <w:p>
+      <w:pPr>
+        <w:pStyle w:val="ListParagraph"/>
+        <w:numPr>
+          <w:ilvl w:val="0"/>
+          <w:numId w:val="6"/>
+        </w:numPr>
+        <w:rPr>
+          <w:rFonts w:ascii="Roboto" w:eastAsiaTheme="minorEastAsia" w:hAnsi="Roboto"/>
+          <w:sz w:val="24"/>
+          <w:szCs w:val="24"/>
+        </w:rPr>
+      </w:pPr>
+      <m:oMath>
+        <m:r>
+          <w:rPr>
+            <w:rFonts w:ascii="Cambria Math" w:eastAsiaTheme="minorEastAsia" w:hAnsi="Cambria Math"/>
+            <w:sz w:val="24"/>
+            <w:szCs w:val="24"/>
+          </w:rPr>
+          <m:t>E</m:t>
+        </m:r>
+        <m:d>
+          <m:dPr>
+            <m:begChr m:val="["/>
+            <m:endChr m:val="]"/>
+            <m:ctrlPr>
+              <w:rPr>
+                <w:rFonts w:ascii="Cambria Math" w:eastAsiaTheme="minorEastAsia" w:hAnsi="Cambria Math"/>
+                <w:i/>
+                <w:sz w:val="24"/>
+                <w:szCs w:val="24"/>
+              </w:rPr>
+            </m:ctrlPr>
+          </m:dPr>
+          <m:e>
+            <m:sSub>
+              <m:sSubPr>
+                <m:ctrlPr>
+                  <w:rPr>
+                    <w:rFonts w:ascii="Cambria Math" w:eastAsiaTheme="minorEastAsia" w:hAnsi="Cambria Math"/>
+                    <w:i/>
+                    <w:sz w:val="24"/>
+                    <w:szCs w:val="24"/>
+                  </w:rPr>
+                </m:ctrlPr>
+              </m:sSubPr>
+              <m:e>
+                <m:r>
+                  <w:rPr>
+                    <w:rFonts w:ascii="Cambria Math" w:eastAsiaTheme="minorEastAsia" w:hAnsi="Cambria Math"/>
+                    <w:sz w:val="24"/>
+                    <w:szCs w:val="24"/>
+                  </w:rPr>
+                  <m:t>g</m:t>
+                </m:r>
+              </m:e>
+              <m:sub>
+                <m:r>
+                  <w:rPr>
+                    <w:rFonts w:ascii="Cambria Math" w:eastAsiaTheme="minorEastAsia" w:hAnsi="Cambria Math"/>
+                    <w:sz w:val="24"/>
+                    <w:szCs w:val="24"/>
+                  </w:rPr>
+                  <m:t>1</m:t>
+                </m:r>
+              </m:sub>
+            </m:sSub>
+            <m:d>
+              <m:dPr>
+                <m:ctrlPr>
+                  <w:rPr>
+                    <w:rFonts w:ascii="Cambria Math" w:eastAsiaTheme="minorEastAsia" w:hAnsi="Cambria Math"/>
+                    <w:i/>
+                    <w:sz w:val="24"/>
+                    <w:szCs w:val="24"/>
+                  </w:rPr>
+                </m:ctrlPr>
+              </m:dPr>
+              <m:e>
+                <m:r>
+                  <w:rPr>
+                    <w:rFonts w:ascii="Cambria Math" w:eastAsiaTheme="minorEastAsia" w:hAnsi="Cambria Math"/>
+                    <w:sz w:val="24"/>
+                    <w:szCs w:val="24"/>
+                  </w:rPr>
+                  <m:t>Y</m:t>
+                </m:r>
+              </m:e>
+            </m:d>
+            <m:r>
+              <w:rPr>
+                <w:rFonts w:ascii="Cambria Math" w:eastAsiaTheme="minorEastAsia" w:hAnsi="Cambria Math"/>
+                <w:sz w:val="24"/>
+                <w:szCs w:val="24"/>
+              </w:rPr>
+              <m:t>+</m:t>
+            </m:r>
+            <m:sSub>
+              <m:sSubPr>
+                <m:ctrlPr>
+                  <w:rPr>
+                    <w:rFonts w:ascii="Cambria Math" w:eastAsiaTheme="minorEastAsia" w:hAnsi="Cambria Math"/>
+                    <w:i/>
+                    <w:sz w:val="24"/>
+                    <w:szCs w:val="24"/>
+                  </w:rPr>
+                </m:ctrlPr>
+              </m:sSubPr>
+              <m:e>
+                <m:r>
+                  <w:rPr>
+                    <w:rFonts w:ascii="Cambria Math" w:eastAsiaTheme="minorEastAsia" w:hAnsi="Cambria Math"/>
+                    <w:sz w:val="24"/>
+                    <w:szCs w:val="24"/>
+                  </w:rPr>
+                  <m:t>g</m:t>
+                </m:r>
+              </m:e>
+              <m:sub>
+                <m:r>
+                  <w:rPr>
+                    <w:rFonts w:ascii="Cambria Math" w:eastAsiaTheme="minorEastAsia" w:hAnsi="Cambria Math"/>
+                    <w:sz w:val="24"/>
+                    <w:szCs w:val="24"/>
+                  </w:rPr>
+                  <m:t>2</m:t>
+                </m:r>
+              </m:sub>
+            </m:sSub>
+            <m:d>
+              <m:dPr>
+                <m:ctrlPr>
+                  <w:rPr>
+                    <w:rFonts w:ascii="Cambria Math" w:eastAsiaTheme="minorEastAsia" w:hAnsi="Cambria Math"/>
+                    <w:i/>
+                    <w:sz w:val="24"/>
+                    <w:szCs w:val="24"/>
+                  </w:rPr>
+                </m:ctrlPr>
+              </m:dPr>
+              <m:e>
+                <m:r>
+                  <w:rPr>
+                    <w:rFonts w:ascii="Cambria Math" w:eastAsiaTheme="minorEastAsia" w:hAnsi="Cambria Math"/>
+                    <w:sz w:val="24"/>
+                    <w:szCs w:val="24"/>
+                  </w:rPr>
+                  <m:t>Y</m:t>
+                </m:r>
+              </m:e>
+            </m:d>
+            <m:r>
+              <w:rPr>
+                <w:rFonts w:ascii="Cambria Math" w:eastAsiaTheme="minorEastAsia" w:hAnsi="Cambria Math"/>
+                <w:sz w:val="24"/>
+                <w:szCs w:val="24"/>
+              </w:rPr>
+              <m:t>+</m:t>
+            </m:r>
+            <m:r>
+              <w:rPr>
+                <w:rFonts w:ascii="Cambria Math" w:eastAsiaTheme="minorEastAsia" w:hAnsi="Cambria Math"/>
+                <w:sz w:val="24"/>
+                <w:szCs w:val="24"/>
+              </w:rPr>
+              <m:t>…</m:t>
+            </m:r>
+            <m:r>
+              <w:rPr>
+                <w:rFonts w:ascii="Cambria Math" w:eastAsiaTheme="minorEastAsia" w:hAnsi="Cambria Math"/>
+                <w:sz w:val="24"/>
+                <w:szCs w:val="24"/>
+              </w:rPr>
+              <m:t>+</m:t>
+            </m:r>
+            <m:r>
+              <w:rPr>
+                <w:rFonts w:ascii="Cambria Math" w:eastAsiaTheme="minorEastAsia" w:hAnsi="Cambria Math"/>
+                <w:sz w:val="24"/>
+                <w:szCs w:val="24"/>
+              </w:rPr>
+              <m:t xml:space="preserve"> </m:t>
+            </m:r>
+            <m:sSub>
+              <m:sSubPr>
+                <m:ctrlPr>
+                  <w:rPr>
+                    <w:rFonts w:ascii="Cambria Math" w:eastAsiaTheme="minorEastAsia" w:hAnsi="Cambria Math"/>
+                    <w:i/>
+                    <w:sz w:val="24"/>
+                    <w:szCs w:val="24"/>
+                  </w:rPr>
+                </m:ctrlPr>
+              </m:sSubPr>
+              <m:e>
+                <m:r>
+                  <w:rPr>
+                    <w:rFonts w:ascii="Cambria Math" w:eastAsiaTheme="minorEastAsia" w:hAnsi="Cambria Math"/>
+                    <w:sz w:val="24"/>
+                    <w:szCs w:val="24"/>
+                  </w:rPr>
+                  <m:t>g</m:t>
+                </m:r>
+              </m:e>
+              <m:sub>
+                <m:r>
+                  <w:rPr>
+                    <w:rFonts w:ascii="Cambria Math" w:eastAsiaTheme="minorEastAsia" w:hAnsi="Cambria Math"/>
+                    <w:sz w:val="24"/>
+                    <w:szCs w:val="24"/>
+                  </w:rPr>
+                  <m:t>k</m:t>
+                </m:r>
+              </m:sub>
+            </m:sSub>
+            <m:d>
+              <m:dPr>
+                <m:ctrlPr>
+                  <w:rPr>
+                    <w:rFonts w:ascii="Cambria Math" w:eastAsiaTheme="minorEastAsia" w:hAnsi="Cambria Math"/>
+                    <w:i/>
+                    <w:sz w:val="24"/>
+                    <w:szCs w:val="24"/>
+                  </w:rPr>
+                </m:ctrlPr>
+              </m:dPr>
+              <m:e>
+                <m:r>
+                  <w:rPr>
+                    <w:rFonts w:ascii="Cambria Math" w:eastAsiaTheme="minorEastAsia" w:hAnsi="Cambria Math"/>
+                    <w:sz w:val="24"/>
+                    <w:szCs w:val="24"/>
+                  </w:rPr>
+                  <m:t>Y</m:t>
+                </m:r>
+              </m:e>
+            </m:d>
+          </m:e>
+        </m:d>
+        <m:r>
+          <w:rPr>
+            <w:rFonts w:ascii="Cambria Math" w:eastAsiaTheme="minorEastAsia" w:hAnsi="Cambria Math"/>
+            <w:sz w:val="24"/>
+            <w:szCs w:val="24"/>
+          </w:rPr>
+          <m:t>=</m:t>
         </m:r>
         <m:r>
           <w:rPr>
@@ -2851,7 +4405,265 @@
             <w:sz w:val="24"/>
             <w:szCs w:val="24"/>
           </w:rPr>
-          <m:t>1</m:t>
+          <m:t>E</m:t>
+        </m:r>
+        <m:d>
+          <m:dPr>
+            <m:begChr m:val="["/>
+            <m:endChr m:val="]"/>
+            <m:ctrlPr>
+              <w:rPr>
+                <w:rFonts w:ascii="Cambria Math" w:eastAsiaTheme="minorEastAsia" w:hAnsi="Cambria Math"/>
+                <w:i/>
+                <w:sz w:val="24"/>
+                <w:szCs w:val="24"/>
+              </w:rPr>
+            </m:ctrlPr>
+          </m:dPr>
+          <m:e>
+            <m:sSub>
+              <m:sSubPr>
+                <m:ctrlPr>
+                  <w:rPr>
+                    <w:rFonts w:ascii="Cambria Math" w:eastAsiaTheme="minorEastAsia" w:hAnsi="Cambria Math"/>
+                    <w:i/>
+                    <w:sz w:val="24"/>
+                    <w:szCs w:val="24"/>
+                  </w:rPr>
+                </m:ctrlPr>
+              </m:sSubPr>
+              <m:e>
+                <m:r>
+                  <w:rPr>
+                    <w:rFonts w:ascii="Cambria Math" w:eastAsiaTheme="minorEastAsia" w:hAnsi="Cambria Math"/>
+                    <w:sz w:val="24"/>
+                    <w:szCs w:val="24"/>
+                  </w:rPr>
+                  <m:t>g</m:t>
+                </m:r>
+              </m:e>
+              <m:sub>
+                <m:r>
+                  <w:rPr>
+                    <w:rFonts w:ascii="Cambria Math" w:eastAsiaTheme="minorEastAsia" w:hAnsi="Cambria Math"/>
+                    <w:sz w:val="24"/>
+                    <w:szCs w:val="24"/>
+                  </w:rPr>
+                  <m:t>1</m:t>
+                </m:r>
+              </m:sub>
+            </m:sSub>
+            <m:d>
+              <m:dPr>
+                <m:ctrlPr>
+                  <w:rPr>
+                    <w:rFonts w:ascii="Cambria Math" w:eastAsiaTheme="minorEastAsia" w:hAnsi="Cambria Math"/>
+                    <w:i/>
+                    <w:sz w:val="24"/>
+                    <w:szCs w:val="24"/>
+                  </w:rPr>
+                </m:ctrlPr>
+              </m:dPr>
+              <m:e>
+                <m:r>
+                  <w:rPr>
+                    <w:rFonts w:ascii="Cambria Math" w:eastAsiaTheme="minorEastAsia" w:hAnsi="Cambria Math"/>
+                    <w:sz w:val="24"/>
+                    <w:szCs w:val="24"/>
+                  </w:rPr>
+                  <m:t>Y</m:t>
+                </m:r>
+              </m:e>
+            </m:d>
+          </m:e>
+        </m:d>
+        <m:r>
+          <w:rPr>
+            <w:rFonts w:ascii="Cambria Math" w:eastAsiaTheme="minorEastAsia" w:hAnsi="Cambria Math"/>
+            <w:sz w:val="24"/>
+            <w:szCs w:val="24"/>
+          </w:rPr>
+          <m:t>+</m:t>
+        </m:r>
+        <m:r>
+          <w:rPr>
+            <w:rFonts w:ascii="Cambria Math" w:eastAsiaTheme="minorEastAsia" w:hAnsi="Cambria Math"/>
+            <w:sz w:val="24"/>
+            <w:szCs w:val="24"/>
+          </w:rPr>
+          <m:t>E</m:t>
+        </m:r>
+        <m:d>
+          <m:dPr>
+            <m:begChr m:val="["/>
+            <m:endChr m:val="]"/>
+            <m:ctrlPr>
+              <w:rPr>
+                <w:rFonts w:ascii="Cambria Math" w:eastAsiaTheme="minorEastAsia" w:hAnsi="Cambria Math"/>
+                <w:i/>
+                <w:sz w:val="24"/>
+                <w:szCs w:val="24"/>
+              </w:rPr>
+            </m:ctrlPr>
+          </m:dPr>
+          <m:e>
+            <m:sSub>
+              <m:sSubPr>
+                <m:ctrlPr>
+                  <w:rPr>
+                    <w:rFonts w:ascii="Cambria Math" w:eastAsiaTheme="minorEastAsia" w:hAnsi="Cambria Math"/>
+                    <w:i/>
+                    <w:sz w:val="24"/>
+                    <w:szCs w:val="24"/>
+                  </w:rPr>
+                </m:ctrlPr>
+              </m:sSubPr>
+              <m:e>
+                <m:r>
+                  <w:rPr>
+                    <w:rFonts w:ascii="Cambria Math" w:eastAsiaTheme="minorEastAsia" w:hAnsi="Cambria Math"/>
+                    <w:sz w:val="24"/>
+                    <w:szCs w:val="24"/>
+                  </w:rPr>
+                  <m:t>g</m:t>
+                </m:r>
+              </m:e>
+              <m:sub>
+                <m:r>
+                  <w:rPr>
+                    <w:rFonts w:ascii="Cambria Math" w:eastAsiaTheme="minorEastAsia" w:hAnsi="Cambria Math"/>
+                    <w:sz w:val="24"/>
+                    <w:szCs w:val="24"/>
+                  </w:rPr>
+                  <m:t>2</m:t>
+                </m:r>
+              </m:sub>
+            </m:sSub>
+            <m:d>
+              <m:dPr>
+                <m:ctrlPr>
+                  <w:rPr>
+                    <w:rFonts w:ascii="Cambria Math" w:eastAsiaTheme="minorEastAsia" w:hAnsi="Cambria Math"/>
+                    <w:i/>
+                    <w:sz w:val="24"/>
+                    <w:szCs w:val="24"/>
+                  </w:rPr>
+                </m:ctrlPr>
+              </m:dPr>
+              <m:e>
+                <m:r>
+                  <w:rPr>
+                    <w:rFonts w:ascii="Cambria Math" w:eastAsiaTheme="minorEastAsia" w:hAnsi="Cambria Math"/>
+                    <w:sz w:val="24"/>
+                    <w:szCs w:val="24"/>
+                  </w:rPr>
+                  <m:t>Y</m:t>
+                </m:r>
+              </m:e>
+            </m:d>
+          </m:e>
+        </m:d>
+        <m:r>
+          <w:rPr>
+            <w:rFonts w:ascii="Cambria Math" w:eastAsiaTheme="minorEastAsia" w:hAnsi="Cambria Math"/>
+            <w:sz w:val="24"/>
+            <w:szCs w:val="24"/>
+          </w:rPr>
+          <m:t>+…+</m:t>
+        </m:r>
+        <m:r>
+          <w:rPr>
+            <w:rFonts w:ascii="Cambria Math" w:eastAsiaTheme="minorEastAsia" w:hAnsi="Cambria Math"/>
+            <w:sz w:val="24"/>
+            <w:szCs w:val="24"/>
+          </w:rPr>
+          <m:t>E</m:t>
+        </m:r>
+        <m:d>
+          <m:dPr>
+            <m:begChr m:val="["/>
+            <m:endChr m:val="]"/>
+            <m:ctrlPr>
+              <w:rPr>
+                <w:rFonts w:ascii="Cambria Math" w:eastAsiaTheme="minorEastAsia" w:hAnsi="Cambria Math"/>
+                <w:i/>
+                <w:sz w:val="24"/>
+                <w:szCs w:val="24"/>
+              </w:rPr>
+            </m:ctrlPr>
+          </m:dPr>
+          <m:e>
+            <m:sSub>
+              <m:sSubPr>
+                <m:ctrlPr>
+                  <w:rPr>
+                    <w:rFonts w:ascii="Cambria Math" w:eastAsiaTheme="minorEastAsia" w:hAnsi="Cambria Math"/>
+                    <w:i/>
+                    <w:sz w:val="24"/>
+                    <w:szCs w:val="24"/>
+                  </w:rPr>
+                </m:ctrlPr>
+              </m:sSubPr>
+              <m:e>
+                <m:r>
+                  <w:rPr>
+                    <w:rFonts w:ascii="Cambria Math" w:eastAsiaTheme="minorEastAsia" w:hAnsi="Cambria Math"/>
+                    <w:sz w:val="24"/>
+                    <w:szCs w:val="24"/>
+                  </w:rPr>
+                  <m:t>g</m:t>
+                </m:r>
+              </m:e>
+              <m:sub>
+                <m:r>
+                  <w:rPr>
+                    <w:rFonts w:ascii="Cambria Math" w:eastAsiaTheme="minorEastAsia" w:hAnsi="Cambria Math"/>
+                    <w:sz w:val="24"/>
+                    <w:szCs w:val="24"/>
+                  </w:rPr>
+                  <m:t>k</m:t>
+                </m:r>
+              </m:sub>
+            </m:sSub>
+            <m:d>
+              <m:dPr>
+                <m:ctrlPr>
+                  <w:rPr>
+                    <w:rFonts w:ascii="Cambria Math" w:eastAsiaTheme="minorEastAsia" w:hAnsi="Cambria Math"/>
+                    <w:i/>
+                    <w:sz w:val="24"/>
+                    <w:szCs w:val="24"/>
+                  </w:rPr>
+                </m:ctrlPr>
+              </m:dPr>
+              <m:e>
+                <m:r>
+                  <w:rPr>
+                    <w:rFonts w:ascii="Cambria Math" w:eastAsiaTheme="minorEastAsia" w:hAnsi="Cambria Math"/>
+                    <w:sz w:val="24"/>
+                    <w:szCs w:val="24"/>
+                  </w:rPr>
+                  <m:t>Y</m:t>
+                </m:r>
+              </m:e>
+            </m:d>
+          </m:e>
+        </m:d>
+        <m:r>
+          <w:rPr>
+            <w:rFonts w:ascii="Cambria Math" w:eastAsiaTheme="minorEastAsia" w:hAnsi="Cambria Math"/>
+            <w:sz w:val="24"/>
+            <w:szCs w:val="24"/>
+          </w:rPr>
+          <m:t xml:space="preserve">  </m:t>
+        </m:r>
+        <m:r>
+          <w:rPr>
+            <w:rFonts w:ascii="Cambria Math" w:eastAsiaTheme="minorEastAsia" w:hAnsi="Cambria Math"/>
+            <w:sz w:val="24"/>
+            <w:szCs w:val="24"/>
+          </w:rPr>
+          <m:t xml:space="preserve"> </m:t>
         </m:r>
       </m:oMath>
     </w:p>
@@ -2863,6 +4675,242 @@
           <w:szCs w:val="24"/>
         </w:rPr>
       </w:pPr>
+    </w:p>
+    <w:p>
+      <w:pPr>
+        <w:rPr>
+          <w:rFonts w:ascii="Roboto" w:eastAsiaTheme="minorEastAsia" w:hAnsi="Roboto"/>
+          <w:b/>
+          <w:bCs/>
+          <w:sz w:val="24"/>
+          <w:szCs w:val="24"/>
+        </w:rPr>
+      </w:pPr>
+      <w:r>
+        <w:rPr>
+          <w:rFonts w:ascii="Roboto" w:eastAsiaTheme="minorEastAsia" w:hAnsi="Roboto"/>
+          <w:b/>
+          <w:bCs/>
+          <w:sz w:val="24"/>
+          <w:szCs w:val="24"/>
+        </w:rPr>
+        <w:t>Variance</w:t>
+      </w:r>
+      <w:r>
+        <w:rPr>
+          <w:rFonts w:ascii="Roboto" w:eastAsiaTheme="minorEastAsia" w:hAnsi="Roboto"/>
+          <w:b/>
+          <w:bCs/>
+          <w:sz w:val="24"/>
+          <w:szCs w:val="24"/>
+        </w:rPr>
+        <w:t xml:space="preserve"> for Continuo</w:t>
+      </w:r>
+      <w:r>
+        <w:rPr>
+          <w:rFonts w:ascii="Roboto" w:eastAsiaTheme="minorEastAsia" w:hAnsi="Roboto"/>
+          <w:b/>
+          <w:bCs/>
+          <w:sz w:val="24"/>
+          <w:szCs w:val="24"/>
+        </w:rPr>
+        <w:t>us</w:t>
+      </w:r>
+      <w:r>
+        <w:rPr>
+          <w:rFonts w:ascii="Roboto" w:eastAsiaTheme="minorEastAsia" w:hAnsi="Roboto"/>
+          <w:b/>
+          <w:bCs/>
+          <w:sz w:val="24"/>
+          <w:szCs w:val="24"/>
+        </w:rPr>
+        <w:t xml:space="preserve"> Random Variable</w:t>
+      </w:r>
+      <w:r>
+        <w:rPr>
+          <w:rFonts w:ascii="Roboto" w:eastAsiaTheme="minorEastAsia" w:hAnsi="Roboto"/>
+          <w:b/>
+          <w:bCs/>
+          <w:sz w:val="24"/>
+          <w:szCs w:val="24"/>
+        </w:rPr>
+        <w:t>s</w:t>
+      </w:r>
+    </w:p>
+    <w:p>
+      <w:pPr>
+        <w:rPr>
+          <w:rFonts w:ascii="Roboto" w:eastAsiaTheme="minorEastAsia" w:hAnsi="Roboto"/>
+          <w:sz w:val="24"/>
+          <w:szCs w:val="24"/>
+        </w:rPr>
+      </w:pPr>
+      <m:oMathPara>
+        <m:oMath>
+          <m:r>
+            <w:rPr>
+              <w:rFonts w:ascii="Cambria Math" w:eastAsiaTheme="minorEastAsia" w:hAnsi="Cambria Math"/>
+              <w:sz w:val="24"/>
+              <w:szCs w:val="24"/>
+            </w:rPr>
+            <m:t>V</m:t>
+          </m:r>
+          <m:d>
+            <m:dPr>
+              <m:ctrlPr>
+                <w:rPr>
+                  <w:rFonts w:ascii="Cambria Math" w:eastAsiaTheme="minorEastAsia" w:hAnsi="Cambria Math"/>
+                  <w:i/>
+                  <w:sz w:val="24"/>
+                  <w:szCs w:val="24"/>
+                </w:rPr>
+              </m:ctrlPr>
+            </m:dPr>
+            <m:e>
+              <m:r>
+                <w:rPr>
+                  <w:rFonts w:ascii="Cambria Math" w:eastAsiaTheme="minorEastAsia" w:hAnsi="Cambria Math"/>
+                  <w:sz w:val="24"/>
+                  <w:szCs w:val="24"/>
+                </w:rPr>
+                <m:t>Y</m:t>
+              </m:r>
+            </m:e>
+          </m:d>
+          <m:r>
+            <w:rPr>
+              <w:rFonts w:ascii="Cambria Math" w:eastAsiaTheme="minorEastAsia" w:hAnsi="Cambria Math"/>
+              <w:sz w:val="24"/>
+              <w:szCs w:val="24"/>
+            </w:rPr>
+            <m:t>=E</m:t>
+          </m:r>
+          <m:d>
+            <m:dPr>
+              <m:ctrlPr>
+                <w:rPr>
+                  <w:rFonts w:ascii="Cambria Math" w:eastAsiaTheme="minorEastAsia" w:hAnsi="Cambria Math"/>
+                  <w:i/>
+                  <w:sz w:val="24"/>
+                  <w:szCs w:val="24"/>
+                </w:rPr>
+              </m:ctrlPr>
+            </m:dPr>
+            <m:e>
+              <m:sSup>
+                <m:sSupPr>
+                  <m:ctrlPr>
+                    <w:rPr>
+                      <w:rFonts w:ascii="Cambria Math" w:eastAsiaTheme="minorEastAsia" w:hAnsi="Cambria Math"/>
+                      <w:i/>
+                      <w:sz w:val="24"/>
+                      <w:szCs w:val="24"/>
+                    </w:rPr>
+                  </m:ctrlPr>
+                </m:sSupPr>
+                <m:e>
+                  <m:r>
+                    <w:rPr>
+                      <w:rFonts w:ascii="Cambria Math" w:eastAsiaTheme="minorEastAsia" w:hAnsi="Cambria Math"/>
+                      <w:sz w:val="24"/>
+                      <w:szCs w:val="24"/>
+                    </w:rPr>
+                    <m:t>Y</m:t>
+                  </m:r>
+                </m:e>
+                <m:sup>
+                  <m:r>
+                    <w:rPr>
+                      <w:rFonts w:ascii="Cambria Math" w:eastAsiaTheme="minorEastAsia" w:hAnsi="Cambria Math"/>
+                      <w:sz w:val="24"/>
+                      <w:szCs w:val="24"/>
+                    </w:rPr>
+                    <m:t>2</m:t>
+                  </m:r>
+                </m:sup>
+              </m:sSup>
+            </m:e>
+          </m:d>
+          <m:r>
+            <w:rPr>
+              <w:rFonts w:ascii="Cambria Math" w:eastAsiaTheme="minorEastAsia" w:hAnsi="Cambria Math"/>
+              <w:sz w:val="24"/>
+              <w:szCs w:val="24"/>
+            </w:rPr>
+            <m:t>-</m:t>
+          </m:r>
+          <m:sSup>
+            <m:sSupPr>
+              <m:ctrlPr>
+                <w:rPr>
+                  <w:rFonts w:ascii="Cambria Math" w:eastAsiaTheme="minorEastAsia" w:hAnsi="Cambria Math"/>
+                  <w:i/>
+                  <w:sz w:val="24"/>
+                  <w:szCs w:val="24"/>
+                </w:rPr>
+              </m:ctrlPr>
+            </m:sSupPr>
+            <m:e>
+              <m:d>
+                <m:dPr>
+                  <m:begChr m:val="["/>
+                  <m:endChr m:val="]"/>
+                  <m:ctrlPr>
+                    <w:rPr>
+                      <w:rFonts w:ascii="Cambria Math" w:eastAsiaTheme="minorEastAsia" w:hAnsi="Cambria Math"/>
+                      <w:i/>
+                      <w:sz w:val="24"/>
+                      <w:szCs w:val="24"/>
+                    </w:rPr>
+                  </m:ctrlPr>
+                </m:dPr>
+                <m:e>
+                  <m:r>
+                    <w:rPr>
+                      <w:rFonts w:ascii="Cambria Math" w:eastAsiaTheme="minorEastAsia" w:hAnsi="Cambria Math"/>
+                      <w:sz w:val="24"/>
+                      <w:szCs w:val="24"/>
+                    </w:rPr>
+                    <m:t>E</m:t>
+                  </m:r>
+                  <m:d>
+                    <m:dPr>
+                      <m:ctrlPr>
+                        <w:rPr>
+                          <w:rFonts w:ascii="Cambria Math" w:eastAsiaTheme="minorEastAsia" w:hAnsi="Cambria Math"/>
+                          <w:i/>
+                          <w:sz w:val="24"/>
+                          <w:szCs w:val="24"/>
+                        </w:rPr>
+                      </m:ctrlPr>
+                    </m:dPr>
+                    <m:e>
+                      <m:r>
+                        <w:rPr>
+                          <w:rFonts w:ascii="Cambria Math" w:eastAsiaTheme="minorEastAsia" w:hAnsi="Cambria Math"/>
+                          <w:sz w:val="24"/>
+                          <w:szCs w:val="24"/>
+                        </w:rPr>
+                        <m:t>Y</m:t>
+                      </m:r>
+                    </m:e>
+                  </m:d>
+                </m:e>
+              </m:d>
+            </m:e>
+            <m:sup>
+              <m:r>
+                <w:rPr>
+                  <w:rFonts w:ascii="Cambria Math" w:eastAsiaTheme="minorEastAsia" w:hAnsi="Cambria Math"/>
+                  <w:sz w:val="24"/>
+                  <w:szCs w:val="24"/>
+                </w:rPr>
+                <m:t>2</m:t>
+              </m:r>
+            </m:sup>
+          </m:sSup>
+        </m:oMath>
+      </m:oMathPara>
     </w:p>
     <w:sectPr>
       <w:pgSz w:w="12240" w:h="15840"/>
@@ -3055,6 +5103,95 @@
     </w:lvl>
   </w:abstractNum>
   <w:abstractNum w:abstractNumId="2" w15:restartNumberingAfterBreak="0">
+    <w:nsid w:val="54E3459D"/>
+    <w:multiLevelType w:val="hybridMultilevel"/>
+    <w:tmpl w:val="545E06F8"/>
+    <w:lvl w:ilvl="0" w:tplc="0409000F">
+      <w:start w:val="1"/>
+      <w:numFmt w:val="decimal"/>
+      <w:lvlText w:val="%1."/>
+      <w:lvlJc w:val="left"/>
+      <w:pPr>
+        <w:ind w:left="720" w:hanging="360"/>
+      </w:pPr>
+      <w:rPr>
+        <w:rFonts w:hint="default"/>
+      </w:rPr>
+    </w:lvl>
+    <w:lvl w:ilvl="1" w:tplc="04090019" w:tentative="1">
+      <w:start w:val="1"/>
+      <w:numFmt w:val="lowerLetter"/>
+      <w:lvlText w:val="%2."/>
+      <w:lvlJc w:val="left"/>
+      <w:pPr>
+        <w:ind w:left="1440" w:hanging="360"/>
+      </w:pPr>
+    </w:lvl>
+    <w:lvl w:ilvl="2" w:tplc="0409001B" w:tentative="1">
+      <w:start w:val="1"/>
+      <w:numFmt w:val="lowerRoman"/>
+      <w:lvlText w:val="%3."/>
+      <w:lvlJc w:val="right"/>
+      <w:pPr>
+        <w:ind w:left="2160" w:hanging="180"/>
+      </w:pPr>
+    </w:lvl>
+    <w:lvl w:ilvl="3" w:tplc="0409000F" w:tentative="1">
+      <w:start w:val="1"/>
+      <w:numFmt w:val="decimal"/>
+      <w:lvlText w:val="%4."/>
+      <w:lvlJc w:val="left"/>
+      <w:pPr>
+        <w:ind w:left="2880" w:hanging="360"/>
+      </w:pPr>
+    </w:lvl>
+    <w:lvl w:ilvl="4" w:tplc="04090019" w:tentative="1">
+      <w:start w:val="1"/>
+      <w:numFmt w:val="lowerLetter"/>
+      <w:lvlText w:val="%5."/>
+      <w:lvlJc w:val="left"/>
+      <w:pPr>
+        <w:ind w:left="3600" w:hanging="360"/>
+      </w:pPr>
+    </w:lvl>
+    <w:lvl w:ilvl="5" w:tplc="0409001B" w:tentative="1">
+      <w:start w:val="1"/>
+      <w:numFmt w:val="lowerRoman"/>
+      <w:lvlText w:val="%6."/>
+      <w:lvlJc w:val="right"/>
+      <w:pPr>
+        <w:ind w:left="4320" w:hanging="180"/>
+      </w:pPr>
+    </w:lvl>
+    <w:lvl w:ilvl="6" w:tplc="0409000F" w:tentative="1">
+      <w:start w:val="1"/>
+      <w:numFmt w:val="decimal"/>
+      <w:lvlText w:val="%7."/>
+      <w:lvlJc w:val="left"/>
+      <w:pPr>
+        <w:ind w:left="5040" w:hanging="360"/>
+      </w:pPr>
+    </w:lvl>
+    <w:lvl w:ilvl="7" w:tplc="04090019" w:tentative="1">
+      <w:start w:val="1"/>
+      <w:numFmt w:val="lowerLetter"/>
+      <w:lvlText w:val="%8."/>
+      <w:lvlJc w:val="left"/>
+      <w:pPr>
+        <w:ind w:left="5760" w:hanging="360"/>
+      </w:pPr>
+    </w:lvl>
+    <w:lvl w:ilvl="8" w:tplc="0409001B" w:tentative="1">
+      <w:start w:val="1"/>
+      <w:numFmt w:val="lowerRoman"/>
+      <w:lvlText w:val="%9."/>
+      <w:lvlJc w:val="right"/>
+      <w:pPr>
+        <w:ind w:left="6480" w:hanging="180"/>
+      </w:pPr>
+    </w:lvl>
+  </w:abstractNum>
+  <w:abstractNum w:abstractNumId="3" w15:restartNumberingAfterBreak="0">
     <w:nsid w:val="5FA4606D"/>
     <w:multiLevelType w:val="hybridMultilevel"/>
     <w:tmpl w:val="AFF0305C"/>
@@ -3143,7 +5280,7 @@
       </w:pPr>
     </w:lvl>
   </w:abstractNum>
-  <w:abstractNum w:abstractNumId="3" w15:restartNumberingAfterBreak="0">
+  <w:abstractNum w:abstractNumId="4" w15:restartNumberingAfterBreak="0">
     <w:nsid w:val="61BA73B6"/>
     <w:multiLevelType w:val="hybridMultilevel"/>
     <w:tmpl w:val="AFF0305C"/>
@@ -3232,7 +5369,7 @@
       </w:pPr>
     </w:lvl>
   </w:abstractNum>
-  <w:abstractNum w:abstractNumId="4" w15:restartNumberingAfterBreak="0">
+  <w:abstractNum w:abstractNumId="5" w15:restartNumberingAfterBreak="0">
     <w:nsid w:val="7CFD588F"/>
     <w:multiLevelType w:val="hybridMultilevel"/>
     <w:tmpl w:val="FA2035BC"/>
@@ -3325,15 +5462,18 @@
     <w:abstractNumId w:val="0"/>
   </w:num>
   <w:num w:numId="2" w16cid:durableId="243806967">
-    <w:abstractNumId w:val="4"/>
+    <w:abstractNumId w:val="5"/>
   </w:num>
   <w:num w:numId="3" w16cid:durableId="1786844513">
     <w:abstractNumId w:val="1"/>
   </w:num>
   <w:num w:numId="4" w16cid:durableId="1416167933">
+    <w:abstractNumId w:val="4"/>
+  </w:num>
+  <w:num w:numId="5" w16cid:durableId="236863536">
     <w:abstractNumId w:val="3"/>
   </w:num>
-  <w:num w:numId="5" w16cid:durableId="236863536">
+  <w:num w:numId="6" w16cid:durableId="557471523">
     <w:abstractNumId w:val="2"/>
   </w:num>
 </w:numbering>

</xml_diff>

<commit_message>
added uniform distribution to statslib and form sheet, made initial parts for research project
</commit_message>
<xml_diff>
--- a/Project 2/Documents/Formula Sheet.docx
+++ b/Project 2/Documents/Formula Sheet.docx
@@ -3193,63 +3193,7 @@
                   <w:sz w:val="24"/>
                   <w:szCs w:val="24"/>
                 </w:rPr>
-                <m:t>dy                            a</m:t>
-              </m:r>
-              <m:r>
-                <w:rPr>
-                  <w:rFonts w:ascii="Cambria Math" w:eastAsiaTheme="minorEastAsia" w:hAnsi="Cambria Math"/>
-                  <w:sz w:val="24"/>
-                  <w:szCs w:val="24"/>
-                </w:rPr>
-                <m:t>s</m:t>
-              </m:r>
-              <m:r>
-                <w:rPr>
-                  <w:rFonts w:ascii="Cambria Math" w:eastAsiaTheme="minorEastAsia" w:hAnsi="Cambria Math"/>
-                  <w:sz w:val="24"/>
-                  <w:szCs w:val="24"/>
-                </w:rPr>
-                <m:t xml:space="preserve"> long a</m:t>
-              </m:r>
-              <m:r>
-                <w:rPr>
-                  <w:rFonts w:ascii="Cambria Math" w:eastAsiaTheme="minorEastAsia" w:hAnsi="Cambria Math"/>
-                  <w:sz w:val="24"/>
-                  <w:szCs w:val="24"/>
-                </w:rPr>
-                <m:t>s</m:t>
-              </m:r>
-              <m:r>
-                <w:rPr>
-                  <w:rFonts w:ascii="Cambria Math" w:eastAsiaTheme="minorEastAsia" w:hAnsi="Cambria Math"/>
-                  <w:sz w:val="24"/>
-                  <w:szCs w:val="24"/>
-                </w:rPr>
-                <m:t xml:space="preserve"> the integral exi</m:t>
-              </m:r>
-              <m:r>
-                <w:rPr>
-                  <w:rFonts w:ascii="Cambria Math" w:eastAsiaTheme="minorEastAsia" w:hAnsi="Cambria Math"/>
-                  <w:sz w:val="24"/>
-                  <w:szCs w:val="24"/>
-                </w:rPr>
-                <m:t>s</m:t>
-              </m:r>
-              <m:r>
-                <w:rPr>
-                  <w:rFonts w:ascii="Cambria Math" w:eastAsiaTheme="minorEastAsia" w:hAnsi="Cambria Math"/>
-                  <w:sz w:val="24"/>
-                  <w:szCs w:val="24"/>
-                </w:rPr>
-                <m:t>t</m:t>
-              </m:r>
-              <m:r>
-                <w:rPr>
-                  <w:rFonts w:ascii="Cambria Math" w:eastAsiaTheme="minorEastAsia" w:hAnsi="Cambria Math"/>
-                  <w:sz w:val="24"/>
-                  <w:szCs w:val="24"/>
-                </w:rPr>
-                <m:t>s</m:t>
+                <m:t>dy                            as long as the integral exists</m:t>
               </m:r>
             </m:e>
           </m:nary>
@@ -3468,63 +3412,7 @@
                   <w:sz w:val="24"/>
                   <w:szCs w:val="24"/>
                 </w:rPr>
-                <m:t>dy                            a</m:t>
-              </m:r>
-              <m:r>
-                <w:rPr>
-                  <w:rFonts w:ascii="Cambria Math" w:eastAsiaTheme="minorEastAsia" w:hAnsi="Cambria Math"/>
-                  <w:sz w:val="24"/>
-                  <w:szCs w:val="24"/>
-                </w:rPr>
-                <m:t>s</m:t>
-              </m:r>
-              <m:r>
-                <w:rPr>
-                  <w:rFonts w:ascii="Cambria Math" w:eastAsiaTheme="minorEastAsia" w:hAnsi="Cambria Math"/>
-                  <w:sz w:val="24"/>
-                  <w:szCs w:val="24"/>
-                </w:rPr>
-                <m:t xml:space="preserve"> long a</m:t>
-              </m:r>
-              <m:r>
-                <w:rPr>
-                  <w:rFonts w:ascii="Cambria Math" w:eastAsiaTheme="minorEastAsia" w:hAnsi="Cambria Math"/>
-                  <w:sz w:val="24"/>
-                  <w:szCs w:val="24"/>
-                </w:rPr>
-                <m:t>s</m:t>
-              </m:r>
-              <m:r>
-                <w:rPr>
-                  <w:rFonts w:ascii="Cambria Math" w:eastAsiaTheme="minorEastAsia" w:hAnsi="Cambria Math"/>
-                  <w:sz w:val="24"/>
-                  <w:szCs w:val="24"/>
-                </w:rPr>
-                <m:t xml:space="preserve"> the integral exi</m:t>
-              </m:r>
-              <m:r>
-                <w:rPr>
-                  <w:rFonts w:ascii="Cambria Math" w:eastAsiaTheme="minorEastAsia" w:hAnsi="Cambria Math"/>
-                  <w:sz w:val="24"/>
-                  <w:szCs w:val="24"/>
-                </w:rPr>
-                <m:t>s</m:t>
-              </m:r>
-              <m:r>
-                <w:rPr>
-                  <w:rFonts w:ascii="Cambria Math" w:eastAsiaTheme="minorEastAsia" w:hAnsi="Cambria Math"/>
-                  <w:sz w:val="24"/>
-                  <w:szCs w:val="24"/>
-                </w:rPr>
-                <m:t>t</m:t>
-              </m:r>
-              <m:r>
-                <w:rPr>
-                  <w:rFonts w:ascii="Cambria Math" w:eastAsiaTheme="minorEastAsia" w:hAnsi="Cambria Math"/>
-                  <w:sz w:val="24"/>
-                  <w:szCs w:val="24"/>
-                </w:rPr>
-                <m:t>s</m:t>
+                <m:t>dy                            as long as the integral exists</m:t>
               </m:r>
             </m:e>
           </m:nary>
@@ -4309,31 +4197,7 @@
                 <w:sz w:val="24"/>
                 <w:szCs w:val="24"/>
               </w:rPr>
-              <m:t>+</m:t>
-            </m:r>
-            <m:r>
-              <w:rPr>
-                <w:rFonts w:ascii="Cambria Math" w:eastAsiaTheme="minorEastAsia" w:hAnsi="Cambria Math"/>
-                <w:sz w:val="24"/>
-                <w:szCs w:val="24"/>
-              </w:rPr>
-              <m:t>…</m:t>
-            </m:r>
-            <m:r>
-              <w:rPr>
-                <w:rFonts w:ascii="Cambria Math" w:eastAsiaTheme="minorEastAsia" w:hAnsi="Cambria Math"/>
-                <w:sz w:val="24"/>
-                <w:szCs w:val="24"/>
-              </w:rPr>
-              <m:t>+</m:t>
-            </m:r>
-            <m:r>
-              <w:rPr>
-                <w:rFonts w:ascii="Cambria Math" w:eastAsiaTheme="minorEastAsia" w:hAnsi="Cambria Math"/>
-                <w:sz w:val="24"/>
-                <w:szCs w:val="24"/>
-              </w:rPr>
-              <m:t xml:space="preserve"> </m:t>
+              <m:t xml:space="preserve">+…+ </m:t>
             </m:r>
             <m:sSub>
               <m:sSubPr>
@@ -4397,15 +4261,7 @@
             <w:sz w:val="24"/>
             <w:szCs w:val="24"/>
           </w:rPr>
-          <m:t>=</m:t>
-        </m:r>
-        <m:r>
-          <w:rPr>
-            <w:rFonts w:ascii="Cambria Math" w:eastAsiaTheme="minorEastAsia" w:hAnsi="Cambria Math"/>
-            <w:sz w:val="24"/>
-            <w:szCs w:val="24"/>
-          </w:rPr>
-          <m:t>E</m:t>
+          <m:t>=E</m:t>
         </m:r>
         <m:d>
           <m:dPr>
@@ -4483,15 +4339,7 @@
             <w:sz w:val="24"/>
             <w:szCs w:val="24"/>
           </w:rPr>
-          <m:t>+</m:t>
-        </m:r>
-        <m:r>
-          <w:rPr>
-            <w:rFonts w:ascii="Cambria Math" w:eastAsiaTheme="minorEastAsia" w:hAnsi="Cambria Math"/>
-            <w:sz w:val="24"/>
-            <w:szCs w:val="24"/>
-          </w:rPr>
-          <m:t>E</m:t>
+          <m:t>+E</m:t>
         </m:r>
         <m:d>
           <m:dPr>
@@ -4569,15 +4417,7 @@
             <w:sz w:val="24"/>
             <w:szCs w:val="24"/>
           </w:rPr>
-          <m:t>+…+</m:t>
-        </m:r>
-        <m:r>
-          <w:rPr>
-            <w:rFonts w:ascii="Cambria Math" w:eastAsiaTheme="minorEastAsia" w:hAnsi="Cambria Math"/>
-            <w:sz w:val="24"/>
-            <w:szCs w:val="24"/>
-          </w:rPr>
-          <m:t>E</m:t>
+          <m:t>+…+E</m:t>
         </m:r>
         <m:d>
           <m:dPr>
@@ -4655,15 +4495,7 @@
             <w:sz w:val="24"/>
             <w:szCs w:val="24"/>
           </w:rPr>
-          <m:t xml:space="preserve">  </m:t>
-        </m:r>
-        <m:r>
-          <w:rPr>
-            <w:rFonts w:ascii="Cambria Math" w:eastAsiaTheme="minorEastAsia" w:hAnsi="Cambria Math"/>
-            <w:sz w:val="24"/>
-            <w:szCs w:val="24"/>
-          </w:rPr>
-          <m:t xml:space="preserve"> </m:t>
+          <m:t xml:space="preserve">   </m:t>
         </m:r>
       </m:oMath>
     </w:p>
@@ -4694,17 +4526,7 @@
           <w:sz w:val="24"/>
           <w:szCs w:val="24"/>
         </w:rPr>
-        <w:t>Variance</w:t>
-      </w:r>
-      <w:r>
-        <w:rPr>
-          <w:rFonts w:ascii="Roboto" w:eastAsiaTheme="minorEastAsia" w:hAnsi="Roboto"/>
-          <w:b/>
-          <w:bCs/>
-          <w:sz w:val="24"/>
-          <w:szCs w:val="24"/>
-        </w:rPr>
-        <w:t xml:space="preserve"> for Continuo</w:t>
+        <w:t>Variance for Continuo</w:t>
       </w:r>
       <w:r>
         <w:rPr>
@@ -4911,6 +4733,1787 @@
           </m:sSup>
         </m:oMath>
       </m:oMathPara>
+    </w:p>
+    <w:p>
+      <w:pPr>
+        <w:rPr>
+          <w:rFonts w:ascii="Roboto" w:eastAsiaTheme="minorEastAsia" w:hAnsi="Roboto"/>
+          <w:sz w:val="24"/>
+          <w:szCs w:val="24"/>
+        </w:rPr>
+      </w:pPr>
+    </w:p>
+    <w:p>
+      <w:pPr>
+        <w:rPr>
+          <w:rFonts w:ascii="Roboto" w:eastAsiaTheme="minorEastAsia" w:hAnsi="Roboto"/>
+          <w:b/>
+          <w:bCs/>
+          <w:sz w:val="24"/>
+          <w:szCs w:val="24"/>
+        </w:rPr>
+      </w:pPr>
+      <w:r>
+        <w:rPr>
+          <w:rFonts w:ascii="Roboto" w:eastAsiaTheme="minorEastAsia" w:hAnsi="Roboto"/>
+          <w:b/>
+          <w:bCs/>
+          <w:sz w:val="24"/>
+          <w:szCs w:val="24"/>
+        </w:rPr>
+        <w:t>Uniform Probability Di</w:t>
+      </w:r>
+      <w:r>
+        <w:rPr>
+          <w:rFonts w:ascii="Roboto" w:eastAsiaTheme="minorEastAsia" w:hAnsi="Roboto"/>
+          <w:b/>
+          <w:bCs/>
+          <w:sz w:val="24"/>
+          <w:szCs w:val="24"/>
+        </w:rPr>
+        <w:t>s</w:t>
+      </w:r>
+      <w:r>
+        <w:rPr>
+          <w:rFonts w:ascii="Roboto" w:eastAsiaTheme="minorEastAsia" w:hAnsi="Roboto"/>
+          <w:b/>
+          <w:bCs/>
+          <w:sz w:val="24"/>
+          <w:szCs w:val="24"/>
+        </w:rPr>
+        <w:t>tribution</w:t>
+      </w:r>
+    </w:p>
+    <w:p>
+      <w:pPr>
+        <w:rPr>
+          <w:rFonts w:ascii="Roboto" w:eastAsiaTheme="minorEastAsia" w:hAnsi="Roboto"/>
+          <w:sz w:val="24"/>
+          <w:szCs w:val="24"/>
+        </w:rPr>
+      </w:pPr>
+      <w:r>
+        <w:rPr>
+          <w:rFonts w:ascii="Roboto" w:eastAsiaTheme="minorEastAsia" w:hAnsi="Roboto"/>
+          <w:sz w:val="24"/>
+          <w:szCs w:val="24"/>
+        </w:rPr>
+        <w:t xml:space="preserve">If </w:t>
+      </w:r>
+      <m:oMath>
+        <m:sSub>
+          <m:sSubPr>
+            <m:ctrlPr>
+              <w:rPr>
+                <w:rFonts w:ascii="Cambria Math" w:eastAsiaTheme="minorEastAsia" w:hAnsi="Cambria Math"/>
+                <w:i/>
+                <w:sz w:val="24"/>
+                <w:szCs w:val="24"/>
+              </w:rPr>
+            </m:ctrlPr>
+          </m:sSubPr>
+          <m:e>
+            <m:r>
+              <w:rPr>
+                <w:rFonts w:ascii="Cambria Math" w:eastAsiaTheme="minorEastAsia" w:hAnsi="Cambria Math"/>
+                <w:sz w:val="24"/>
+                <w:szCs w:val="24"/>
+              </w:rPr>
+              <m:t>θ</m:t>
+            </m:r>
+          </m:e>
+          <m:sub>
+            <m:r>
+              <w:rPr>
+                <w:rFonts w:ascii="Cambria Math" w:eastAsiaTheme="minorEastAsia" w:hAnsi="Cambria Math"/>
+                <w:sz w:val="24"/>
+                <w:szCs w:val="24"/>
+              </w:rPr>
+              <m:t>1</m:t>
+            </m:r>
+          </m:sub>
+        </m:sSub>
+        <m:r>
+          <w:rPr>
+            <w:rFonts w:ascii="Cambria Math" w:eastAsiaTheme="minorEastAsia" w:hAnsi="Cambria Math"/>
+            <w:sz w:val="24"/>
+            <w:szCs w:val="24"/>
+          </w:rPr>
+          <m:t>&lt;</m:t>
+        </m:r>
+        <m:sSub>
+          <m:sSubPr>
+            <m:ctrlPr>
+              <w:rPr>
+                <w:rFonts w:ascii="Cambria Math" w:eastAsiaTheme="minorEastAsia" w:hAnsi="Cambria Math"/>
+                <w:i/>
+                <w:sz w:val="24"/>
+                <w:szCs w:val="24"/>
+              </w:rPr>
+            </m:ctrlPr>
+          </m:sSubPr>
+          <m:e>
+            <m:r>
+              <w:rPr>
+                <w:rFonts w:ascii="Cambria Math" w:eastAsiaTheme="minorEastAsia" w:hAnsi="Cambria Math"/>
+                <w:sz w:val="24"/>
+                <w:szCs w:val="24"/>
+              </w:rPr>
+              <m:t>θ</m:t>
+            </m:r>
+          </m:e>
+          <m:sub>
+            <m:r>
+              <w:rPr>
+                <w:rFonts w:ascii="Cambria Math" w:eastAsiaTheme="minorEastAsia" w:hAnsi="Cambria Math"/>
+                <w:sz w:val="24"/>
+                <w:szCs w:val="24"/>
+              </w:rPr>
+              <m:t>2</m:t>
+            </m:r>
+          </m:sub>
+        </m:sSub>
+      </m:oMath>
+      <w:r>
+        <w:rPr>
+          <w:rFonts w:ascii="Roboto" w:eastAsiaTheme="minorEastAsia" w:hAnsi="Roboto"/>
+          <w:sz w:val="24"/>
+          <w:szCs w:val="24"/>
+        </w:rPr>
+        <w:t xml:space="preserve">, a random variable </w:t>
+      </w:r>
+      <m:oMath>
+        <m:r>
+          <w:rPr>
+            <w:rFonts w:ascii="Cambria Math" w:eastAsiaTheme="minorEastAsia" w:hAnsi="Cambria Math"/>
+            <w:sz w:val="24"/>
+            <w:szCs w:val="24"/>
+          </w:rPr>
+          <m:t>Y</m:t>
+        </m:r>
+      </m:oMath>
+      <w:r>
+        <w:rPr>
+          <w:rFonts w:ascii="Roboto" w:eastAsiaTheme="minorEastAsia" w:hAnsi="Roboto"/>
+          <w:sz w:val="24"/>
+          <w:szCs w:val="24"/>
+        </w:rPr>
+        <w:t>i</w:t>
+      </w:r>
+      <w:r>
+        <w:rPr>
+          <w:rFonts w:ascii="Roboto" w:eastAsiaTheme="minorEastAsia" w:hAnsi="Roboto"/>
+          <w:sz w:val="24"/>
+          <w:szCs w:val="24"/>
+        </w:rPr>
+        <w:t>s</w:t>
+      </w:r>
+      <w:r>
+        <w:rPr>
+          <w:rFonts w:ascii="Roboto" w:eastAsiaTheme="minorEastAsia" w:hAnsi="Roboto"/>
+          <w:sz w:val="24"/>
+          <w:szCs w:val="24"/>
+        </w:rPr>
+        <w:t xml:space="preserve"> </w:t>
+      </w:r>
+      <w:r>
+        <w:rPr>
+          <w:rFonts w:ascii="Roboto" w:eastAsiaTheme="minorEastAsia" w:hAnsi="Roboto"/>
+          <w:sz w:val="24"/>
+          <w:szCs w:val="24"/>
+        </w:rPr>
+        <w:t>s</w:t>
+      </w:r>
+      <w:r>
+        <w:rPr>
+          <w:rFonts w:ascii="Roboto" w:eastAsiaTheme="minorEastAsia" w:hAnsi="Roboto"/>
+          <w:sz w:val="24"/>
+          <w:szCs w:val="24"/>
+        </w:rPr>
+        <w:t>aid to have a continuous uniform probability di</w:t>
+      </w:r>
+      <w:r>
+        <w:rPr>
+          <w:rFonts w:ascii="Roboto" w:eastAsiaTheme="minorEastAsia" w:hAnsi="Roboto"/>
+          <w:sz w:val="24"/>
+          <w:szCs w:val="24"/>
+        </w:rPr>
+        <w:t>s</w:t>
+      </w:r>
+      <w:r>
+        <w:rPr>
+          <w:rFonts w:ascii="Roboto" w:eastAsiaTheme="minorEastAsia" w:hAnsi="Roboto"/>
+          <w:sz w:val="24"/>
+          <w:szCs w:val="24"/>
+        </w:rPr>
+        <w:t xml:space="preserve">tribution on the interval </w:t>
+      </w:r>
+      <m:oMath>
+        <m:d>
+          <m:dPr>
+            <m:ctrlPr>
+              <w:rPr>
+                <w:rFonts w:ascii="Cambria Math" w:eastAsiaTheme="minorEastAsia" w:hAnsi="Cambria Math"/>
+                <w:i/>
+                <w:sz w:val="24"/>
+                <w:szCs w:val="24"/>
+              </w:rPr>
+            </m:ctrlPr>
+          </m:dPr>
+          <m:e>
+            <m:sSub>
+              <m:sSubPr>
+                <m:ctrlPr>
+                  <w:rPr>
+                    <w:rFonts w:ascii="Cambria Math" w:eastAsiaTheme="minorEastAsia" w:hAnsi="Cambria Math"/>
+                    <w:i/>
+                    <w:sz w:val="24"/>
+                    <w:szCs w:val="24"/>
+                  </w:rPr>
+                </m:ctrlPr>
+              </m:sSubPr>
+              <m:e>
+                <m:r>
+                  <w:rPr>
+                    <w:rFonts w:ascii="Cambria Math" w:eastAsiaTheme="minorEastAsia" w:hAnsi="Cambria Math"/>
+                    <w:sz w:val="24"/>
+                    <w:szCs w:val="24"/>
+                  </w:rPr>
+                  <m:t>θ</m:t>
+                </m:r>
+              </m:e>
+              <m:sub>
+                <m:r>
+                  <w:rPr>
+                    <w:rFonts w:ascii="Cambria Math" w:eastAsiaTheme="minorEastAsia" w:hAnsi="Cambria Math"/>
+                    <w:sz w:val="24"/>
+                    <w:szCs w:val="24"/>
+                  </w:rPr>
+                  <m:t>1</m:t>
+                </m:r>
+              </m:sub>
+            </m:sSub>
+            <m:r>
+              <w:rPr>
+                <w:rFonts w:ascii="Cambria Math" w:eastAsiaTheme="minorEastAsia" w:hAnsi="Cambria Math"/>
+                <w:sz w:val="24"/>
+                <w:szCs w:val="24"/>
+              </w:rPr>
+              <m:t>,</m:t>
+            </m:r>
+            <m:sSub>
+              <m:sSubPr>
+                <m:ctrlPr>
+                  <w:rPr>
+                    <w:rFonts w:ascii="Cambria Math" w:eastAsiaTheme="minorEastAsia" w:hAnsi="Cambria Math"/>
+                    <w:i/>
+                    <w:sz w:val="24"/>
+                    <w:szCs w:val="24"/>
+                  </w:rPr>
+                </m:ctrlPr>
+              </m:sSubPr>
+              <m:e>
+                <m:r>
+                  <w:rPr>
+                    <w:rFonts w:ascii="Cambria Math" w:eastAsiaTheme="minorEastAsia" w:hAnsi="Cambria Math"/>
+                    <w:sz w:val="24"/>
+                    <w:szCs w:val="24"/>
+                  </w:rPr>
+                  <m:t>θ</m:t>
+                </m:r>
+              </m:e>
+              <m:sub>
+                <m:r>
+                  <w:rPr>
+                    <w:rFonts w:ascii="Cambria Math" w:eastAsiaTheme="minorEastAsia" w:hAnsi="Cambria Math"/>
+                    <w:sz w:val="24"/>
+                    <w:szCs w:val="24"/>
+                  </w:rPr>
+                  <m:t>2</m:t>
+                </m:r>
+              </m:sub>
+            </m:sSub>
+          </m:e>
+        </m:d>
+      </m:oMath>
+      <w:r>
+        <w:rPr>
+          <w:rFonts w:ascii="Roboto" w:eastAsiaTheme="minorEastAsia" w:hAnsi="Roboto"/>
+          <w:sz w:val="24"/>
+          <w:szCs w:val="24"/>
+        </w:rPr>
+        <w:t xml:space="preserve"> if and only if the den</w:t>
+      </w:r>
+      <w:r>
+        <w:rPr>
+          <w:rFonts w:ascii="Roboto" w:eastAsiaTheme="minorEastAsia" w:hAnsi="Roboto"/>
+          <w:sz w:val="24"/>
+          <w:szCs w:val="24"/>
+        </w:rPr>
+        <w:t>s</w:t>
+      </w:r>
+      <w:r>
+        <w:rPr>
+          <w:rFonts w:ascii="Roboto" w:eastAsiaTheme="minorEastAsia" w:hAnsi="Roboto"/>
+          <w:sz w:val="24"/>
+          <w:szCs w:val="24"/>
+        </w:rPr>
+        <w:t xml:space="preserve">ity function of </w:t>
+      </w:r>
+      <m:oMath>
+        <m:r>
+          <w:rPr>
+            <w:rFonts w:ascii="Cambria Math" w:eastAsiaTheme="minorEastAsia" w:hAnsi="Cambria Math"/>
+            <w:sz w:val="24"/>
+            <w:szCs w:val="24"/>
+          </w:rPr>
+          <m:t>Y</m:t>
+        </m:r>
+      </m:oMath>
+      <w:r>
+        <w:rPr>
+          <w:rFonts w:ascii="Roboto" w:eastAsiaTheme="minorEastAsia" w:hAnsi="Roboto"/>
+          <w:sz w:val="24"/>
+          <w:szCs w:val="24"/>
+        </w:rPr>
+        <w:t xml:space="preserve"> i</w:t>
+      </w:r>
+      <w:r>
+        <w:rPr>
+          <w:rFonts w:ascii="Roboto" w:eastAsiaTheme="minorEastAsia" w:hAnsi="Roboto"/>
+          <w:sz w:val="24"/>
+          <w:szCs w:val="24"/>
+        </w:rPr>
+        <w:t>s</w:t>
+      </w:r>
+      <w:r>
+        <w:rPr>
+          <w:rFonts w:ascii="Roboto" w:eastAsiaTheme="minorEastAsia" w:hAnsi="Roboto"/>
+          <w:sz w:val="24"/>
+          <w:szCs w:val="24"/>
+        </w:rPr>
+        <w:t xml:space="preserve"> </w:t>
+      </w:r>
+    </w:p>
+    <w:p>
+      <w:pPr>
+        <w:rPr>
+          <w:rFonts w:ascii="Roboto" w:eastAsiaTheme="minorEastAsia" w:hAnsi="Roboto"/>
+          <w:sz w:val="24"/>
+          <w:szCs w:val="24"/>
+        </w:rPr>
+      </w:pPr>
+      <m:oMathPara>
+        <m:oMath>
+          <m:r>
+            <w:rPr>
+              <w:rFonts w:ascii="Cambria Math" w:eastAsiaTheme="minorEastAsia" w:hAnsi="Cambria Math"/>
+              <w:sz w:val="24"/>
+              <w:szCs w:val="24"/>
+            </w:rPr>
+            <m:t>f</m:t>
+          </m:r>
+          <m:d>
+            <m:dPr>
+              <m:ctrlPr>
+                <w:rPr>
+                  <w:rFonts w:ascii="Cambria Math" w:eastAsiaTheme="minorEastAsia" w:hAnsi="Cambria Math"/>
+                  <w:i/>
+                  <w:sz w:val="24"/>
+                  <w:szCs w:val="24"/>
+                </w:rPr>
+              </m:ctrlPr>
+            </m:dPr>
+            <m:e>
+              <m:r>
+                <w:rPr>
+                  <w:rFonts w:ascii="Cambria Math" w:eastAsiaTheme="minorEastAsia" w:hAnsi="Cambria Math"/>
+                  <w:sz w:val="24"/>
+                  <w:szCs w:val="24"/>
+                </w:rPr>
+                <m:t>y</m:t>
+              </m:r>
+            </m:e>
+          </m:d>
+          <m:r>
+            <w:rPr>
+              <w:rFonts w:ascii="Cambria Math" w:eastAsiaTheme="minorEastAsia" w:hAnsi="Cambria Math"/>
+              <w:sz w:val="24"/>
+              <w:szCs w:val="24"/>
+            </w:rPr>
+            <m:t>=</m:t>
+          </m:r>
+          <m:d>
+            <m:dPr>
+              <m:begChr m:val="{"/>
+              <m:endChr m:val=""/>
+              <m:ctrlPr>
+                <w:rPr>
+                  <w:rFonts w:ascii="Cambria Math" w:eastAsiaTheme="minorEastAsia" w:hAnsi="Cambria Math"/>
+                  <w:i/>
+                  <w:sz w:val="24"/>
+                  <w:szCs w:val="24"/>
+                </w:rPr>
+              </m:ctrlPr>
+            </m:dPr>
+            <m:e>
+              <m:eqArr>
+                <m:eqArrPr>
+                  <m:ctrlPr>
+                    <w:rPr>
+                      <w:rFonts w:ascii="Cambria Math" w:eastAsiaTheme="minorEastAsia" w:hAnsi="Cambria Math"/>
+                      <w:i/>
+                      <w:sz w:val="24"/>
+                      <w:szCs w:val="24"/>
+                    </w:rPr>
+                  </m:ctrlPr>
+                </m:eqArrPr>
+                <m:e>
+                  <m:f>
+                    <m:fPr>
+                      <m:ctrlPr>
+                        <w:rPr>
+                          <w:rFonts w:ascii="Cambria Math" w:eastAsiaTheme="minorEastAsia" w:hAnsi="Cambria Math"/>
+                          <w:i/>
+                          <w:sz w:val="24"/>
+                          <w:szCs w:val="24"/>
+                        </w:rPr>
+                      </m:ctrlPr>
+                    </m:fPr>
+                    <m:num>
+                      <m:r>
+                        <w:rPr>
+                          <w:rFonts w:ascii="Cambria Math" w:eastAsiaTheme="minorEastAsia" w:hAnsi="Cambria Math"/>
+                          <w:sz w:val="24"/>
+                          <w:szCs w:val="24"/>
+                        </w:rPr>
+                        <m:t>1</m:t>
+                      </m:r>
+                    </m:num>
+                    <m:den>
+                      <m:sSub>
+                        <m:sSubPr>
+                          <m:ctrlPr>
+                            <w:rPr>
+                              <w:rFonts w:ascii="Cambria Math" w:eastAsiaTheme="minorEastAsia" w:hAnsi="Cambria Math"/>
+                              <w:i/>
+                              <w:sz w:val="24"/>
+                              <w:szCs w:val="24"/>
+                            </w:rPr>
+                          </m:ctrlPr>
+                        </m:sSubPr>
+                        <m:e>
+                          <m:r>
+                            <w:rPr>
+                              <w:rFonts w:ascii="Cambria Math" w:eastAsiaTheme="minorEastAsia" w:hAnsi="Cambria Math"/>
+                              <w:sz w:val="24"/>
+                              <w:szCs w:val="24"/>
+                            </w:rPr>
+                            <m:t>θ</m:t>
+                          </m:r>
+                        </m:e>
+                        <m:sub>
+                          <m:r>
+                            <w:rPr>
+                              <w:rFonts w:ascii="Cambria Math" w:eastAsiaTheme="minorEastAsia" w:hAnsi="Cambria Math"/>
+                              <w:sz w:val="24"/>
+                              <w:szCs w:val="24"/>
+                            </w:rPr>
+                            <m:t>2</m:t>
+                          </m:r>
+                        </m:sub>
+                      </m:sSub>
+                      <m:r>
+                        <w:rPr>
+                          <w:rFonts w:ascii="Cambria Math" w:eastAsiaTheme="minorEastAsia" w:hAnsi="Cambria Math"/>
+                          <w:sz w:val="24"/>
+                          <w:szCs w:val="24"/>
+                        </w:rPr>
+                        <m:t>-</m:t>
+                      </m:r>
+                      <m:sSub>
+                        <m:sSubPr>
+                          <m:ctrlPr>
+                            <w:rPr>
+                              <w:rFonts w:ascii="Cambria Math" w:eastAsiaTheme="minorEastAsia" w:hAnsi="Cambria Math"/>
+                              <w:i/>
+                              <w:sz w:val="24"/>
+                              <w:szCs w:val="24"/>
+                            </w:rPr>
+                          </m:ctrlPr>
+                        </m:sSubPr>
+                        <m:e>
+                          <m:r>
+                            <w:rPr>
+                              <w:rFonts w:ascii="Cambria Math" w:eastAsiaTheme="minorEastAsia" w:hAnsi="Cambria Math"/>
+                              <w:sz w:val="24"/>
+                              <w:szCs w:val="24"/>
+                            </w:rPr>
+                            <m:t>θ</m:t>
+                          </m:r>
+                        </m:e>
+                        <m:sub>
+                          <m:r>
+                            <w:rPr>
+                              <w:rFonts w:ascii="Cambria Math" w:eastAsiaTheme="minorEastAsia" w:hAnsi="Cambria Math"/>
+                              <w:sz w:val="24"/>
+                              <w:szCs w:val="24"/>
+                            </w:rPr>
+                            <m:t>1</m:t>
+                          </m:r>
+                        </m:sub>
+                      </m:sSub>
+                    </m:den>
+                  </m:f>
+                  <m:r>
+                    <w:rPr>
+                      <w:rFonts w:ascii="Cambria Math" w:eastAsiaTheme="minorEastAsia" w:hAnsi="Cambria Math"/>
+                      <w:sz w:val="24"/>
+                      <w:szCs w:val="24"/>
+                    </w:rPr>
+                    <m:t xml:space="preserve">,     </m:t>
+                  </m:r>
+                  <m:sSub>
+                    <m:sSubPr>
+                      <m:ctrlPr>
+                        <w:rPr>
+                          <w:rFonts w:ascii="Cambria Math" w:eastAsiaTheme="minorEastAsia" w:hAnsi="Cambria Math"/>
+                          <w:i/>
+                          <w:sz w:val="24"/>
+                          <w:szCs w:val="24"/>
+                        </w:rPr>
+                      </m:ctrlPr>
+                    </m:sSubPr>
+                    <m:e>
+                      <m:r>
+                        <w:rPr>
+                          <w:rFonts w:ascii="Cambria Math" w:eastAsiaTheme="minorEastAsia" w:hAnsi="Cambria Math"/>
+                          <w:sz w:val="24"/>
+                          <w:szCs w:val="24"/>
+                        </w:rPr>
+                        <m:t>θ</m:t>
+                      </m:r>
+                    </m:e>
+                    <m:sub>
+                      <m:r>
+                        <w:rPr>
+                          <w:rFonts w:ascii="Cambria Math" w:eastAsiaTheme="minorEastAsia" w:hAnsi="Cambria Math"/>
+                          <w:sz w:val="24"/>
+                          <w:szCs w:val="24"/>
+                        </w:rPr>
+                        <m:t>1</m:t>
+                      </m:r>
+                    </m:sub>
+                  </m:sSub>
+                  <m:r>
+                    <w:rPr>
+                      <w:rFonts w:ascii="Cambria Math" w:eastAsiaTheme="minorEastAsia" w:hAnsi="Cambria Math"/>
+                      <w:sz w:val="24"/>
+                      <w:szCs w:val="24"/>
+                    </w:rPr>
+                    <m:t>≤y≤</m:t>
+                  </m:r>
+                  <m:sSub>
+                    <m:sSubPr>
+                      <m:ctrlPr>
+                        <w:rPr>
+                          <w:rFonts w:ascii="Cambria Math" w:eastAsiaTheme="minorEastAsia" w:hAnsi="Cambria Math"/>
+                          <w:i/>
+                          <w:sz w:val="24"/>
+                          <w:szCs w:val="24"/>
+                        </w:rPr>
+                      </m:ctrlPr>
+                    </m:sSubPr>
+                    <m:e>
+                      <m:r>
+                        <w:rPr>
+                          <w:rFonts w:ascii="Cambria Math" w:eastAsiaTheme="minorEastAsia" w:hAnsi="Cambria Math"/>
+                          <w:sz w:val="24"/>
+                          <w:szCs w:val="24"/>
+                        </w:rPr>
+                        <m:t>θ</m:t>
+                      </m:r>
+                    </m:e>
+                    <m:sub>
+                      <m:r>
+                        <w:rPr>
+                          <w:rFonts w:ascii="Cambria Math" w:eastAsiaTheme="minorEastAsia" w:hAnsi="Cambria Math"/>
+                          <w:sz w:val="24"/>
+                          <w:szCs w:val="24"/>
+                        </w:rPr>
+                        <m:t>2</m:t>
+                      </m:r>
+                    </m:sub>
+                  </m:sSub>
+                  <m:r>
+                    <m:rPr>
+                      <m:sty m:val="p"/>
+                    </m:rPr>
+                    <w:rPr>
+                      <w:rFonts w:ascii="Cambria Math" w:eastAsiaTheme="minorEastAsia" w:hAnsi="Cambria Math"/>
+                      <w:sz w:val="24"/>
+                      <w:szCs w:val="24"/>
+                    </w:rPr>
+                    <m:t xml:space="preserve"> </m:t>
+                  </m:r>
+                  <m:r>
+                    <w:rPr>
+                      <w:rFonts w:ascii="Cambria Math" w:eastAsiaTheme="minorEastAsia" w:hAnsi="Cambria Math"/>
+                      <w:sz w:val="24"/>
+                      <w:szCs w:val="24"/>
+                    </w:rPr>
+                    <m:t xml:space="preserve">  </m:t>
+                  </m:r>
+                </m:e>
+                <m:e>
+                  <m:r>
+                    <w:rPr>
+                      <w:rFonts w:ascii="Cambria Math" w:eastAsiaTheme="minorEastAsia" w:hAnsi="Cambria Math"/>
+                      <w:sz w:val="24"/>
+                      <w:szCs w:val="24"/>
+                    </w:rPr>
+                    <m:t>0,               el</m:t>
+                  </m:r>
+                  <m:r>
+                    <m:rPr>
+                      <m:sty m:val="p"/>
+                    </m:rPr>
+                    <w:rPr>
+                      <w:rFonts w:ascii="Cambria Math" w:eastAsiaTheme="minorEastAsia" w:hAnsi="Cambria Math"/>
+                      <w:sz w:val="24"/>
+                      <w:szCs w:val="24"/>
+                    </w:rPr>
+                    <m:t>s</m:t>
+                  </m:r>
+                  <m:r>
+                    <m:rPr>
+                      <m:sty m:val="p"/>
+                    </m:rPr>
+                    <w:rPr>
+                      <w:rFonts w:ascii="Cambria Math" w:eastAsiaTheme="minorEastAsia" w:hAnsi="Cambria Math"/>
+                      <w:sz w:val="24"/>
+                      <w:szCs w:val="24"/>
+                    </w:rPr>
+                    <m:t>ewhere</m:t>
+                  </m:r>
+                </m:e>
+              </m:eqArr>
+            </m:e>
+          </m:d>
+        </m:oMath>
+      </m:oMathPara>
+    </w:p>
+    <w:p>
+      <w:pPr>
+        <w:rPr>
+          <w:rFonts w:ascii="Roboto" w:eastAsiaTheme="minorEastAsia" w:hAnsi="Roboto"/>
+          <w:sz w:val="24"/>
+          <w:szCs w:val="24"/>
+        </w:rPr>
+      </w:pPr>
+    </w:p>
+    <w:p>
+      <w:pPr>
+        <w:rPr>
+          <w:rFonts w:ascii="Roboto" w:eastAsiaTheme="minorEastAsia" w:hAnsi="Roboto"/>
+          <w:b/>
+          <w:bCs/>
+          <w:sz w:val="24"/>
+          <w:szCs w:val="24"/>
+        </w:rPr>
+      </w:pPr>
+      <w:r>
+        <w:rPr>
+          <w:rFonts w:ascii="Roboto" w:eastAsiaTheme="minorEastAsia" w:hAnsi="Roboto"/>
+          <w:b/>
+          <w:bCs/>
+          <w:sz w:val="24"/>
+          <w:szCs w:val="24"/>
+        </w:rPr>
+        <w:t>Uniform Probability Di</w:t>
+      </w:r>
+      <w:r>
+        <w:rPr>
+          <w:rFonts w:ascii="Roboto" w:eastAsiaTheme="minorEastAsia" w:hAnsi="Roboto"/>
+          <w:b/>
+          <w:bCs/>
+          <w:sz w:val="24"/>
+          <w:szCs w:val="24"/>
+        </w:rPr>
+        <w:t>s</w:t>
+      </w:r>
+      <w:r>
+        <w:rPr>
+          <w:rFonts w:ascii="Roboto" w:eastAsiaTheme="minorEastAsia" w:hAnsi="Roboto"/>
+          <w:b/>
+          <w:bCs/>
+          <w:sz w:val="24"/>
+          <w:szCs w:val="24"/>
+        </w:rPr>
+        <w:t>tribution</w:t>
+      </w:r>
+      <w:r>
+        <w:rPr>
+          <w:rFonts w:ascii="Roboto" w:eastAsiaTheme="minorEastAsia" w:hAnsi="Roboto"/>
+          <w:b/>
+          <w:bCs/>
+          <w:sz w:val="24"/>
+          <w:szCs w:val="24"/>
+        </w:rPr>
+        <w:t xml:space="preserve"> </w:t>
+      </w:r>
+      <w:r>
+        <w:rPr>
+          <w:rFonts w:ascii="Roboto" w:eastAsiaTheme="minorEastAsia" w:hAnsi="Roboto"/>
+          <w:b/>
+          <w:bCs/>
+          <w:sz w:val="24"/>
+          <w:szCs w:val="24"/>
+        </w:rPr>
+        <w:t>(</w:t>
+      </w:r>
+      <w:r>
+        <w:rPr>
+          <w:rFonts w:ascii="Roboto" w:eastAsiaTheme="minorEastAsia" w:hAnsi="Roboto"/>
+          <w:b/>
+          <w:bCs/>
+          <w:sz w:val="24"/>
+          <w:szCs w:val="24"/>
+        </w:rPr>
+        <w:t>s</w:t>
+      </w:r>
+      <w:r>
+        <w:rPr>
+          <w:rFonts w:ascii="Roboto" w:eastAsiaTheme="minorEastAsia" w:hAnsi="Roboto"/>
+          <w:b/>
+          <w:bCs/>
+          <w:sz w:val="24"/>
+          <w:szCs w:val="24"/>
+        </w:rPr>
+        <w:t>hortcut)</w:t>
+      </w:r>
+    </w:p>
+    <w:p>
+      <w:pPr>
+        <w:rPr>
+          <w:rFonts w:ascii="Roboto" w:eastAsiaTheme="minorEastAsia" w:hAnsi="Roboto"/>
+          <w:sz w:val="24"/>
+          <w:szCs w:val="24"/>
+        </w:rPr>
+      </w:pPr>
+      <m:oMathPara>
+        <m:oMath>
+          <m:r>
+            <w:rPr>
+              <w:rFonts w:ascii="Cambria Math" w:eastAsiaTheme="minorEastAsia" w:hAnsi="Cambria Math"/>
+              <w:sz w:val="24"/>
+              <w:szCs w:val="24"/>
+            </w:rPr>
+            <m:t>P</m:t>
+          </m:r>
+          <m:d>
+            <m:dPr>
+              <m:ctrlPr>
+                <w:rPr>
+                  <w:rFonts w:ascii="Cambria Math" w:eastAsiaTheme="minorEastAsia" w:hAnsi="Cambria Math"/>
+                  <w:i/>
+                  <w:sz w:val="24"/>
+                  <w:szCs w:val="24"/>
+                </w:rPr>
+              </m:ctrlPr>
+            </m:dPr>
+            <m:e>
+              <m:r>
+                <w:rPr>
+                  <w:rFonts w:ascii="Cambria Math" w:eastAsiaTheme="minorEastAsia" w:hAnsi="Cambria Math"/>
+                  <w:sz w:val="24"/>
+                  <w:szCs w:val="24"/>
+                </w:rPr>
+                <m:t>c≤x≤d</m:t>
+              </m:r>
+            </m:e>
+          </m:d>
+          <m:r>
+            <w:rPr>
+              <w:rFonts w:ascii="Cambria Math" w:eastAsiaTheme="minorEastAsia" w:hAnsi="Cambria Math"/>
+              <w:sz w:val="24"/>
+              <w:szCs w:val="24"/>
+            </w:rPr>
+            <m:t xml:space="preserve">= </m:t>
+          </m:r>
+          <m:nary>
+            <m:naryPr>
+              <m:limLoc m:val="subSup"/>
+              <m:ctrlPr>
+                <w:rPr>
+                  <w:rFonts w:ascii="Cambria Math" w:eastAsiaTheme="minorEastAsia" w:hAnsi="Cambria Math"/>
+                  <w:i/>
+                  <w:sz w:val="24"/>
+                  <w:szCs w:val="24"/>
+                </w:rPr>
+              </m:ctrlPr>
+            </m:naryPr>
+            <m:sub>
+              <m:r>
+                <w:rPr>
+                  <w:rFonts w:ascii="Cambria Math" w:eastAsiaTheme="minorEastAsia" w:hAnsi="Cambria Math"/>
+                  <w:sz w:val="24"/>
+                  <w:szCs w:val="24"/>
+                </w:rPr>
+                <m:t>c</m:t>
+              </m:r>
+            </m:sub>
+            <m:sup>
+              <m:r>
+                <w:rPr>
+                  <w:rFonts w:ascii="Cambria Math" w:eastAsiaTheme="minorEastAsia" w:hAnsi="Cambria Math"/>
+                  <w:sz w:val="24"/>
+                  <w:szCs w:val="24"/>
+                </w:rPr>
+                <m:t>d</m:t>
+              </m:r>
+            </m:sup>
+            <m:e>
+              <m:r>
+                <w:rPr>
+                  <w:rFonts w:ascii="Cambria Math" w:eastAsiaTheme="minorEastAsia" w:hAnsi="Cambria Math"/>
+                  <w:sz w:val="24"/>
+                  <w:szCs w:val="24"/>
+                </w:rPr>
+                <m:t>f</m:t>
+              </m:r>
+              <m:d>
+                <m:dPr>
+                  <m:ctrlPr>
+                    <w:rPr>
+                      <w:rFonts w:ascii="Cambria Math" w:eastAsiaTheme="minorEastAsia" w:hAnsi="Cambria Math"/>
+                      <w:i/>
+                      <w:sz w:val="24"/>
+                      <w:szCs w:val="24"/>
+                    </w:rPr>
+                  </m:ctrlPr>
+                </m:dPr>
+                <m:e>
+                  <m:r>
+                    <w:rPr>
+                      <w:rFonts w:ascii="Cambria Math" w:eastAsiaTheme="minorEastAsia" w:hAnsi="Cambria Math"/>
+                      <w:sz w:val="24"/>
+                      <w:szCs w:val="24"/>
+                    </w:rPr>
+                    <m:t>x</m:t>
+                  </m:r>
+                </m:e>
+              </m:d>
+              <m:r>
+                <w:rPr>
+                  <w:rFonts w:ascii="Cambria Math" w:eastAsiaTheme="minorEastAsia" w:hAnsi="Cambria Math"/>
+                  <w:sz w:val="24"/>
+                  <w:szCs w:val="24"/>
+                </w:rPr>
+                <m:t>dx</m:t>
+              </m:r>
+            </m:e>
+          </m:nary>
+          <m:r>
+            <w:rPr>
+              <w:rFonts w:ascii="Cambria Math" w:eastAsiaTheme="minorEastAsia" w:hAnsi="Cambria Math"/>
+              <w:sz w:val="24"/>
+              <w:szCs w:val="24"/>
+            </w:rPr>
+            <m:t xml:space="preserve">= </m:t>
+          </m:r>
+          <m:nary>
+            <m:naryPr>
+              <m:limLoc m:val="subSup"/>
+              <m:ctrlPr>
+                <w:rPr>
+                  <w:rFonts w:ascii="Cambria Math" w:eastAsiaTheme="minorEastAsia" w:hAnsi="Cambria Math"/>
+                  <w:i/>
+                  <w:sz w:val="24"/>
+                  <w:szCs w:val="24"/>
+                </w:rPr>
+              </m:ctrlPr>
+            </m:naryPr>
+            <m:sub>
+              <m:r>
+                <w:rPr>
+                  <w:rFonts w:ascii="Cambria Math" w:eastAsiaTheme="minorEastAsia" w:hAnsi="Cambria Math"/>
+                  <w:sz w:val="24"/>
+                  <w:szCs w:val="24"/>
+                </w:rPr>
+                <m:t>c</m:t>
+              </m:r>
+            </m:sub>
+            <m:sup>
+              <m:r>
+                <w:rPr>
+                  <w:rFonts w:ascii="Cambria Math" w:eastAsiaTheme="minorEastAsia" w:hAnsi="Cambria Math"/>
+                  <w:sz w:val="24"/>
+                  <w:szCs w:val="24"/>
+                </w:rPr>
+                <m:t>d</m:t>
+              </m:r>
+            </m:sup>
+            <m:e>
+              <m:f>
+                <m:fPr>
+                  <m:ctrlPr>
+                    <w:rPr>
+                      <w:rFonts w:ascii="Cambria Math" w:eastAsiaTheme="minorEastAsia" w:hAnsi="Cambria Math"/>
+                      <w:i/>
+                      <w:sz w:val="24"/>
+                      <w:szCs w:val="24"/>
+                    </w:rPr>
+                  </m:ctrlPr>
+                </m:fPr>
+                <m:num>
+                  <m:r>
+                    <w:rPr>
+                      <w:rFonts w:ascii="Cambria Math" w:eastAsiaTheme="minorEastAsia" w:hAnsi="Cambria Math"/>
+                      <w:sz w:val="24"/>
+                      <w:szCs w:val="24"/>
+                    </w:rPr>
+                    <m:t>1</m:t>
+                  </m:r>
+                </m:num>
+                <m:den>
+                  <m:r>
+                    <w:rPr>
+                      <w:rFonts w:ascii="Cambria Math" w:eastAsiaTheme="minorEastAsia" w:hAnsi="Cambria Math"/>
+                      <w:sz w:val="24"/>
+                      <w:szCs w:val="24"/>
+                    </w:rPr>
+                    <m:t>b-a</m:t>
+                  </m:r>
+                </m:den>
+              </m:f>
+            </m:e>
+          </m:nary>
+          <m:r>
+            <w:rPr>
+              <w:rFonts w:ascii="Cambria Math" w:eastAsiaTheme="minorEastAsia" w:hAnsi="Cambria Math"/>
+              <w:sz w:val="24"/>
+              <w:szCs w:val="24"/>
+            </w:rPr>
+            <m:t xml:space="preserve">= </m:t>
+          </m:r>
+          <m:f>
+            <m:fPr>
+              <m:ctrlPr>
+                <w:rPr>
+                  <w:rFonts w:ascii="Cambria Math" w:eastAsiaTheme="minorEastAsia" w:hAnsi="Cambria Math"/>
+                  <w:i/>
+                  <w:sz w:val="24"/>
+                  <w:szCs w:val="24"/>
+                </w:rPr>
+              </m:ctrlPr>
+            </m:fPr>
+            <m:num>
+              <m:r>
+                <w:rPr>
+                  <w:rFonts w:ascii="Cambria Math" w:eastAsiaTheme="minorEastAsia" w:hAnsi="Cambria Math"/>
+                  <w:sz w:val="24"/>
+                  <w:szCs w:val="24"/>
+                </w:rPr>
+                <m:t>d-c</m:t>
+              </m:r>
+            </m:num>
+            <m:den>
+              <m:r>
+                <w:rPr>
+                  <w:rFonts w:ascii="Cambria Math" w:eastAsiaTheme="minorEastAsia" w:hAnsi="Cambria Math"/>
+                  <w:sz w:val="24"/>
+                  <w:szCs w:val="24"/>
+                </w:rPr>
+                <m:t>b-a</m:t>
+              </m:r>
+            </m:den>
+          </m:f>
+        </m:oMath>
+      </m:oMathPara>
+    </w:p>
+    <w:p>
+      <w:pPr>
+        <w:rPr>
+          <w:rFonts w:ascii="Roboto" w:eastAsiaTheme="minorEastAsia" w:hAnsi="Roboto"/>
+          <w:sz w:val="24"/>
+          <w:szCs w:val="24"/>
+        </w:rPr>
+      </w:pPr>
+    </w:p>
+    <w:p>
+      <w:pPr>
+        <w:rPr>
+          <w:rFonts w:ascii="Roboto" w:eastAsiaTheme="minorEastAsia" w:hAnsi="Roboto"/>
+          <w:b/>
+          <w:bCs/>
+          <w:sz w:val="24"/>
+          <w:szCs w:val="24"/>
+        </w:rPr>
+      </w:pPr>
+      <w:proofErr w:type="gramStart"/>
+      <w:r>
+        <w:rPr>
+          <w:rFonts w:ascii="Roboto" w:eastAsiaTheme="minorEastAsia" w:hAnsi="Roboto"/>
+          <w:b/>
+          <w:bCs/>
+          <w:sz w:val="24"/>
+          <w:szCs w:val="24"/>
+        </w:rPr>
+        <w:t>Expected</w:t>
+      </w:r>
+      <w:r>
+        <w:rPr>
+          <w:rFonts w:ascii="Roboto" w:eastAsiaTheme="minorEastAsia" w:hAnsi="Roboto"/>
+          <w:b/>
+          <w:bCs/>
+          <w:sz w:val="24"/>
+          <w:szCs w:val="24"/>
+        </w:rPr>
+        <w:t xml:space="preserve"> for</w:t>
+      </w:r>
+      <w:proofErr w:type="gramEnd"/>
+      <w:r>
+        <w:rPr>
+          <w:rFonts w:ascii="Roboto" w:eastAsiaTheme="minorEastAsia" w:hAnsi="Roboto"/>
+          <w:b/>
+          <w:bCs/>
+          <w:sz w:val="24"/>
+          <w:szCs w:val="24"/>
+        </w:rPr>
+        <w:t xml:space="preserve"> </w:t>
+      </w:r>
+      <w:r>
+        <w:rPr>
+          <w:rFonts w:ascii="Roboto" w:eastAsiaTheme="minorEastAsia" w:hAnsi="Roboto"/>
+          <w:b/>
+          <w:bCs/>
+          <w:sz w:val="24"/>
+          <w:szCs w:val="24"/>
+        </w:rPr>
+        <w:t>Uniform Probability Di</w:t>
+      </w:r>
+      <w:r>
+        <w:rPr>
+          <w:rFonts w:ascii="Roboto" w:eastAsiaTheme="minorEastAsia" w:hAnsi="Roboto"/>
+          <w:b/>
+          <w:bCs/>
+          <w:sz w:val="24"/>
+          <w:szCs w:val="24"/>
+        </w:rPr>
+        <w:t>s</w:t>
+      </w:r>
+      <w:r>
+        <w:rPr>
+          <w:rFonts w:ascii="Roboto" w:eastAsiaTheme="minorEastAsia" w:hAnsi="Roboto"/>
+          <w:b/>
+          <w:bCs/>
+          <w:sz w:val="24"/>
+          <w:szCs w:val="24"/>
+        </w:rPr>
+        <w:t>tribution</w:t>
+      </w:r>
+    </w:p>
+    <w:p>
+      <w:pPr>
+        <w:rPr>
+          <w:rFonts w:ascii="Roboto" w:eastAsiaTheme="minorEastAsia" w:hAnsi="Roboto"/>
+          <w:sz w:val="24"/>
+          <w:szCs w:val="24"/>
+        </w:rPr>
+      </w:pPr>
+      <m:oMathPara>
+        <m:oMath>
+          <m:r>
+            <w:rPr>
+              <w:rFonts w:ascii="Cambria Math" w:eastAsiaTheme="minorEastAsia" w:hAnsi="Cambria Math"/>
+              <w:sz w:val="24"/>
+              <w:szCs w:val="24"/>
+            </w:rPr>
+            <m:t>μ=E</m:t>
+          </m:r>
+          <m:d>
+            <m:dPr>
+              <m:ctrlPr>
+                <w:rPr>
+                  <w:rFonts w:ascii="Cambria Math" w:eastAsiaTheme="minorEastAsia" w:hAnsi="Cambria Math"/>
+                  <w:i/>
+                  <w:sz w:val="24"/>
+                  <w:szCs w:val="24"/>
+                </w:rPr>
+              </m:ctrlPr>
+            </m:dPr>
+            <m:e>
+              <m:r>
+                <w:rPr>
+                  <w:rFonts w:ascii="Cambria Math" w:eastAsiaTheme="minorEastAsia" w:hAnsi="Cambria Math"/>
+                  <w:sz w:val="24"/>
+                  <w:szCs w:val="24"/>
+                </w:rPr>
+                <m:t>Y</m:t>
+              </m:r>
+            </m:e>
+          </m:d>
+          <m:r>
+            <w:rPr>
+              <w:rFonts w:ascii="Cambria Math" w:eastAsiaTheme="minorEastAsia" w:hAnsi="Cambria Math"/>
+              <w:sz w:val="24"/>
+              <w:szCs w:val="24"/>
+            </w:rPr>
+            <m:t>=</m:t>
+          </m:r>
+          <m:f>
+            <m:fPr>
+              <m:ctrlPr>
+                <w:rPr>
+                  <w:rFonts w:ascii="Cambria Math" w:eastAsiaTheme="minorEastAsia" w:hAnsi="Cambria Math"/>
+                  <w:i/>
+                  <w:sz w:val="24"/>
+                  <w:szCs w:val="24"/>
+                </w:rPr>
+              </m:ctrlPr>
+            </m:fPr>
+            <m:num>
+              <m:sSub>
+                <m:sSubPr>
+                  <m:ctrlPr>
+                    <w:rPr>
+                      <w:rFonts w:ascii="Cambria Math" w:eastAsiaTheme="minorEastAsia" w:hAnsi="Cambria Math"/>
+                      <w:i/>
+                      <w:sz w:val="24"/>
+                      <w:szCs w:val="24"/>
+                    </w:rPr>
+                  </m:ctrlPr>
+                </m:sSubPr>
+                <m:e>
+                  <m:r>
+                    <w:rPr>
+                      <w:rFonts w:ascii="Cambria Math" w:eastAsiaTheme="minorEastAsia" w:hAnsi="Cambria Math"/>
+                      <w:sz w:val="24"/>
+                      <w:szCs w:val="24"/>
+                    </w:rPr>
+                    <m:t>θ</m:t>
+                  </m:r>
+                </m:e>
+                <m:sub>
+                  <m:r>
+                    <w:rPr>
+                      <w:rFonts w:ascii="Cambria Math" w:eastAsiaTheme="minorEastAsia" w:hAnsi="Cambria Math"/>
+                      <w:sz w:val="24"/>
+                      <w:szCs w:val="24"/>
+                    </w:rPr>
+                    <m:t>1</m:t>
+                  </m:r>
+                </m:sub>
+              </m:sSub>
+              <m:r>
+                <w:rPr>
+                  <w:rFonts w:ascii="Cambria Math" w:eastAsiaTheme="minorEastAsia" w:hAnsi="Cambria Math"/>
+                  <w:sz w:val="24"/>
+                  <w:szCs w:val="24"/>
+                </w:rPr>
+                <m:t>+</m:t>
+              </m:r>
+              <m:sSub>
+                <m:sSubPr>
+                  <m:ctrlPr>
+                    <w:rPr>
+                      <w:rFonts w:ascii="Cambria Math" w:eastAsiaTheme="minorEastAsia" w:hAnsi="Cambria Math"/>
+                      <w:i/>
+                      <w:sz w:val="24"/>
+                      <w:szCs w:val="24"/>
+                    </w:rPr>
+                  </m:ctrlPr>
+                </m:sSubPr>
+                <m:e>
+                  <m:r>
+                    <w:rPr>
+                      <w:rFonts w:ascii="Cambria Math" w:eastAsiaTheme="minorEastAsia" w:hAnsi="Cambria Math"/>
+                      <w:sz w:val="24"/>
+                      <w:szCs w:val="24"/>
+                    </w:rPr>
+                    <m:t>θ</m:t>
+                  </m:r>
+                </m:e>
+                <m:sub>
+                  <m:r>
+                    <w:rPr>
+                      <w:rFonts w:ascii="Cambria Math" w:eastAsiaTheme="minorEastAsia" w:hAnsi="Cambria Math"/>
+                      <w:sz w:val="24"/>
+                      <w:szCs w:val="24"/>
+                    </w:rPr>
+                    <m:t>2</m:t>
+                  </m:r>
+                </m:sub>
+              </m:sSub>
+              <m:r>
+                <m:rPr>
+                  <m:sty m:val="p"/>
+                </m:rPr>
+                <w:rPr>
+                  <w:rFonts w:ascii="Cambria Math" w:eastAsiaTheme="minorEastAsia" w:hAnsi="Cambria Math"/>
+                  <w:sz w:val="24"/>
+                  <w:szCs w:val="24"/>
+                </w:rPr>
+                <m:t xml:space="preserve"> </m:t>
+              </m:r>
+            </m:num>
+            <m:den>
+              <m:r>
+                <w:rPr>
+                  <w:rFonts w:ascii="Cambria Math" w:eastAsiaTheme="minorEastAsia" w:hAnsi="Cambria Math"/>
+                  <w:sz w:val="24"/>
+                  <w:szCs w:val="24"/>
+                </w:rPr>
+                <m:t>2</m:t>
+              </m:r>
+            </m:den>
+          </m:f>
+        </m:oMath>
+      </m:oMathPara>
+    </w:p>
+    <w:p>
+      <w:pPr>
+        <w:rPr>
+          <w:rFonts w:ascii="Roboto" w:eastAsiaTheme="minorEastAsia" w:hAnsi="Roboto"/>
+          <w:sz w:val="24"/>
+          <w:szCs w:val="24"/>
+        </w:rPr>
+      </w:pPr>
+    </w:p>
+    <w:p>
+      <w:pPr>
+        <w:rPr>
+          <w:rFonts w:ascii="Roboto" w:eastAsiaTheme="minorEastAsia" w:hAnsi="Roboto"/>
+          <w:b/>
+          <w:bCs/>
+          <w:sz w:val="24"/>
+          <w:szCs w:val="24"/>
+        </w:rPr>
+      </w:pPr>
+      <w:r>
+        <w:rPr>
+          <w:rFonts w:ascii="Roboto" w:eastAsiaTheme="minorEastAsia" w:hAnsi="Roboto"/>
+          <w:b/>
+          <w:bCs/>
+          <w:sz w:val="24"/>
+          <w:szCs w:val="24"/>
+        </w:rPr>
+        <w:t xml:space="preserve">Variance for </w:t>
+      </w:r>
+      <w:r>
+        <w:rPr>
+          <w:rFonts w:ascii="Roboto" w:eastAsiaTheme="minorEastAsia" w:hAnsi="Roboto"/>
+          <w:b/>
+          <w:bCs/>
+          <w:sz w:val="24"/>
+          <w:szCs w:val="24"/>
+        </w:rPr>
+        <w:t>Uniform Probability Di</w:t>
+      </w:r>
+      <w:r>
+        <w:rPr>
+          <w:rFonts w:ascii="Roboto" w:eastAsiaTheme="minorEastAsia" w:hAnsi="Roboto"/>
+          <w:b/>
+          <w:bCs/>
+          <w:sz w:val="24"/>
+          <w:szCs w:val="24"/>
+        </w:rPr>
+        <w:t>s</w:t>
+      </w:r>
+      <w:r>
+        <w:rPr>
+          <w:rFonts w:ascii="Roboto" w:eastAsiaTheme="minorEastAsia" w:hAnsi="Roboto"/>
+          <w:b/>
+          <w:bCs/>
+          <w:sz w:val="24"/>
+          <w:szCs w:val="24"/>
+        </w:rPr>
+        <w:t>tribution</w:t>
+      </w:r>
+    </w:p>
+    <w:p>
+      <w:pPr>
+        <w:rPr>
+          <w:rFonts w:ascii="Roboto" w:eastAsiaTheme="minorEastAsia" w:hAnsi="Roboto"/>
+          <w:sz w:val="24"/>
+          <w:szCs w:val="24"/>
+        </w:rPr>
+      </w:pPr>
+      <m:oMathPara>
+        <m:oMath>
+          <m:sSup>
+            <m:sSupPr>
+              <m:ctrlPr>
+                <w:rPr>
+                  <w:rFonts w:ascii="Cambria Math" w:eastAsiaTheme="minorEastAsia" w:hAnsi="Cambria Math"/>
+                  <w:i/>
+                  <w:sz w:val="24"/>
+                  <w:szCs w:val="24"/>
+                </w:rPr>
+              </m:ctrlPr>
+            </m:sSupPr>
+            <m:e>
+              <m:r>
+                <w:rPr>
+                  <w:rFonts w:ascii="Cambria Math" w:eastAsiaTheme="minorEastAsia" w:hAnsi="Cambria Math"/>
+                  <w:sz w:val="24"/>
+                  <w:szCs w:val="24"/>
+                </w:rPr>
+                <m:t>σ</m:t>
+              </m:r>
+            </m:e>
+            <m:sup>
+              <m:r>
+                <w:rPr>
+                  <w:rFonts w:ascii="Cambria Math" w:eastAsiaTheme="minorEastAsia" w:hAnsi="Cambria Math"/>
+                  <w:sz w:val="24"/>
+                  <w:szCs w:val="24"/>
+                </w:rPr>
+                <m:t>2</m:t>
+              </m:r>
+            </m:sup>
+          </m:sSup>
+          <m:r>
+            <w:rPr>
+              <w:rFonts w:ascii="Cambria Math" w:eastAsiaTheme="minorEastAsia" w:hAnsi="Cambria Math"/>
+              <w:sz w:val="24"/>
+              <w:szCs w:val="24"/>
+            </w:rPr>
+            <m:t>=</m:t>
+          </m:r>
+          <m:r>
+            <w:rPr>
+              <w:rFonts w:ascii="Cambria Math" w:eastAsiaTheme="minorEastAsia" w:hAnsi="Cambria Math"/>
+              <w:sz w:val="24"/>
+              <w:szCs w:val="24"/>
+            </w:rPr>
+            <m:t>V</m:t>
+          </m:r>
+          <m:d>
+            <m:dPr>
+              <m:ctrlPr>
+                <w:rPr>
+                  <w:rFonts w:ascii="Cambria Math" w:eastAsiaTheme="minorEastAsia" w:hAnsi="Cambria Math"/>
+                  <w:i/>
+                  <w:sz w:val="24"/>
+                  <w:szCs w:val="24"/>
+                </w:rPr>
+              </m:ctrlPr>
+            </m:dPr>
+            <m:e>
+              <m:r>
+                <w:rPr>
+                  <w:rFonts w:ascii="Cambria Math" w:eastAsiaTheme="minorEastAsia" w:hAnsi="Cambria Math"/>
+                  <w:sz w:val="24"/>
+                  <w:szCs w:val="24"/>
+                </w:rPr>
+                <m:t>Y</m:t>
+              </m:r>
+            </m:e>
+          </m:d>
+          <m:r>
+            <w:rPr>
+              <w:rFonts w:ascii="Cambria Math" w:eastAsiaTheme="minorEastAsia" w:hAnsi="Cambria Math"/>
+              <w:sz w:val="24"/>
+              <w:szCs w:val="24"/>
+            </w:rPr>
+            <m:t>=</m:t>
+          </m:r>
+          <m:r>
+            <w:rPr>
+              <w:rFonts w:ascii="Cambria Math" w:eastAsiaTheme="minorEastAsia" w:hAnsi="Cambria Math"/>
+              <w:sz w:val="24"/>
+              <w:szCs w:val="24"/>
+            </w:rPr>
+            <m:t xml:space="preserve"> E</m:t>
+          </m:r>
+          <m:d>
+            <m:dPr>
+              <m:ctrlPr>
+                <w:rPr>
+                  <w:rFonts w:ascii="Cambria Math" w:eastAsiaTheme="minorEastAsia" w:hAnsi="Cambria Math"/>
+                  <w:i/>
+                  <w:sz w:val="24"/>
+                  <w:szCs w:val="24"/>
+                </w:rPr>
+              </m:ctrlPr>
+            </m:dPr>
+            <m:e>
+              <m:sSup>
+                <m:sSupPr>
+                  <m:ctrlPr>
+                    <w:rPr>
+                      <w:rFonts w:ascii="Cambria Math" w:eastAsiaTheme="minorEastAsia" w:hAnsi="Cambria Math"/>
+                      <w:i/>
+                      <w:sz w:val="24"/>
+                      <w:szCs w:val="24"/>
+                    </w:rPr>
+                  </m:ctrlPr>
+                </m:sSupPr>
+                <m:e>
+                  <m:r>
+                    <w:rPr>
+                      <w:rFonts w:ascii="Cambria Math" w:eastAsiaTheme="minorEastAsia" w:hAnsi="Cambria Math"/>
+                      <w:sz w:val="24"/>
+                      <w:szCs w:val="24"/>
+                    </w:rPr>
+                    <m:t>X</m:t>
+                  </m:r>
+                </m:e>
+                <m:sup>
+                  <m:r>
+                    <w:rPr>
+                      <w:rFonts w:ascii="Cambria Math" w:eastAsiaTheme="minorEastAsia" w:hAnsi="Cambria Math"/>
+                      <w:sz w:val="24"/>
+                      <w:szCs w:val="24"/>
+                    </w:rPr>
+                    <m:t>2</m:t>
+                  </m:r>
+                </m:sup>
+              </m:sSup>
+            </m:e>
+          </m:d>
+          <m:r>
+            <w:rPr>
+              <w:rFonts w:ascii="Cambria Math" w:eastAsiaTheme="minorEastAsia" w:hAnsi="Cambria Math"/>
+              <w:sz w:val="24"/>
+              <w:szCs w:val="24"/>
+            </w:rPr>
+            <m:t xml:space="preserve"> - </m:t>
+          </m:r>
+          <m:sSup>
+            <m:sSupPr>
+              <m:ctrlPr>
+                <w:rPr>
+                  <w:rFonts w:ascii="Cambria Math" w:eastAsiaTheme="minorEastAsia" w:hAnsi="Cambria Math"/>
+                  <w:i/>
+                  <w:sz w:val="24"/>
+                  <w:szCs w:val="24"/>
+                </w:rPr>
+              </m:ctrlPr>
+            </m:sSupPr>
+            <m:e>
+              <m:r>
+                <w:rPr>
+                  <w:rFonts w:ascii="Cambria Math" w:eastAsiaTheme="minorEastAsia" w:hAnsi="Cambria Math"/>
+                  <w:sz w:val="24"/>
+                  <w:szCs w:val="24"/>
+                </w:rPr>
+                <m:t>E</m:t>
+              </m:r>
+            </m:e>
+            <m:sup>
+              <m:r>
+                <w:rPr>
+                  <w:rFonts w:ascii="Cambria Math" w:eastAsiaTheme="minorEastAsia" w:hAnsi="Cambria Math"/>
+                  <w:sz w:val="24"/>
+                  <w:szCs w:val="24"/>
+                </w:rPr>
+                <m:t>2</m:t>
+              </m:r>
+            </m:sup>
+          </m:sSup>
+          <m:d>
+            <m:dPr>
+              <m:ctrlPr>
+                <w:rPr>
+                  <w:rFonts w:ascii="Cambria Math" w:eastAsiaTheme="minorEastAsia" w:hAnsi="Cambria Math"/>
+                  <w:i/>
+                  <w:sz w:val="24"/>
+                  <w:szCs w:val="24"/>
+                </w:rPr>
+              </m:ctrlPr>
+            </m:dPr>
+            <m:e>
+              <m:r>
+                <w:rPr>
+                  <w:rFonts w:ascii="Cambria Math" w:eastAsiaTheme="minorEastAsia" w:hAnsi="Cambria Math"/>
+                  <w:sz w:val="24"/>
+                  <w:szCs w:val="24"/>
+                </w:rPr>
+                <m:t>X</m:t>
+              </m:r>
+            </m:e>
+          </m:d>
+          <m:r>
+            <w:rPr>
+              <w:rFonts w:ascii="Cambria Math" w:eastAsiaTheme="minorEastAsia" w:hAnsi="Cambria Math"/>
+              <w:sz w:val="24"/>
+              <w:szCs w:val="24"/>
+            </w:rPr>
+            <m:t>=</m:t>
+          </m:r>
+          <m:nary>
+            <m:naryPr>
+              <m:limLoc m:val="subSup"/>
+              <m:ctrlPr>
+                <w:rPr>
+                  <w:rFonts w:ascii="Cambria Math" w:eastAsiaTheme="minorEastAsia" w:hAnsi="Cambria Math"/>
+                  <w:i/>
+                  <w:sz w:val="24"/>
+                  <w:szCs w:val="24"/>
+                </w:rPr>
+              </m:ctrlPr>
+            </m:naryPr>
+            <m:sub>
+              <m:r>
+                <w:rPr>
+                  <w:rFonts w:ascii="Cambria Math" w:eastAsiaTheme="minorEastAsia" w:hAnsi="Cambria Math"/>
+                  <w:sz w:val="24"/>
+                  <w:szCs w:val="24"/>
+                </w:rPr>
+                <m:t>a</m:t>
+              </m:r>
+            </m:sub>
+            <m:sup>
+              <m:r>
+                <w:rPr>
+                  <w:rFonts w:ascii="Cambria Math" w:eastAsiaTheme="minorEastAsia" w:hAnsi="Cambria Math"/>
+                  <w:sz w:val="24"/>
+                  <w:szCs w:val="24"/>
+                </w:rPr>
+                <m:t>b</m:t>
+              </m:r>
+            </m:sup>
+            <m:e>
+              <m:f>
+                <m:fPr>
+                  <m:ctrlPr>
+                    <w:rPr>
+                      <w:rFonts w:ascii="Cambria Math" w:eastAsiaTheme="minorEastAsia" w:hAnsi="Cambria Math"/>
+                      <w:i/>
+                      <w:sz w:val="24"/>
+                      <w:szCs w:val="24"/>
+                    </w:rPr>
+                  </m:ctrlPr>
+                </m:fPr>
+                <m:num>
+                  <m:sSup>
+                    <m:sSupPr>
+                      <m:ctrlPr>
+                        <w:rPr>
+                          <w:rFonts w:ascii="Cambria Math" w:eastAsiaTheme="minorEastAsia" w:hAnsi="Cambria Math"/>
+                          <w:i/>
+                          <w:sz w:val="24"/>
+                          <w:szCs w:val="24"/>
+                        </w:rPr>
+                      </m:ctrlPr>
+                    </m:sSupPr>
+                    <m:e>
+                      <m:r>
+                        <w:rPr>
+                          <w:rFonts w:ascii="Cambria Math" w:eastAsiaTheme="minorEastAsia" w:hAnsi="Cambria Math"/>
+                          <w:sz w:val="24"/>
+                          <w:szCs w:val="24"/>
+                        </w:rPr>
+                        <m:t>x</m:t>
+                      </m:r>
+                    </m:e>
+                    <m:sup>
+                      <m:r>
+                        <w:rPr>
+                          <w:rFonts w:ascii="Cambria Math" w:eastAsiaTheme="minorEastAsia" w:hAnsi="Cambria Math"/>
+                          <w:sz w:val="24"/>
+                          <w:szCs w:val="24"/>
+                        </w:rPr>
+                        <m:t>2</m:t>
+                      </m:r>
+                    </m:sup>
+                  </m:sSup>
+                </m:num>
+                <m:den>
+                  <m:r>
+                    <w:rPr>
+                      <w:rFonts w:ascii="Cambria Math" w:eastAsiaTheme="minorEastAsia" w:hAnsi="Cambria Math"/>
+                      <w:sz w:val="24"/>
+                      <w:szCs w:val="24"/>
+                    </w:rPr>
+                    <m:t>b-a</m:t>
+                  </m:r>
+                </m:den>
+              </m:f>
+              <m:r>
+                <w:rPr>
+                  <w:rFonts w:ascii="Cambria Math" w:eastAsiaTheme="minorEastAsia" w:hAnsi="Cambria Math"/>
+                  <w:sz w:val="24"/>
+                  <w:szCs w:val="24"/>
+                </w:rPr>
+                <m:t>dx</m:t>
+              </m:r>
+            </m:e>
+          </m:nary>
+          <m:r>
+            <w:rPr>
+              <w:rFonts w:ascii="Cambria Math" w:eastAsiaTheme="minorEastAsia" w:hAnsi="Cambria Math"/>
+              <w:sz w:val="24"/>
+              <w:szCs w:val="24"/>
+            </w:rPr>
+            <m:t>=</m:t>
+          </m:r>
+          <m:f>
+            <m:fPr>
+              <m:ctrlPr>
+                <w:rPr>
+                  <w:rFonts w:ascii="Cambria Math" w:eastAsiaTheme="minorEastAsia" w:hAnsi="Cambria Math"/>
+                  <w:i/>
+                  <w:sz w:val="24"/>
+                  <w:szCs w:val="24"/>
+                </w:rPr>
+              </m:ctrlPr>
+            </m:fPr>
+            <m:num>
+              <m:sSup>
+                <m:sSupPr>
+                  <m:ctrlPr>
+                    <w:rPr>
+                      <w:rFonts w:ascii="Cambria Math" w:eastAsiaTheme="minorEastAsia" w:hAnsi="Cambria Math"/>
+                      <w:sz w:val="24"/>
+                      <w:szCs w:val="24"/>
+                    </w:rPr>
+                  </m:ctrlPr>
+                </m:sSupPr>
+                <m:e>
+                  <m:d>
+                    <m:dPr>
+                      <m:ctrlPr>
+                        <w:rPr>
+                          <w:rFonts w:ascii="Cambria Math" w:eastAsiaTheme="minorEastAsia" w:hAnsi="Cambria Math"/>
+                          <w:i/>
+                          <w:sz w:val="24"/>
+                          <w:szCs w:val="24"/>
+                        </w:rPr>
+                      </m:ctrlPr>
+                    </m:dPr>
+                    <m:e>
+                      <m:sSub>
+                        <m:sSubPr>
+                          <m:ctrlPr>
+                            <w:rPr>
+                              <w:rFonts w:ascii="Cambria Math" w:eastAsiaTheme="minorEastAsia" w:hAnsi="Cambria Math"/>
+                              <w:i/>
+                              <w:sz w:val="24"/>
+                              <w:szCs w:val="24"/>
+                            </w:rPr>
+                          </m:ctrlPr>
+                        </m:sSubPr>
+                        <m:e>
+                          <m:r>
+                            <w:rPr>
+                              <w:rFonts w:ascii="Cambria Math" w:eastAsiaTheme="minorEastAsia" w:hAnsi="Cambria Math"/>
+                              <w:sz w:val="24"/>
+                              <w:szCs w:val="24"/>
+                            </w:rPr>
+                            <m:t>θ</m:t>
+                          </m:r>
+                        </m:e>
+                        <m:sub>
+                          <m:r>
+                            <w:rPr>
+                              <w:rFonts w:ascii="Cambria Math" w:eastAsiaTheme="minorEastAsia" w:hAnsi="Cambria Math"/>
+                              <w:sz w:val="24"/>
+                              <w:szCs w:val="24"/>
+                            </w:rPr>
+                            <m:t>1</m:t>
+                          </m:r>
+                        </m:sub>
+                      </m:sSub>
+                      <m:r>
+                        <w:rPr>
+                          <w:rFonts w:ascii="Cambria Math" w:eastAsiaTheme="minorEastAsia" w:hAnsi="Cambria Math"/>
+                          <w:sz w:val="24"/>
+                          <w:szCs w:val="24"/>
+                        </w:rPr>
+                        <m:t>-</m:t>
+                      </m:r>
+                      <m:sSub>
+                        <m:sSubPr>
+                          <m:ctrlPr>
+                            <w:rPr>
+                              <w:rFonts w:ascii="Cambria Math" w:eastAsiaTheme="minorEastAsia" w:hAnsi="Cambria Math"/>
+                              <w:i/>
+                              <w:sz w:val="24"/>
+                              <w:szCs w:val="24"/>
+                            </w:rPr>
+                          </m:ctrlPr>
+                        </m:sSubPr>
+                        <m:e>
+                          <m:r>
+                            <w:rPr>
+                              <w:rFonts w:ascii="Cambria Math" w:eastAsiaTheme="minorEastAsia" w:hAnsi="Cambria Math"/>
+                              <w:sz w:val="24"/>
+                              <w:szCs w:val="24"/>
+                            </w:rPr>
+                            <m:t>θ</m:t>
+                          </m:r>
+                        </m:e>
+                        <m:sub>
+                          <m:r>
+                            <w:rPr>
+                              <w:rFonts w:ascii="Cambria Math" w:eastAsiaTheme="minorEastAsia" w:hAnsi="Cambria Math"/>
+                              <w:sz w:val="24"/>
+                              <w:szCs w:val="24"/>
+                            </w:rPr>
+                            <m:t>2</m:t>
+                          </m:r>
+                        </m:sub>
+                      </m:sSub>
+                    </m:e>
+                  </m:d>
+                </m:e>
+                <m:sup>
+                  <m:r>
+                    <w:rPr>
+                      <w:rFonts w:ascii="Cambria Math" w:eastAsiaTheme="minorEastAsia" w:hAnsi="Cambria Math"/>
+                      <w:sz w:val="24"/>
+                      <w:szCs w:val="24"/>
+                    </w:rPr>
+                    <m:t>2</m:t>
+                  </m:r>
+                </m:sup>
+              </m:sSup>
+              <m:r>
+                <m:rPr>
+                  <m:sty m:val="p"/>
+                </m:rPr>
+                <w:rPr>
+                  <w:rFonts w:ascii="Cambria Math" w:eastAsiaTheme="minorEastAsia" w:hAnsi="Cambria Math"/>
+                  <w:sz w:val="24"/>
+                  <w:szCs w:val="24"/>
+                </w:rPr>
+                <m:t xml:space="preserve"> </m:t>
+              </m:r>
+            </m:num>
+            <m:den>
+              <m:r>
+                <w:rPr>
+                  <w:rFonts w:ascii="Cambria Math" w:eastAsiaTheme="minorEastAsia" w:hAnsi="Cambria Math"/>
+                  <w:sz w:val="24"/>
+                  <w:szCs w:val="24"/>
+                </w:rPr>
+                <m:t>1</m:t>
+              </m:r>
+              <m:r>
+                <w:rPr>
+                  <w:rFonts w:ascii="Cambria Math" w:eastAsiaTheme="minorEastAsia" w:hAnsi="Cambria Math"/>
+                  <w:sz w:val="24"/>
+                  <w:szCs w:val="24"/>
+                </w:rPr>
+                <m:t>2</m:t>
+              </m:r>
+            </m:den>
+          </m:f>
+        </m:oMath>
+      </m:oMathPara>
+    </w:p>
+    <w:p>
+      <w:pPr>
+        <w:rPr>
+          <w:rFonts w:ascii="Roboto" w:eastAsiaTheme="minorEastAsia" w:hAnsi="Roboto"/>
+          <w:sz w:val="24"/>
+          <w:szCs w:val="24"/>
+        </w:rPr>
+      </w:pPr>
     </w:p>
     <w:sectPr>
       <w:pgSz w:w="12240" w:h="15840"/>

</xml_diff>